<commit_message>
#14 #15 #16 BJ use-casek
</commit_message>
<xml_diff>
--- a/templ_05_BJ.docx
+++ b/templ_05_BJ.docx
@@ -4,7 +4,7 @@
   <w:body>
     <w:p>
       <w:pPr>
-        <w:pStyle w:val="Cmsor1"/>
+        <w:pStyle w:val="Heading1"/>
       </w:pPr>
       <w:r>
         <w:rPr>
@@ -15,7 +15,7 @@
     </w:p>
     <w:p>
       <w:pPr>
-        <w:pStyle w:val="Cmsor20"/>
+        <w:pStyle w:val="Heading2"/>
       </w:pPr>
       <w:r>
         <w:t>A szkeleton modell valóságos use-case-ei</w:t>
@@ -31,7 +31,7 @@
     </w:p>
     <w:p>
       <w:pPr>
-        <w:pStyle w:val="Cmsor3"/>
+        <w:pStyle w:val="Heading3"/>
       </w:pPr>
       <w:r>
         <w:t>Use-case diagram</w:t>
@@ -40,7 +40,7 @@
     <w:p/>
     <w:p>
       <w:pPr>
-        <w:pStyle w:val="Cmsor3"/>
+        <w:pStyle w:val="Heading3"/>
       </w:pPr>
       <w:r>
         <w:t>Use-case leírások</w:t>
@@ -74,6 +74,7 @@
       </w:tblGrid>
       <w:tr>
         <w:trPr>
+          <w:cantSplit/>
           <w:trHeight w:val="272"/>
         </w:trPr>
         <w:tc>
@@ -104,7 +105,11 @@
               <w:bottom w:val="double" w:sz="4" w:space="0" w:color="auto"/>
             </w:tcBorders>
           </w:tcPr>
-          <w:p/>
+          <w:p>
+            <w:r>
+              <w:t>Tektontörés</w:t>
+            </w:r>
+          </w:p>
         </w:tc>
       </w:tr>
       <w:tr>
@@ -139,7 +144,11 @@
               <w:top w:val="double" w:sz="4" w:space="0" w:color="auto"/>
             </w:tcBorders>
           </w:tcPr>
-          <w:p/>
+          <w:p>
+            <w:r>
+              <w:t>A tekton eltörik</w:t>
+            </w:r>
+          </w:p>
         </w:tc>
       </w:tr>
       <w:tr>
@@ -168,7 +177,113 @@
           <w:tcPr>
             <w:tcW w:w="6178" w:type="dxa"/>
           </w:tcPr>
-          <w:p/>
+          <w:p>
+            <w:r>
+              <w:t>Tesztelő</w:t>
+            </w:r>
+          </w:p>
+        </w:tc>
+      </w:tr>
+      <w:tr>
+        <w:trPr>
+          <w:trHeight w:val="272"/>
+        </w:trPr>
+        <w:tc>
+          <w:tcPr>
+            <w:tcW w:w="2785" w:type="dxa"/>
+          </w:tcPr>
+          <w:p>
+            <w:pPr>
+              <w:rPr>
+                <w:b/>
+              </w:rPr>
+            </w:pPr>
+            <w:r>
+              <w:rPr>
+                <w:b/>
+              </w:rPr>
+              <w:t>Alapállapot</w:t>
+            </w:r>
+          </w:p>
+        </w:tc>
+        <w:tc>
+          <w:tcPr>
+            <w:tcW w:w="6178" w:type="dxa"/>
+          </w:tcPr>
+          <w:p>
+            <w:r>
+              <w:t xml:space="preserve">Létezik A és B tekton, ezek szomszédok. </w:t>
+            </w:r>
+            <w:r>
+              <w:t>A tektonon van M Mycelium és I rovar, B tekton A-val szomszédos, van rajta MB MushroomBody</w:t>
+            </w:r>
+          </w:p>
+        </w:tc>
+      </w:tr>
+      <w:tr>
+        <w:trPr>
+          <w:trHeight w:val="272"/>
+        </w:trPr>
+        <w:tc>
+          <w:tcPr>
+            <w:tcW w:w="2785" w:type="dxa"/>
+          </w:tcPr>
+          <w:p>
+            <w:pPr>
+              <w:rPr>
+                <w:b/>
+              </w:rPr>
+            </w:pPr>
+            <w:r>
+              <w:rPr>
+                <w:b/>
+              </w:rPr>
+              <w:t>Bemenet</w:t>
+            </w:r>
+          </w:p>
+        </w:tc>
+        <w:tc>
+          <w:tcPr>
+            <w:tcW w:w="6178" w:type="dxa"/>
+          </w:tcPr>
+          <w:p>
+            <w:r>
+              <w:t>A köv. metódus hivódik meg: A.break()</w:t>
+            </w:r>
+          </w:p>
+        </w:tc>
+      </w:tr>
+      <w:tr>
+        <w:trPr>
+          <w:trHeight w:val="272"/>
+        </w:trPr>
+        <w:tc>
+          <w:tcPr>
+            <w:tcW w:w="2785" w:type="dxa"/>
+          </w:tcPr>
+          <w:p>
+            <w:pPr>
+              <w:rPr>
+                <w:b/>
+              </w:rPr>
+            </w:pPr>
+            <w:r>
+              <w:rPr>
+                <w:b/>
+              </w:rPr>
+              <w:t>Kommunikációs diagram</w:t>
+            </w:r>
+          </w:p>
+        </w:tc>
+        <w:tc>
+          <w:tcPr>
+            <w:tcW w:w="6178" w:type="dxa"/>
+          </w:tcPr>
+          <w:p>
+            <w:r>
+              <w:t>x. kommunikációs diagram.</w:t>
+            </w:r>
+          </w:p>
         </w:tc>
       </w:tr>
       <w:tr>
@@ -197,6 +312,2014 @@
           <w:tcPr>
             <w:tcW w:w="6178" w:type="dxa"/>
           </w:tcPr>
+          <w:p>
+            <w:r>
+              <w:t>A tektonon meghivódik a break()</w:t>
+            </w:r>
+          </w:p>
+          <w:p>
+            <w:r>
+              <w:t>A-n elszakadnak a fonalak.</w:t>
+            </w:r>
+          </w:p>
+          <w:p>
+            <w:r>
+              <w:t>A szomszédjainak Mycelium-jait megnézi hogy élhetnek e.</w:t>
+            </w:r>
+          </w:p>
+          <w:p>
+            <w:r>
+              <w:t>A-n levő rovarak elszaladnak</w:t>
+            </w:r>
+          </w:p>
+          <w:p>
+            <w:r>
+              <w:t>Létrejön a newT és szomszédja lesz A-nak</w:t>
+            </w:r>
+          </w:p>
+          <w:p/>
+        </w:tc>
+      </w:tr>
+      <w:tr>
+        <w:trPr>
+          <w:trHeight w:val="287"/>
+        </w:trPr>
+        <w:tc>
+          <w:tcPr>
+            <w:tcW w:w="2785" w:type="dxa"/>
+          </w:tcPr>
+          <w:p>
+            <w:pPr>
+              <w:rPr>
+                <w:b/>
+              </w:rPr>
+            </w:pPr>
+            <w:r>
+              <w:rPr>
+                <w:b/>
+              </w:rPr>
+              <w:t>Konzolban</w:t>
+            </w:r>
+          </w:p>
+        </w:tc>
+        <w:tc>
+          <w:tcPr>
+            <w:tcW w:w="6178" w:type="dxa"/>
+          </w:tcPr>
+          <w:p>
+            <w:r>
+              <w:t>Tesztesetek:</w:t>
+            </w:r>
+          </w:p>
+          <w:p>
+            <w:r>
+              <w:t xml:space="preserve">    ….</w:t>
+            </w:r>
+          </w:p>
+          <w:p>
+            <w:r>
+              <w:t xml:space="preserve">    x. </w:t>
+            </w:r>
+            <w:r>
+              <w:t>Tecton törés</w:t>
+            </w:r>
+          </w:p>
+          <w:p>
+            <w:r>
+              <w:t xml:space="preserve">    ….</w:t>
+            </w:r>
+          </w:p>
+          <w:p/>
+          <w:p/>
+          <w:p/>
+          <w:p/>
+          <w:p>
+            <w:r>
+              <w:t>Inicializálás:</w:t>
+            </w:r>
+          </w:p>
+          <w:p>
+            <w:r>
+              <w:t xml:space="preserve">   A tekton létrehozva</w:t>
+            </w:r>
+          </w:p>
+          <w:p>
+            <w:r>
+              <w:t xml:space="preserve">   B tekton létrehozva</w:t>
+            </w:r>
+          </w:p>
+          <w:p>
+            <w:r>
+              <w:t xml:space="preserve">   A-nak B hozzáadva mint szomszéd</w:t>
+            </w:r>
+          </w:p>
+          <w:p>
+            <w:r>
+              <w:t xml:space="preserve">   B-nek A hozzáadva mint szomszéd</w:t>
+            </w:r>
+          </w:p>
+          <w:p>
+            <w:r>
+              <w:t xml:space="preserve">   M Mycelium létrehozva</w:t>
+            </w:r>
+          </w:p>
+          <w:p>
+            <w:r>
+              <w:t xml:space="preserve">   </w:t>
+            </w:r>
+            <w:r>
+              <w:t>A</w:t>
+            </w:r>
+            <w:r>
+              <w:t>-nek M hozzáadva mint Mycelium</w:t>
+            </w:r>
+          </w:p>
+          <w:p>
+            <w:r>
+              <w:t xml:space="preserve">   M-nek </w:t>
+            </w:r>
+            <w:r>
+              <w:t>A</w:t>
+            </w:r>
+            <w:r>
+              <w:t xml:space="preserve"> beállitva mint location</w:t>
+            </w:r>
+          </w:p>
+          <w:p>
+            <w:r>
+              <w:t xml:space="preserve">   MB MushroomBody létrehozva</w:t>
+            </w:r>
+          </w:p>
+          <w:p>
+            <w:r>
+              <w:t xml:space="preserve">   B-nak M beállitva mint MushroomBody</w:t>
+            </w:r>
+          </w:p>
+          <w:p>
+            <w:r>
+              <w:t xml:space="preserve">   MB-nek B beállitvamint location</w:t>
+            </w:r>
+          </w:p>
+          <w:p>
+            <w:r>
+              <w:t xml:space="preserve">   I Insect létrehozva</w:t>
+            </w:r>
+          </w:p>
+          <w:p>
+            <w:r>
+              <w:t xml:space="preserve">   A-nak I hozzáadva mint Occupant</w:t>
+            </w:r>
+          </w:p>
+          <w:p>
+            <w:r>
+              <w:t xml:space="preserve">   I-nek A beállitva mint location</w:t>
+            </w:r>
+          </w:p>
+          <w:p/>
+          <w:p>
+            <w:r>
+              <w:t>Tesztelés:</w:t>
+            </w:r>
+          </w:p>
+          <w:p>
+            <w:r>
+              <w:t xml:space="preserve">   </w:t>
+            </w:r>
+            <w:r>
+              <w:t>A</w:t>
+            </w:r>
+            <w:r>
+              <w:t>-n break() metódushivás történik</w:t>
+            </w:r>
+          </w:p>
+          <w:p>
+            <w:r>
+              <w:t xml:space="preserve">   M</w:t>
+            </w:r>
+            <w:r>
+              <w:t>-en delete() metódushivás történik</w:t>
+            </w:r>
+          </w:p>
+          <w:p>
+            <w:r>
+              <w:t xml:space="preserve">   B</w:t>
+            </w:r>
+            <w:r>
+              <w:t>-n</w:t>
+            </w:r>
+            <w:r>
+              <w:t xml:space="preserve"> myceliaCheckSustain()</w:t>
+            </w:r>
+            <w:r>
+              <w:t xml:space="preserve"> metódushivás történik</w:t>
+            </w:r>
+          </w:p>
+          <w:p>
+            <w:r>
+              <w:t xml:space="preserve">   I</w:t>
+            </w:r>
+            <w:r>
+              <w:t xml:space="preserve">-n </w:t>
+            </w:r>
+            <w:r>
+              <w:t>runAway(</w:t>
+            </w:r>
+            <w:r>
+              <w:t>B</w:t>
+            </w:r>
+            <w:r>
+              <w:t>)</w:t>
+            </w:r>
+            <w:r>
+              <w:t xml:space="preserve"> metódushivás történik</w:t>
+            </w:r>
+          </w:p>
+          <w:p>
+            <w:r>
+              <w:t xml:space="preserve">   Létrejön newt</w:t>
+            </w:r>
+          </w:p>
+          <w:p>
+            <w:pPr>
+              <w:rPr>
+                <w:lang w:val="en-US"/>
+              </w:rPr>
+            </w:pPr>
+            <w:r>
+              <w:t xml:space="preserve">   A-nak newt hozzáadva mint szomszéd</w:t>
+            </w:r>
+          </w:p>
+          <w:p>
+            <w:r>
+              <w:t xml:space="preserve">   Newt-</w:t>
+            </w:r>
+            <w:r>
+              <w:t>n addNeighbour(A) metódushivás történik</w:t>
+            </w:r>
+          </w:p>
+          <w:p/>
+        </w:tc>
+      </w:tr>
+    </w:tbl>
+    <w:p/>
+    <w:tbl>
+      <w:tblPr>
+        <w:tblW w:w="0" w:type="auto"/>
+        <w:tblBorders>
+          <w:top w:val="single" w:sz="4" w:space="0" w:color="auto"/>
+          <w:left w:val="single" w:sz="4" w:space="0" w:color="auto"/>
+          <w:bottom w:val="single" w:sz="4" w:space="0" w:color="auto"/>
+          <w:right w:val="single" w:sz="4" w:space="0" w:color="auto"/>
+          <w:insideH w:val="single" w:sz="4" w:space="0" w:color="auto"/>
+          <w:insideV w:val="single" w:sz="4" w:space="0" w:color="auto"/>
+        </w:tblBorders>
+        <w:tblLook w:val="01E0" w:firstRow="1" w:lastRow="1" w:firstColumn="1" w:lastColumn="1" w:noHBand="0" w:noVBand="0"/>
+      </w:tblPr>
+      <w:tblGrid>
+        <w:gridCol w:w="2785"/>
+        <w:gridCol w:w="6178"/>
+      </w:tblGrid>
+      <w:tr>
+        <w:trPr>
+          <w:cantSplit/>
+          <w:trHeight w:val="272"/>
+        </w:trPr>
+        <w:tc>
+          <w:tcPr>
+            <w:tcW w:w="2785" w:type="dxa"/>
+            <w:tcBorders>
+              <w:bottom w:val="double" w:sz="4" w:space="0" w:color="auto"/>
+            </w:tcBorders>
+          </w:tcPr>
+          <w:p>
+            <w:pPr>
+              <w:rPr>
+                <w:b/>
+              </w:rPr>
+            </w:pPr>
+            <w:bookmarkStart w:id="0" w:name="_Hlk192937591"/>
+            <w:r>
+              <w:rPr>
+                <w:b/>
+              </w:rPr>
+              <w:t>Use-case neve</w:t>
+            </w:r>
+          </w:p>
+        </w:tc>
+        <w:tc>
+          <w:tcPr>
+            <w:tcW w:w="6178" w:type="dxa"/>
+            <w:tcBorders>
+              <w:bottom w:val="double" w:sz="4" w:space="0" w:color="auto"/>
+            </w:tcBorders>
+          </w:tcPr>
+          <w:p>
+            <w:r>
+              <w:t>Rovar sikeres mozgása</w:t>
+            </w:r>
+          </w:p>
+        </w:tc>
+      </w:tr>
+      <w:tr>
+        <w:trPr>
+          <w:trHeight w:val="257"/>
+        </w:trPr>
+        <w:tc>
+          <w:tcPr>
+            <w:tcW w:w="2785" w:type="dxa"/>
+            <w:tcBorders>
+              <w:top w:val="double" w:sz="4" w:space="0" w:color="auto"/>
+            </w:tcBorders>
+          </w:tcPr>
+          <w:p>
+            <w:pPr>
+              <w:rPr>
+                <w:b/>
+              </w:rPr>
+            </w:pPr>
+            <w:r>
+              <w:rPr>
+                <w:b/>
+              </w:rPr>
+              <w:t>Rövid leírás</w:t>
+            </w:r>
+          </w:p>
+        </w:tc>
+        <w:tc>
+          <w:tcPr>
+            <w:tcW w:w="6178" w:type="dxa"/>
+            <w:tcBorders>
+              <w:top w:val="double" w:sz="4" w:space="0" w:color="auto"/>
+            </w:tcBorders>
+          </w:tcPr>
+          <w:p>
+            <w:pPr>
+              <w:rPr>
+                <w:lang w:val="en-US"/>
+              </w:rPr>
+            </w:pPr>
+            <w:r>
+              <w:rPr>
+                <w:lang w:val="en-US"/>
+              </w:rPr>
+              <w:t>I Rovar áll az A tektonon. Utasitást kap hogy menjen B-re</w:t>
+            </w:r>
+          </w:p>
+        </w:tc>
+      </w:tr>
+      <w:tr>
+        <w:trPr>
+          <w:trHeight w:val="272"/>
+        </w:trPr>
+        <w:tc>
+          <w:tcPr>
+            <w:tcW w:w="2785" w:type="dxa"/>
+          </w:tcPr>
+          <w:p>
+            <w:pPr>
+              <w:rPr>
+                <w:b/>
+              </w:rPr>
+            </w:pPr>
+            <w:r>
+              <w:rPr>
+                <w:b/>
+              </w:rPr>
+              <w:t>Aktorok</w:t>
+            </w:r>
+          </w:p>
+        </w:tc>
+        <w:tc>
+          <w:tcPr>
+            <w:tcW w:w="6178" w:type="dxa"/>
+          </w:tcPr>
+          <w:p>
+            <w:r>
+              <w:t>Tesztelő</w:t>
+            </w:r>
+          </w:p>
+        </w:tc>
+      </w:tr>
+      <w:tr>
+        <w:trPr>
+          <w:trHeight w:val="272"/>
+        </w:trPr>
+        <w:tc>
+          <w:tcPr>
+            <w:tcW w:w="2785" w:type="dxa"/>
+          </w:tcPr>
+          <w:p>
+            <w:pPr>
+              <w:rPr>
+                <w:b/>
+              </w:rPr>
+            </w:pPr>
+            <w:r>
+              <w:rPr>
+                <w:b/>
+              </w:rPr>
+              <w:t>Alapállapot</w:t>
+            </w:r>
+          </w:p>
+        </w:tc>
+        <w:tc>
+          <w:tcPr>
+            <w:tcW w:w="6178" w:type="dxa"/>
+          </w:tcPr>
+          <w:p>
+            <w:r>
+              <w:t>Létezik A és B tekton, ezek szomszédok. A tektonon van egy I rovar. B tektonon van Mycelium</w:t>
+            </w:r>
+          </w:p>
+        </w:tc>
+      </w:tr>
+      <w:tr>
+        <w:trPr>
+          <w:trHeight w:val="272"/>
+        </w:trPr>
+        <w:tc>
+          <w:tcPr>
+            <w:tcW w:w="2785" w:type="dxa"/>
+          </w:tcPr>
+          <w:p>
+            <w:pPr>
+              <w:rPr>
+                <w:b/>
+              </w:rPr>
+            </w:pPr>
+            <w:r>
+              <w:rPr>
+                <w:b/>
+              </w:rPr>
+              <w:t>Bemenet</w:t>
+            </w:r>
+          </w:p>
+        </w:tc>
+        <w:tc>
+          <w:tcPr>
+            <w:tcW w:w="6178" w:type="dxa"/>
+          </w:tcPr>
+          <w:p>
+            <w:r>
+              <w:t>A köv. metódus hivódik meg: I.move(B)</w:t>
+            </w:r>
+          </w:p>
+        </w:tc>
+      </w:tr>
+      <w:tr>
+        <w:trPr>
+          <w:trHeight w:val="272"/>
+        </w:trPr>
+        <w:tc>
+          <w:tcPr>
+            <w:tcW w:w="2785" w:type="dxa"/>
+          </w:tcPr>
+          <w:p>
+            <w:pPr>
+              <w:rPr>
+                <w:b/>
+              </w:rPr>
+            </w:pPr>
+            <w:r>
+              <w:rPr>
+                <w:b/>
+              </w:rPr>
+              <w:t>Kommunikációs diagram</w:t>
+            </w:r>
+          </w:p>
+        </w:tc>
+        <w:tc>
+          <w:tcPr>
+            <w:tcW w:w="6178" w:type="dxa"/>
+          </w:tcPr>
+          <w:p>
+            <w:r>
+              <w:t>x. kommunikációs diagram.</w:t>
+            </w:r>
+          </w:p>
+        </w:tc>
+      </w:tr>
+      <w:tr>
+        <w:trPr>
+          <w:trHeight w:val="287"/>
+        </w:trPr>
+        <w:tc>
+          <w:tcPr>
+            <w:tcW w:w="2785" w:type="dxa"/>
+          </w:tcPr>
+          <w:p>
+            <w:pPr>
+              <w:rPr>
+                <w:b/>
+              </w:rPr>
+            </w:pPr>
+            <w:r>
+              <w:rPr>
+                <w:b/>
+              </w:rPr>
+              <w:t>Forgatókönyv</w:t>
+            </w:r>
+          </w:p>
+        </w:tc>
+        <w:tc>
+          <w:tcPr>
+            <w:tcW w:w="6178" w:type="dxa"/>
+          </w:tcPr>
+          <w:p>
+            <w:pPr>
+              <w:pStyle w:val="ListParagraph"/>
+              <w:numPr>
+                <w:ilvl w:val="0"/>
+                <w:numId w:val="4"/>
+              </w:numPr>
+            </w:pPr>
+            <w:r>
+              <w:t>A rovar az A tektonon tartózkodik</w:t>
+            </w:r>
+          </w:p>
+          <w:p>
+            <w:pPr>
+              <w:pStyle w:val="ListParagraph"/>
+              <w:numPr>
+                <w:ilvl w:val="0"/>
+                <w:numId w:val="4"/>
+              </w:numPr>
+            </w:pPr>
+            <w:r>
+              <w:t>Meghivódik a move(B) függvénye a rovarnak, attribútumként megkapja a B cél tektont.</w:t>
+            </w:r>
+          </w:p>
+          <w:p>
+            <w:pPr>
+              <w:pStyle w:val="ListParagraph"/>
+              <w:numPr>
+                <w:ilvl w:val="0"/>
+                <w:numId w:val="4"/>
+              </w:numPr>
+            </w:pPr>
+            <w:r>
+              <w:t>Megnézi hogy B tekton szomszédja e az A-nak, illetve hogy van e rajta Mycelium</w:t>
+            </w:r>
+          </w:p>
+          <w:p>
+            <w:pPr>
+              <w:pStyle w:val="ListParagraph"/>
+              <w:numPr>
+                <w:ilvl w:val="0"/>
+                <w:numId w:val="4"/>
+              </w:numPr>
+            </w:pPr>
+            <w:r>
+              <w:t>removeOccupant(I: Insect) jelet küld A tectonnak, hogy vegye le róla a rovart.</w:t>
+            </w:r>
+          </w:p>
+          <w:p>
+            <w:pPr>
+              <w:pStyle w:val="ListParagraph"/>
+              <w:numPr>
+                <w:ilvl w:val="0"/>
+                <w:numId w:val="4"/>
+              </w:numPr>
+            </w:pPr>
+            <w:r>
+              <w:t>addOccupant(I: Insect) jelet küld B tectonnak, hogy rakja rá a rovat.</w:t>
+            </w:r>
+          </w:p>
+          <w:p>
+            <w:pPr>
+              <w:pStyle w:val="ListParagraph"/>
+              <w:numPr>
+                <w:ilvl w:val="0"/>
+                <w:numId w:val="4"/>
+              </w:numPr>
+            </w:pPr>
+            <w:r>
+              <w:t>beállitja location tektonnak a B tectont.</w:t>
+            </w:r>
+          </w:p>
+          <w:p>
+            <w:pPr>
+              <w:pStyle w:val="ListParagraph"/>
+              <w:numPr>
+                <w:ilvl w:val="0"/>
+                <w:numId w:val="4"/>
+              </w:numPr>
+            </w:pPr>
+            <w:r>
+              <w:t>csökkenti az I Insect remainingMoves-t egyel</w:t>
+            </w:r>
+          </w:p>
+        </w:tc>
+      </w:tr>
+      <w:tr>
+        <w:trPr>
+          <w:trHeight w:val="287"/>
+        </w:trPr>
+        <w:tc>
+          <w:tcPr>
+            <w:tcW w:w="2785" w:type="dxa"/>
+          </w:tcPr>
+          <w:p>
+            <w:pPr>
+              <w:rPr>
+                <w:b/>
+              </w:rPr>
+            </w:pPr>
+            <w:r>
+              <w:rPr>
+                <w:b/>
+              </w:rPr>
+              <w:t>Konzolban (5.2-es):</w:t>
+            </w:r>
+          </w:p>
+        </w:tc>
+        <w:tc>
+          <w:tcPr>
+            <w:tcW w:w="6178" w:type="dxa"/>
+          </w:tcPr>
+          <w:p>
+            <w:r>
+              <w:t>Tesztesetek:</w:t>
+            </w:r>
+          </w:p>
+          <w:p>
+            <w:r>
+              <w:t xml:space="preserve">    ….</w:t>
+            </w:r>
+          </w:p>
+          <w:p>
+            <w:r>
+              <w:t xml:space="preserve">    x. Rovar mozgatása A-ról B-re</w:t>
+            </w:r>
+          </w:p>
+          <w:p>
+            <w:r>
+              <w:t xml:space="preserve">    ….</w:t>
+            </w:r>
+          </w:p>
+          <w:p/>
+          <w:p/>
+          <w:p/>
+          <w:p/>
+          <w:p>
+            <w:r>
+              <w:t>Inicializálás:</w:t>
+            </w:r>
+          </w:p>
+          <w:p>
+            <w:r>
+              <w:t xml:space="preserve">   A tekton létrehozva</w:t>
+            </w:r>
+          </w:p>
+          <w:p>
+            <w:r>
+              <w:t xml:space="preserve">   B tekton létrehozva</w:t>
+            </w:r>
+          </w:p>
+          <w:p>
+            <w:r>
+              <w:t xml:space="preserve">   A-nak B hozzáadva mint szomszéd</w:t>
+            </w:r>
+          </w:p>
+          <w:p>
+            <w:r>
+              <w:t xml:space="preserve">   B-nek A hozzáadva mint szomszéd</w:t>
+            </w:r>
+          </w:p>
+          <w:p>
+            <w:r>
+              <w:t xml:space="preserve">   M Mycelium létrehozva</w:t>
+            </w:r>
+          </w:p>
+          <w:p>
+            <w:r>
+              <w:t xml:space="preserve">   B-nek M hozzáadva mint Mycelium</w:t>
+            </w:r>
+          </w:p>
+          <w:p>
+            <w:r>
+              <w:t xml:space="preserve">   M-nek B beállitva mint location</w:t>
+            </w:r>
+          </w:p>
+          <w:p>
+            <w:r>
+              <w:t xml:space="preserve">   I Insect létrehozva</w:t>
+            </w:r>
+          </w:p>
+          <w:p>
+            <w:r>
+              <w:t xml:space="preserve">   A-nak I hozzáadva mint Occupant</w:t>
+            </w:r>
+          </w:p>
+          <w:p>
+            <w:r>
+              <w:t xml:space="preserve">   I-nek A beállitva mint locationű</w:t>
+            </w:r>
+          </w:p>
+          <w:p/>
+          <w:p/>
+          <w:p/>
+          <w:p>
+            <w:r>
+              <w:t>Tesztelés:</w:t>
+            </w:r>
+          </w:p>
+          <w:p>
+            <w:r>
+              <w:t xml:space="preserve">   </w:t>
+            </w:r>
+            <w:r>
+              <w:t>I-n move(B) metódushivás történik</w:t>
+            </w:r>
+          </w:p>
+          <w:p>
+            <w:r>
+              <w:t xml:space="preserve">   </w:t>
+            </w:r>
+            <w:r>
+              <w:t>B-n moveInsect(I, A) metódushivás történik</w:t>
+            </w:r>
+          </w:p>
+          <w:p>
+            <w:r>
+              <w:t xml:space="preserve">   B</w:t>
+            </w:r>
+            <w:r>
+              <w:t>-nek szomszéd tektonjainak listáján A rajta van, és B-n van Mycelium</w:t>
+            </w:r>
+          </w:p>
+          <w:p>
+            <w:r>
+              <w:t xml:space="preserve">   A</w:t>
+            </w:r>
+            <w:r>
+              <w:t>-n removeOccupant(I) metódushivás történik</w:t>
+            </w:r>
+          </w:p>
+          <w:p>
+            <w:r>
+              <w:t xml:space="preserve">   I-nek beállitja B-t mint location</w:t>
+            </w:r>
+          </w:p>
+          <w:p>
+            <w:r>
+              <w:t xml:space="preserve">   I-nek egyel csökken a remainingMov</w:t>
+            </w:r>
+            <w:r>
+              <w:t>es-ja</w:t>
+            </w:r>
+          </w:p>
+        </w:tc>
+      </w:tr>
+      <w:bookmarkEnd w:id="0"/>
+    </w:tbl>
+    <w:p/>
+    <w:tbl>
+      <w:tblPr>
+        <w:tblW w:w="0" w:type="auto"/>
+        <w:tblBorders>
+          <w:top w:val="single" w:sz="4" w:space="0" w:color="auto"/>
+          <w:left w:val="single" w:sz="4" w:space="0" w:color="auto"/>
+          <w:bottom w:val="single" w:sz="4" w:space="0" w:color="auto"/>
+          <w:right w:val="single" w:sz="4" w:space="0" w:color="auto"/>
+          <w:insideH w:val="single" w:sz="4" w:space="0" w:color="auto"/>
+          <w:insideV w:val="single" w:sz="4" w:space="0" w:color="auto"/>
+        </w:tblBorders>
+        <w:tblLook w:val="01E0" w:firstRow="1" w:lastRow="1" w:firstColumn="1" w:lastColumn="1" w:noHBand="0" w:noVBand="0"/>
+      </w:tblPr>
+      <w:tblGrid>
+        <w:gridCol w:w="2785"/>
+        <w:gridCol w:w="6178"/>
+      </w:tblGrid>
+      <w:tr>
+        <w:trPr>
+          <w:cantSplit/>
+          <w:trHeight w:val="272"/>
+        </w:trPr>
+        <w:tc>
+          <w:tcPr>
+            <w:tcW w:w="2785" w:type="dxa"/>
+            <w:tcBorders>
+              <w:bottom w:val="double" w:sz="4" w:space="0" w:color="auto"/>
+            </w:tcBorders>
+          </w:tcPr>
+          <w:p>
+            <w:pPr>
+              <w:rPr>
+                <w:b/>
+              </w:rPr>
+            </w:pPr>
+            <w:r>
+              <w:rPr>
+                <w:b/>
+              </w:rPr>
+              <w:t>Use-case neve</w:t>
+            </w:r>
+          </w:p>
+        </w:tc>
+        <w:tc>
+          <w:tcPr>
+            <w:tcW w:w="6178" w:type="dxa"/>
+            <w:tcBorders>
+              <w:bottom w:val="double" w:sz="4" w:space="0" w:color="auto"/>
+            </w:tcBorders>
+          </w:tcPr>
+          <w:p>
+            <w:r>
+              <w:t>Rovar általi gombafonál elvágás</w:t>
+            </w:r>
+          </w:p>
+        </w:tc>
+      </w:tr>
+      <w:tr>
+        <w:trPr>
+          <w:trHeight w:val="257"/>
+        </w:trPr>
+        <w:tc>
+          <w:tcPr>
+            <w:tcW w:w="2785" w:type="dxa"/>
+            <w:tcBorders>
+              <w:top w:val="double" w:sz="4" w:space="0" w:color="auto"/>
+            </w:tcBorders>
+          </w:tcPr>
+          <w:p>
+            <w:pPr>
+              <w:rPr>
+                <w:b/>
+              </w:rPr>
+            </w:pPr>
+            <w:r>
+              <w:rPr>
+                <w:b/>
+              </w:rPr>
+              <w:t>Rövid leírás</w:t>
+            </w:r>
+          </w:p>
+        </w:tc>
+        <w:tc>
+          <w:tcPr>
+            <w:tcW w:w="6178" w:type="dxa"/>
+            <w:tcBorders>
+              <w:top w:val="double" w:sz="4" w:space="0" w:color="auto"/>
+            </w:tcBorders>
+          </w:tcPr>
+          <w:p>
+            <w:r>
+              <w:t>I rovar elvágja a location (A) tektonján lévő első fonalat.</w:t>
+            </w:r>
+          </w:p>
+        </w:tc>
+      </w:tr>
+      <w:tr>
+        <w:trPr>
+          <w:trHeight w:val="272"/>
+        </w:trPr>
+        <w:tc>
+          <w:tcPr>
+            <w:tcW w:w="2785" w:type="dxa"/>
+          </w:tcPr>
+          <w:p>
+            <w:pPr>
+              <w:rPr>
+                <w:b/>
+              </w:rPr>
+            </w:pPr>
+            <w:r>
+              <w:rPr>
+                <w:b/>
+              </w:rPr>
+              <w:t>Aktorok</w:t>
+            </w:r>
+          </w:p>
+        </w:tc>
+        <w:tc>
+          <w:tcPr>
+            <w:tcW w:w="6178" w:type="dxa"/>
+          </w:tcPr>
+          <w:p>
+            <w:r>
+              <w:t>Tesztelő</w:t>
+            </w:r>
+          </w:p>
+        </w:tc>
+      </w:tr>
+      <w:tr>
+        <w:trPr>
+          <w:trHeight w:val="272"/>
+        </w:trPr>
+        <w:tc>
+          <w:tcPr>
+            <w:tcW w:w="2785" w:type="dxa"/>
+          </w:tcPr>
+          <w:p>
+            <w:pPr>
+              <w:rPr>
+                <w:b/>
+              </w:rPr>
+            </w:pPr>
+            <w:r>
+              <w:rPr>
+                <w:b/>
+              </w:rPr>
+              <w:t>Alapállapot</w:t>
+            </w:r>
+          </w:p>
+        </w:tc>
+        <w:tc>
+          <w:tcPr>
+            <w:tcW w:w="6178" w:type="dxa"/>
+          </w:tcPr>
+          <w:p>
+            <w:r>
+              <w:t xml:space="preserve">Létezik A és B tekton, ezek szomszédok. </w:t>
+            </w:r>
+            <w:r>
+              <w:t>A tektonon van M Mycelium és I rovar, B tekton A-val szomszédos, van rajta MB MushroomBody</w:t>
+            </w:r>
+          </w:p>
+        </w:tc>
+      </w:tr>
+      <w:tr>
+        <w:trPr>
+          <w:trHeight w:val="272"/>
+        </w:trPr>
+        <w:tc>
+          <w:tcPr>
+            <w:tcW w:w="2785" w:type="dxa"/>
+          </w:tcPr>
+          <w:p>
+            <w:pPr>
+              <w:rPr>
+                <w:b/>
+              </w:rPr>
+            </w:pPr>
+            <w:r>
+              <w:rPr>
+                <w:b/>
+              </w:rPr>
+              <w:t>Bemenet</w:t>
+            </w:r>
+          </w:p>
+        </w:tc>
+        <w:tc>
+          <w:tcPr>
+            <w:tcW w:w="6178" w:type="dxa"/>
+          </w:tcPr>
+          <w:p>
+            <w:r>
+              <w:t xml:space="preserve">A köv. metódus hivódik meg: </w:t>
+            </w:r>
+            <w:r>
+              <w:t>I.cutMycelium()</w:t>
+            </w:r>
+          </w:p>
+        </w:tc>
+      </w:tr>
+      <w:tr>
+        <w:trPr>
+          <w:trHeight w:val="272"/>
+        </w:trPr>
+        <w:tc>
+          <w:tcPr>
+            <w:tcW w:w="2785" w:type="dxa"/>
+          </w:tcPr>
+          <w:p>
+            <w:pPr>
+              <w:rPr>
+                <w:b/>
+              </w:rPr>
+            </w:pPr>
+            <w:r>
+              <w:rPr>
+                <w:b/>
+              </w:rPr>
+              <w:t>Kommunikációs diagram</w:t>
+            </w:r>
+          </w:p>
+        </w:tc>
+        <w:tc>
+          <w:tcPr>
+            <w:tcW w:w="6178" w:type="dxa"/>
+          </w:tcPr>
+          <w:p>
+            <w:r>
+              <w:t>x. kommunikációs diagram.</w:t>
+            </w:r>
+          </w:p>
+        </w:tc>
+      </w:tr>
+      <w:tr>
+        <w:trPr>
+          <w:trHeight w:val="287"/>
+        </w:trPr>
+        <w:tc>
+          <w:tcPr>
+            <w:tcW w:w="2785" w:type="dxa"/>
+          </w:tcPr>
+          <w:p>
+            <w:pPr>
+              <w:rPr>
+                <w:b/>
+              </w:rPr>
+            </w:pPr>
+            <w:r>
+              <w:rPr>
+                <w:b/>
+              </w:rPr>
+              <w:t>Forgatókönyv</w:t>
+            </w:r>
+          </w:p>
+        </w:tc>
+        <w:tc>
+          <w:tcPr>
+            <w:tcW w:w="6178" w:type="dxa"/>
+          </w:tcPr>
+          <w:p>
+            <w:r>
+              <w:t>Tesztesetek:</w:t>
+            </w:r>
+          </w:p>
+          <w:p>
+            <w:r>
+              <w:t xml:space="preserve">    ….</w:t>
+            </w:r>
+          </w:p>
+          <w:p>
+            <w:r>
+              <w:t xml:space="preserve">    x. </w:t>
+            </w:r>
+            <w:r>
+              <w:t>Rovar általi gombafonál elvágás</w:t>
+            </w:r>
+          </w:p>
+          <w:p>
+            <w:r>
+              <w:t xml:space="preserve">    ….</w:t>
+            </w:r>
+          </w:p>
+          <w:p/>
+          <w:p/>
+          <w:p/>
+          <w:p/>
+          <w:p>
+            <w:r>
+              <w:t>Inicializálás:</w:t>
+            </w:r>
+          </w:p>
+          <w:p>
+            <w:r>
+              <w:t xml:space="preserve">   A tekton létrehozva</w:t>
+            </w:r>
+          </w:p>
+          <w:p>
+            <w:r>
+              <w:t xml:space="preserve">   B tekton létrehozva</w:t>
+            </w:r>
+          </w:p>
+          <w:p>
+            <w:r>
+              <w:t xml:space="preserve">   A-nak B hozzáadva mint szomszéd</w:t>
+            </w:r>
+          </w:p>
+          <w:p>
+            <w:r>
+              <w:t xml:space="preserve">   B-nek A hozzáadva mint szomszéd</w:t>
+            </w:r>
+          </w:p>
+          <w:p>
+            <w:r>
+              <w:t xml:space="preserve">   M Mycelium létrehozva</w:t>
+            </w:r>
+          </w:p>
+          <w:p>
+            <w:r>
+              <w:t xml:space="preserve">   A-nek M hozzáadva mint Mycelium</w:t>
+            </w:r>
+          </w:p>
+          <w:p>
+            <w:r>
+              <w:t xml:space="preserve">   M-nek A beállitva mint location</w:t>
+            </w:r>
+          </w:p>
+          <w:p>
+            <w:r>
+              <w:t xml:space="preserve">   MB MushroomBody létrehozva</w:t>
+            </w:r>
+          </w:p>
+          <w:p>
+            <w:r>
+              <w:t xml:space="preserve">   B-nak M beállitva mint MushroomBody</w:t>
+            </w:r>
+          </w:p>
+          <w:p>
+            <w:r>
+              <w:t xml:space="preserve">   MB-nek B beállitvamint location</w:t>
+            </w:r>
+          </w:p>
+          <w:p>
+            <w:r>
+              <w:t xml:space="preserve">   I Insect létrehozva</w:t>
+            </w:r>
+          </w:p>
+          <w:p>
+            <w:r>
+              <w:t xml:space="preserve">   A-nak I hozzáadva mint Occupant</w:t>
+            </w:r>
+          </w:p>
+          <w:p>
+            <w:r>
+              <w:t xml:space="preserve">   I-nek A beállitva mint location</w:t>
+            </w:r>
+          </w:p>
+          <w:p/>
+          <w:p>
+            <w:r>
+              <w:t>Tesztelés:</w:t>
+            </w:r>
+          </w:p>
+          <w:p>
+            <w:r>
+              <w:t xml:space="preserve">   </w:t>
+            </w:r>
+            <w:r>
+              <w:t>A-n cutMycelium() metódushivás történik</w:t>
+            </w:r>
+          </w:p>
+          <w:p>
+            <w:r>
+              <w:t xml:space="preserve">   Mycelia</w:t>
+            </w:r>
+            <w:r>
+              <w:rPr>
+                <w:lang w:val="en-US"/>
+              </w:rPr>
+              <w:t xml:space="preserve">[0] (M) </w:t>
+            </w:r>
+            <w:r>
+              <w:t>cut() jelet kap A-tól</w:t>
+            </w:r>
+          </w:p>
+          <w:p>
+            <w:r>
+              <w:t xml:space="preserve">   Ez volt az utolsó Mycelium A-n</w:t>
+            </w:r>
+          </w:p>
+          <w:p>
+            <w:r>
+              <w:t xml:space="preserve">   I</w:t>
+            </w:r>
+            <w:r>
+              <w:t>-n</w:t>
+            </w:r>
+            <w:r>
+              <w:t xml:space="preserve"> runAway() </w:t>
+            </w:r>
+            <w:r>
+              <w:t>metódushivás történik</w:t>
+            </w:r>
+          </w:p>
+          <w:p>
+            <w:r>
+              <w:t xml:space="preserve">   B-n van Mycelium vagy MushroomBody</w:t>
+            </w:r>
+          </w:p>
+          <w:p>
+            <w:r>
+              <w:t xml:space="preserve">   I move(B) </w:t>
+            </w:r>
+            <w:r>
+              <w:t>m</w:t>
+            </w:r>
+            <w:r>
+              <w:t>etódushivást</w:t>
+            </w:r>
+            <w:r>
+              <w:t xml:space="preserve"> végez önmagán</w:t>
+            </w:r>
+          </w:p>
+        </w:tc>
+      </w:tr>
+    </w:tbl>
+    <w:p/>
+    <w:tbl>
+      <w:tblPr>
+        <w:tblW w:w="0" w:type="auto"/>
+        <w:tblBorders>
+          <w:top w:val="single" w:sz="4" w:space="0" w:color="auto"/>
+          <w:left w:val="single" w:sz="4" w:space="0" w:color="auto"/>
+          <w:bottom w:val="single" w:sz="4" w:space="0" w:color="auto"/>
+          <w:right w:val="single" w:sz="4" w:space="0" w:color="auto"/>
+          <w:insideH w:val="single" w:sz="4" w:space="0" w:color="auto"/>
+          <w:insideV w:val="single" w:sz="4" w:space="0" w:color="auto"/>
+        </w:tblBorders>
+        <w:tblLook w:val="01E0" w:firstRow="1" w:lastRow="1" w:firstColumn="1" w:lastColumn="1" w:noHBand="0" w:noVBand="0"/>
+      </w:tblPr>
+      <w:tblGrid>
+        <w:gridCol w:w="2785"/>
+        <w:gridCol w:w="6178"/>
+      </w:tblGrid>
+      <w:tr>
+        <w:trPr>
+          <w:cantSplit/>
+          <w:trHeight w:val="272"/>
+        </w:trPr>
+        <w:tc>
+          <w:tcPr>
+            <w:tcW w:w="2785" w:type="dxa"/>
+            <w:tcBorders>
+              <w:bottom w:val="double" w:sz="4" w:space="0" w:color="auto"/>
+            </w:tcBorders>
+          </w:tcPr>
+          <w:p>
+            <w:pPr>
+              <w:rPr>
+                <w:b/>
+              </w:rPr>
+            </w:pPr>
+            <w:r>
+              <w:rPr>
+                <w:b/>
+              </w:rPr>
+              <w:t>Use-case neve</w:t>
+            </w:r>
+          </w:p>
+        </w:tc>
+        <w:tc>
+          <w:tcPr>
+            <w:tcW w:w="6178" w:type="dxa"/>
+            <w:tcBorders>
+              <w:bottom w:val="double" w:sz="4" w:space="0" w:color="auto"/>
+            </w:tcBorders>
+          </w:tcPr>
+          <w:p>
+            <w:r>
+              <w:t>Rovar elmenekülésé</w:t>
+            </w:r>
+          </w:p>
+        </w:tc>
+      </w:tr>
+      <w:tr>
+        <w:trPr>
+          <w:trHeight w:val="257"/>
+        </w:trPr>
+        <w:tc>
+          <w:tcPr>
+            <w:tcW w:w="2785" w:type="dxa"/>
+            <w:tcBorders>
+              <w:top w:val="double" w:sz="4" w:space="0" w:color="auto"/>
+            </w:tcBorders>
+          </w:tcPr>
+          <w:p>
+            <w:pPr>
+              <w:rPr>
+                <w:b/>
+              </w:rPr>
+            </w:pPr>
+            <w:r>
+              <w:rPr>
+                <w:b/>
+              </w:rPr>
+              <w:t>Rövid leírás</w:t>
+            </w:r>
+          </w:p>
+        </w:tc>
+        <w:tc>
+          <w:tcPr>
+            <w:tcW w:w="6178" w:type="dxa"/>
+            <w:tcBorders>
+              <w:top w:val="double" w:sz="4" w:space="0" w:color="auto"/>
+            </w:tcBorders>
+          </w:tcPr>
+          <w:p>
+            <w:r>
+              <w:t>Rovar runAway jelet kap, aminek hatására random választ egy tecton, megnézi tud e oda menni (van e azon Mycelium), és ha tud, odamegy, külömben olyat keres amire tud menekülni</w:t>
+            </w:r>
+          </w:p>
+        </w:tc>
+      </w:tr>
+      <w:tr>
+        <w:trPr>
+          <w:trHeight w:val="272"/>
+        </w:trPr>
+        <w:tc>
+          <w:tcPr>
+            <w:tcW w:w="2785" w:type="dxa"/>
+          </w:tcPr>
+          <w:p>
+            <w:pPr>
+              <w:rPr>
+                <w:b/>
+              </w:rPr>
+            </w:pPr>
+            <w:r>
+              <w:rPr>
+                <w:b/>
+              </w:rPr>
+              <w:t>Aktorok</w:t>
+            </w:r>
+          </w:p>
+        </w:tc>
+        <w:tc>
+          <w:tcPr>
+            <w:tcW w:w="6178" w:type="dxa"/>
+          </w:tcPr>
+          <w:p>
+            <w:r>
+              <w:t>Tesztelő</w:t>
+            </w:r>
+          </w:p>
+        </w:tc>
+      </w:tr>
+      <w:tr>
+        <w:trPr>
+          <w:trHeight w:val="272"/>
+        </w:trPr>
+        <w:tc>
+          <w:tcPr>
+            <w:tcW w:w="2785" w:type="dxa"/>
+          </w:tcPr>
+          <w:p>
+            <w:pPr>
+              <w:rPr>
+                <w:b/>
+              </w:rPr>
+            </w:pPr>
+            <w:r>
+              <w:rPr>
+                <w:b/>
+              </w:rPr>
+              <w:t>Alapállapot</w:t>
+            </w:r>
+          </w:p>
+        </w:tc>
+        <w:tc>
+          <w:tcPr>
+            <w:tcW w:w="6178" w:type="dxa"/>
+          </w:tcPr>
+          <w:p>
+            <w:r>
+              <w:rPr>
+                <w:lang w:val="en-US"/>
+              </w:rPr>
+              <w:t xml:space="preserve">Van A, B </w:t>
+            </w:r>
+            <w:r>
+              <w:t>és C tekton. A és C illetve C és B szomszédosak. A-n van egy I Insect, B-n van Mycelium</w:t>
+            </w:r>
+          </w:p>
+        </w:tc>
+      </w:tr>
+      <w:tr>
+        <w:trPr>
+          <w:trHeight w:val="272"/>
+        </w:trPr>
+        <w:tc>
+          <w:tcPr>
+            <w:tcW w:w="2785" w:type="dxa"/>
+          </w:tcPr>
+          <w:p>
+            <w:pPr>
+              <w:rPr>
+                <w:b/>
+              </w:rPr>
+            </w:pPr>
+            <w:r>
+              <w:rPr>
+                <w:b/>
+              </w:rPr>
+              <w:t>Bemenet</w:t>
+            </w:r>
+          </w:p>
+        </w:tc>
+        <w:tc>
+          <w:tcPr>
+            <w:tcW w:w="6178" w:type="dxa"/>
+          </w:tcPr>
+          <w:p>
+            <w:r>
+              <w:t>A köv. metódus hivódik meg: I.runAway()</w:t>
+            </w:r>
+          </w:p>
+        </w:tc>
+      </w:tr>
+      <w:tr>
+        <w:trPr>
+          <w:trHeight w:val="272"/>
+        </w:trPr>
+        <w:tc>
+          <w:tcPr>
+            <w:tcW w:w="2785" w:type="dxa"/>
+          </w:tcPr>
+          <w:p>
+            <w:pPr>
+              <w:rPr>
+                <w:b/>
+              </w:rPr>
+            </w:pPr>
+            <w:r>
+              <w:rPr>
+                <w:b/>
+              </w:rPr>
+              <w:t>Kommunikációs diagram</w:t>
+            </w:r>
+          </w:p>
+        </w:tc>
+        <w:tc>
+          <w:tcPr>
+            <w:tcW w:w="6178" w:type="dxa"/>
+          </w:tcPr>
+          <w:p>
+            <w:r>
+              <w:t>x. kommunikációs diagram.</w:t>
+            </w:r>
+          </w:p>
+        </w:tc>
+      </w:tr>
+      <w:tr>
+        <w:trPr>
+          <w:trHeight w:val="287"/>
+        </w:trPr>
+        <w:tc>
+          <w:tcPr>
+            <w:tcW w:w="2785" w:type="dxa"/>
+          </w:tcPr>
+          <w:p>
+            <w:pPr>
+              <w:rPr>
+                <w:b/>
+              </w:rPr>
+            </w:pPr>
+            <w:r>
+              <w:rPr>
+                <w:b/>
+              </w:rPr>
+              <w:t>Forgatókönyv</w:t>
+            </w:r>
+          </w:p>
+        </w:tc>
+        <w:tc>
+          <w:tcPr>
+            <w:tcW w:w="6178" w:type="dxa"/>
+          </w:tcPr>
+          <w:p>
+            <w:r>
+              <w:t>Tesztesetek:</w:t>
+            </w:r>
+          </w:p>
+          <w:p>
+            <w:r>
+              <w:t xml:space="preserve">    ….</w:t>
+            </w:r>
+          </w:p>
+          <w:p>
+            <w:pPr>
+              <w:rPr>
+                <w:lang w:val="en-US"/>
+              </w:rPr>
+            </w:pPr>
+            <w:r>
+              <w:t xml:space="preserve">    x. </w:t>
+            </w:r>
+            <w:r>
+              <w:t>Insect elmenekülése</w:t>
+            </w:r>
+          </w:p>
+          <w:p>
+            <w:r>
+              <w:t xml:space="preserve">    ….</w:t>
+            </w:r>
+          </w:p>
+          <w:p/>
+          <w:p>
+            <w:r>
+              <w:t>Inicializálás:</w:t>
+            </w:r>
+          </w:p>
+          <w:p>
+            <w:r>
+              <w:t xml:space="preserve">   A tekton létrehozva</w:t>
+            </w:r>
+          </w:p>
+          <w:p>
+            <w:r>
+              <w:t xml:space="preserve">   B tekton létrehozva</w:t>
+            </w:r>
+          </w:p>
+          <w:p>
+            <w:r>
+              <w:t xml:space="preserve">   M Mycelium létrehozva</w:t>
+            </w:r>
+          </w:p>
+          <w:p>
+            <w:r>
+              <w:t xml:space="preserve">   </w:t>
+            </w:r>
+            <w:r>
+              <w:t>B</w:t>
+            </w:r>
+            <w:r>
+              <w:t>-nek M hozzáadva mint Mycelium</w:t>
+            </w:r>
+          </w:p>
+          <w:p>
+            <w:r>
+              <w:t xml:space="preserve">   M-nek </w:t>
+            </w:r>
+            <w:r>
+              <w:t>B</w:t>
+            </w:r>
+            <w:r>
+              <w:t xml:space="preserve"> beállitva mint location</w:t>
+            </w:r>
+          </w:p>
+          <w:p>
+            <w:r>
+              <w:t xml:space="preserve">   I Insect létrehozva</w:t>
+            </w:r>
+          </w:p>
+          <w:p>
+            <w:r>
+              <w:t xml:space="preserve">   A-nak I hozzáadva mint Occupant</w:t>
+            </w:r>
+          </w:p>
+          <w:p>
+            <w:r>
+              <w:t xml:space="preserve">   I-nek A beállitva mint location</w:t>
+            </w:r>
+          </w:p>
+          <w:p>
+            <w:r>
+              <w:t xml:space="preserve">   C tekton létrehozva</w:t>
+            </w:r>
+          </w:p>
+          <w:p>
+            <w:r>
+              <w:t xml:space="preserve">   C-nek A hozzáadva mint szomszéd</w:t>
+            </w:r>
+          </w:p>
+          <w:p>
+            <w:r>
+              <w:t xml:space="preserve">   C-nek B hozzáadva mint szomszéd</w:t>
+            </w:r>
+          </w:p>
+          <w:p>
+            <w:r>
+              <w:t xml:space="preserve">   A-nak C hozzáadva mint szomszéd</w:t>
+            </w:r>
+          </w:p>
+          <w:p>
+            <w:r>
+              <w:t xml:space="preserve">   B-nek C hozzáadva mint szomszéd</w:t>
+            </w:r>
+          </w:p>
+          <w:p/>
+          <w:p>
+            <w:r>
+              <w:t>Tesztelés:</w:t>
+            </w:r>
+          </w:p>
+          <w:p>
+            <w:r>
+              <w:t xml:space="preserve">   </w:t>
+            </w:r>
+            <w:r>
+              <w:t>I</w:t>
+            </w:r>
+            <w:r>
+              <w:t>-n</w:t>
+            </w:r>
+            <w:r>
+              <w:t xml:space="preserve"> runAway()</w:t>
+            </w:r>
+            <w:r>
+              <w:t xml:space="preserve"> metódushivás történik</w:t>
+            </w:r>
+          </w:p>
+          <w:p>
+            <w:r>
+              <w:t xml:space="preserve">   Kiválaszt random egy tektont (riggelve: C-t)</w:t>
+            </w:r>
+          </w:p>
+          <w:p>
+            <w:r>
+              <w:t xml:space="preserve">   Nincs rajta gombafonál</w:t>
+            </w:r>
+          </w:p>
+          <w:p>
+            <w:r>
+              <w:t xml:space="preserve">   </w:t>
+            </w:r>
+            <w:r>
+              <w:t xml:space="preserve">Kiválaszt random egy tektont (riggelve: </w:t>
+            </w:r>
+            <w:r>
+              <w:t>B</w:t>
+            </w:r>
+            <w:r>
+              <w:t>-t)</w:t>
+            </w:r>
+          </w:p>
+          <w:p>
+            <w:r>
+              <w:t xml:space="preserve">   Van rajta gombafonál</w:t>
+            </w:r>
+          </w:p>
+          <w:p>
+            <w:pPr>
+              <w:rPr>
+                <w:lang w:val="en-US"/>
+              </w:rPr>
+            </w:pPr>
+            <w:r>
+              <w:t xml:space="preserve">   I move(B) m</w:t>
+            </w:r>
+            <w:r>
+              <w:t>etódushivást</w:t>
+            </w:r>
+            <w:r>
+              <w:t xml:space="preserve"> végez önmagán</w:t>
+            </w:r>
+          </w:p>
+          <w:p>
+            <w:pPr>
+              <w:rPr>
+                <w:lang w:val="en-US"/>
+              </w:rPr>
+            </w:pPr>
+          </w:p>
+        </w:tc>
+      </w:tr>
+    </w:tbl>
+    <w:p/>
+    <w:tbl>
+      <w:tblPr>
+        <w:tblW w:w="0" w:type="auto"/>
+        <w:tblBorders>
+          <w:top w:val="single" w:sz="4" w:space="0" w:color="auto"/>
+          <w:left w:val="single" w:sz="4" w:space="0" w:color="auto"/>
+          <w:bottom w:val="single" w:sz="4" w:space="0" w:color="auto"/>
+          <w:right w:val="single" w:sz="4" w:space="0" w:color="auto"/>
+          <w:insideH w:val="single" w:sz="4" w:space="0" w:color="auto"/>
+          <w:insideV w:val="single" w:sz="4" w:space="0" w:color="auto"/>
+        </w:tblBorders>
+        <w:tblLook w:val="01E0" w:firstRow="1" w:lastRow="1" w:firstColumn="1" w:lastColumn="1" w:noHBand="0" w:noVBand="0"/>
+      </w:tblPr>
+      <w:tblGrid>
+        <w:gridCol w:w="2785"/>
+        <w:gridCol w:w="6178"/>
+      </w:tblGrid>
+      <w:tr>
+        <w:trPr>
+          <w:cantSplit/>
+          <w:trHeight w:val="272"/>
+        </w:trPr>
+        <w:tc>
+          <w:tcPr>
+            <w:tcW w:w="2785" w:type="dxa"/>
+            <w:tcBorders>
+              <w:bottom w:val="double" w:sz="4" w:space="0" w:color="auto"/>
+            </w:tcBorders>
+          </w:tcPr>
+          <w:p>
+            <w:pPr>
+              <w:rPr>
+                <w:b/>
+              </w:rPr>
+            </w:pPr>
+            <w:r>
+              <w:rPr>
+                <w:b/>
+              </w:rPr>
+              <w:t>Use-case neve</w:t>
+            </w:r>
+          </w:p>
+        </w:tc>
+        <w:tc>
+          <w:tcPr>
+            <w:tcW w:w="6178" w:type="dxa"/>
+            <w:tcBorders>
+              <w:bottom w:val="double" w:sz="4" w:space="0" w:color="auto"/>
+            </w:tcBorders>
+          </w:tcPr>
+          <w:p>
+            <w:r>
+              <w:t>Gombatest Spóra kilövés</w:t>
+            </w:r>
+          </w:p>
+        </w:tc>
+      </w:tr>
+      <w:tr>
+        <w:trPr>
+          <w:trHeight w:val="257"/>
+        </w:trPr>
+        <w:tc>
+          <w:tcPr>
+            <w:tcW w:w="2785" w:type="dxa"/>
+            <w:tcBorders>
+              <w:top w:val="double" w:sz="4" w:space="0" w:color="auto"/>
+            </w:tcBorders>
+          </w:tcPr>
+          <w:p>
+            <w:pPr>
+              <w:rPr>
+                <w:b/>
+              </w:rPr>
+            </w:pPr>
+            <w:r>
+              <w:rPr>
+                <w:b/>
+              </w:rPr>
+              <w:t>Rövid leírás</w:t>
+            </w:r>
+          </w:p>
+        </w:tc>
+        <w:tc>
+          <w:tcPr>
+            <w:tcW w:w="6178" w:type="dxa"/>
+            <w:tcBorders>
+              <w:top w:val="double" w:sz="4" w:space="0" w:color="auto"/>
+            </w:tcBorders>
+          </w:tcPr>
+          <w:p>
+            <w:r>
+              <w:t>A tectonon MB gombatest, B A-val szomszédos tectonra kilövi a spóráit</w:t>
+            </w:r>
+          </w:p>
+        </w:tc>
+      </w:tr>
+      <w:tr>
+        <w:trPr>
+          <w:trHeight w:val="272"/>
+        </w:trPr>
+        <w:tc>
+          <w:tcPr>
+            <w:tcW w:w="2785" w:type="dxa"/>
+          </w:tcPr>
+          <w:p>
+            <w:pPr>
+              <w:rPr>
+                <w:b/>
+              </w:rPr>
+            </w:pPr>
+            <w:r>
+              <w:rPr>
+                <w:b/>
+              </w:rPr>
+              <w:t>Aktorok</w:t>
+            </w:r>
+          </w:p>
+        </w:tc>
+        <w:tc>
+          <w:tcPr>
+            <w:tcW w:w="6178" w:type="dxa"/>
+          </w:tcPr>
+          <w:p>
+            <w:r>
+              <w:t>Tesztelő</w:t>
+            </w:r>
+          </w:p>
+        </w:tc>
+      </w:tr>
+      <w:tr>
+        <w:trPr>
+          <w:trHeight w:val="272"/>
+        </w:trPr>
+        <w:tc>
+          <w:tcPr>
+            <w:tcW w:w="2785" w:type="dxa"/>
+          </w:tcPr>
+          <w:p>
+            <w:pPr>
+              <w:rPr>
+                <w:b/>
+              </w:rPr>
+            </w:pPr>
+            <w:r>
+              <w:rPr>
+                <w:b/>
+              </w:rPr>
+              <w:t>Alapállapot</w:t>
+            </w:r>
+          </w:p>
+        </w:tc>
+        <w:tc>
+          <w:tcPr>
+            <w:tcW w:w="6178" w:type="dxa"/>
+          </w:tcPr>
+          <w:p>
+            <w:r>
+              <w:t>Létezik A és B tekton, ezek szomszédok. A-n van egy MB MushroomBody</w:t>
+            </w:r>
+          </w:p>
+        </w:tc>
+      </w:tr>
+      <w:tr>
+        <w:trPr>
+          <w:trHeight w:val="272"/>
+        </w:trPr>
+        <w:tc>
+          <w:tcPr>
+            <w:tcW w:w="2785" w:type="dxa"/>
+          </w:tcPr>
+          <w:p>
+            <w:pPr>
+              <w:rPr>
+                <w:b/>
+              </w:rPr>
+            </w:pPr>
+            <w:r>
+              <w:rPr>
+                <w:b/>
+              </w:rPr>
+              <w:t>Bemenet</w:t>
+            </w:r>
+          </w:p>
+        </w:tc>
+        <w:tc>
+          <w:tcPr>
+            <w:tcW w:w="6178" w:type="dxa"/>
+          </w:tcPr>
+          <w:p>
+            <w:pPr>
+              <w:rPr>
+                <w:lang w:val="en-US"/>
+              </w:rPr>
+            </w:pPr>
+            <w:r>
+              <w:rPr>
+                <w:lang w:val="en-US"/>
+              </w:rPr>
+              <w:t>A köv. Metódus hivódik meg: MB.ejectSpores(B)</w:t>
+            </w:r>
+          </w:p>
+        </w:tc>
+      </w:tr>
+      <w:tr>
+        <w:trPr>
+          <w:trHeight w:val="272"/>
+        </w:trPr>
+        <w:tc>
+          <w:tcPr>
+            <w:tcW w:w="2785" w:type="dxa"/>
+          </w:tcPr>
+          <w:p>
+            <w:pPr>
+              <w:rPr>
+                <w:b/>
+              </w:rPr>
+            </w:pPr>
+            <w:r>
+              <w:rPr>
+                <w:b/>
+              </w:rPr>
+              <w:t>Kommunikációs diagram</w:t>
+            </w:r>
+          </w:p>
+        </w:tc>
+        <w:tc>
+          <w:tcPr>
+            <w:tcW w:w="6178" w:type="dxa"/>
+          </w:tcPr>
+          <w:p>
+            <w:r>
+              <w:t>x. kommunikációs diagram.</w:t>
+            </w:r>
+          </w:p>
+        </w:tc>
+      </w:tr>
+      <w:tr>
+        <w:trPr>
+          <w:trHeight w:val="287"/>
+        </w:trPr>
+        <w:tc>
+          <w:tcPr>
+            <w:tcW w:w="2785" w:type="dxa"/>
+          </w:tcPr>
+          <w:p>
+            <w:pPr>
+              <w:rPr>
+                <w:b/>
+              </w:rPr>
+            </w:pPr>
+            <w:r>
+              <w:rPr>
+                <w:b/>
+              </w:rPr>
+              <w:lastRenderedPageBreak/>
+              <w:t>Forgatókönyv</w:t>
+            </w:r>
+          </w:p>
+        </w:tc>
+        <w:tc>
+          <w:tcPr>
+            <w:tcW w:w="6178" w:type="dxa"/>
+          </w:tcPr>
+          <w:p>
+            <w:r>
+              <w:t>Tesztesetek:</w:t>
+            </w:r>
+          </w:p>
+          <w:p>
+            <w:r>
+              <w:t xml:space="preserve">    ….</w:t>
+            </w:r>
+          </w:p>
+          <w:p>
+            <w:pPr>
+              <w:rPr>
+                <w:lang w:val="en-US"/>
+              </w:rPr>
+            </w:pPr>
+            <w:r>
+              <w:t xml:space="preserve">    x. </w:t>
+            </w:r>
+            <w:r>
+              <w:t>Spóra kilövés</w:t>
+            </w:r>
+          </w:p>
+          <w:p>
+            <w:r>
+              <w:t xml:space="preserve">    ….</w:t>
+            </w:r>
+          </w:p>
+          <w:p/>
+          <w:p>
+            <w:r>
+              <w:t>Inicializálás:</w:t>
+            </w:r>
+          </w:p>
+          <w:p>
+            <w:r>
+              <w:t xml:space="preserve">   A tekton létrehozva</w:t>
+            </w:r>
+          </w:p>
+          <w:p>
+            <w:r>
+              <w:t xml:space="preserve">   B tekton létrehozva</w:t>
+            </w:r>
+          </w:p>
+          <w:p>
+            <w:r>
+              <w:t xml:space="preserve">   </w:t>
+            </w:r>
+            <w:r>
+              <w:t>A-nak B beállitva mint szomszéd</w:t>
+            </w:r>
+          </w:p>
+          <w:p>
+            <w:r>
+              <w:t xml:space="preserve">   B-nek A beállitva mint szomszéd</w:t>
+            </w:r>
+          </w:p>
+          <w:p>
+            <w:r>
+              <w:t xml:space="preserve">   MB MushroomBody létrehozva</w:t>
+            </w:r>
+          </w:p>
+          <w:p>
+            <w:r>
+              <w:t xml:space="preserve">   A-nak MB beállitva mint MushroomBody</w:t>
+            </w:r>
+          </w:p>
+          <w:p>
+            <w:r>
+              <w:t xml:space="preserve">   MB-nek A beállitva mint location</w:t>
+            </w:r>
+          </w:p>
+          <w:p/>
+          <w:p>
+            <w:r>
+              <w:t>Tesztelés:</w:t>
+            </w:r>
+          </w:p>
+          <w:p>
+            <w:r>
+              <w:t xml:space="preserve">   </w:t>
+            </w:r>
+            <w:r>
+              <w:t>MB-n ejectSpores(B) metódushivás történik</w:t>
+            </w:r>
+          </w:p>
+          <w:p>
+            <w:r>
+              <w:t xml:space="preserve">   A-n distance(B) metódushivás történik</w:t>
+            </w:r>
+          </w:p>
+          <w:p>
+            <w:r>
+              <w:t xml:space="preserve">   MB-nek nem 1 kilövése maradt hátra és A-B távolsága 1</w:t>
+            </w:r>
+          </w:p>
+          <w:p>
+            <w:r>
+              <w:t xml:space="preserve">   B-n transferSpores(mushroomSpores) metódushivás történik.</w:t>
+            </w:r>
+          </w:p>
+          <w:p>
+            <w:r>
+              <w:t xml:space="preserve">   B hozzáadja a kapott spórákat a rajta lévő spórák listájához</w:t>
+            </w:r>
+          </w:p>
           <w:p/>
         </w:tc>
       </w:tr>
@@ -204,7 +2327,7 @@
     <w:p/>
     <w:p>
       <w:pPr>
-        <w:pStyle w:val="Cmsor20"/>
+        <w:pStyle w:val="Heading2"/>
       </w:pPr>
       <w:r>
         <w:t>A szkeleton kezelői felületének terve, dialógusok</w:t>
@@ -221,7 +2344,7 @@
     <w:p/>
     <w:p>
       <w:pPr>
-        <w:pStyle w:val="Cmsor20"/>
+        <w:pStyle w:val="Heading2"/>
       </w:pPr>
       <w:r>
         <w:t>Szekvencia diagramok a belső működésre</w:t>
@@ -252,7 +2375,7 @@
     </w:p>
     <w:p>
       <w:pPr>
-        <w:pStyle w:val="Cmsor20"/>
+        <w:pStyle w:val="Heading2"/>
       </w:pPr>
       <w:r>
         <w:t>Kommunikációs diagramok</w:t>
@@ -270,7 +2393,7 @@
     <w:p/>
     <w:p>
       <w:pPr>
-        <w:pStyle w:val="Cmsor20"/>
+        <w:pStyle w:val="Heading2"/>
       </w:pPr>
       <w:r>
         <w:br w:type="page"/>
@@ -460,34 +2583,34 @@
 <w:ftr xmlns:wpc="http://schemas.microsoft.com/office/word/2010/wordprocessingCanvas" xmlns:cx="http://schemas.microsoft.com/office/drawing/2014/chartex" xmlns:cx1="http://schemas.microsoft.com/office/drawing/2015/9/8/chartex" xmlns:cx2="http://schemas.microsoft.com/office/drawing/2015/10/21/chartex" xmlns:cx3="http://schemas.microsoft.com/office/drawing/2016/5/9/chartex" xmlns:cx4="http://schemas.microsoft.com/office/drawing/2016/5/10/chartex" xmlns:cx5="http://schemas.microsoft.com/office/drawing/2016/5/11/chartex" xmlns:cx6="http://schemas.microsoft.com/office/drawing/2016/5/12/chartex" xmlns:cx7="http://schemas.microsoft.com/office/drawing/2016/5/13/chartex" xmlns:cx8="http://schemas.microsoft.com/office/drawing/2016/5/14/chartex" xmlns:mc="http://schemas.openxmlformats.org/markup-compatibility/2006" xmlns:aink="http://schemas.microsoft.com/office/drawing/2016/ink" xmlns:am3d="http://schemas.microsoft.com/office/drawing/2017/model3d" xmlns:o="urn:schemas-microsoft-com:office:office" xmlns:oel="http://schemas.microsoft.com/office/2019/extlst" xmlns:r="http://schemas.openxmlformats.org/officeDocument/2006/relationships" xmlns:m="http://schemas.openxmlformats.org/officeDocument/2006/math" xmlns:v="urn:schemas-microsoft-com:vml" xmlns:wp14="http://schemas.microsoft.com/office/word/2010/wordprocessingDrawing" xmlns:wp="http://schemas.openxmlformats.org/drawingml/2006/wordprocessingDrawing" xmlns:w10="urn:schemas-microsoft-com:office:word" xmlns:w="http://schemas.openxmlformats.org/wordprocessingml/2006/main" xmlns:w14="http://schemas.microsoft.com/office/word/2010/wordml" xmlns:w15="http://schemas.microsoft.com/office/word/2012/wordml" xmlns:w16cex="http://schemas.microsoft.com/office/word/2018/wordml/cex" xmlns:w16cid="http://schemas.microsoft.com/office/word/2016/wordml/cid" xmlns:w16="http://schemas.microsoft.com/office/word/2018/wordml" xmlns:w16du="http://schemas.microsoft.com/office/word/2023/wordml/word16du" xmlns:w16sdtdh="http://schemas.microsoft.com/office/word/2020/wordml/sdtdatahash" xmlns:w16sdtfl="http://schemas.microsoft.com/office/word/2024/wordml/sdtformatlock" xmlns:w16se="http://schemas.microsoft.com/office/word/2015/wordml/symex" xmlns:wpg="http://schemas.microsoft.com/office/word/2010/wordprocessingGroup" xmlns:wpi="http://schemas.microsoft.com/office/word/2010/wordprocessingInk" xmlns:wne="http://schemas.microsoft.com/office/word/2006/wordml" xmlns:wps="http://schemas.microsoft.com/office/word/2010/wordprocessingShape" mc:Ignorable="w14 w15 w16se w16cid w16 w16cex w16sdtdh w16sdtfl w16du wp14">
   <w:p>
     <w:pPr>
-      <w:pStyle w:val="llb"/>
+      <w:pStyle w:val="Footer"/>
       <w:framePr w:wrap="around" w:vAnchor="text" w:hAnchor="margin" w:xAlign="right" w:y="1"/>
       <w:rPr>
-        <w:rStyle w:val="Oldalszm"/>
+        <w:rStyle w:val="PageNumber"/>
       </w:rPr>
     </w:pPr>
     <w:r>
       <w:rPr>
-        <w:rStyle w:val="Oldalszm"/>
+        <w:rStyle w:val="PageNumber"/>
       </w:rPr>
       <w:fldChar w:fldCharType="begin"/>
     </w:r>
     <w:r>
       <w:rPr>
-        <w:rStyle w:val="Oldalszm"/>
+        <w:rStyle w:val="PageNumber"/>
       </w:rPr>
       <w:instrText xml:space="preserve">PAGE  </w:instrText>
     </w:r>
     <w:r>
       <w:rPr>
-        <w:rStyle w:val="Oldalszm"/>
+        <w:rStyle w:val="PageNumber"/>
       </w:rPr>
       <w:fldChar w:fldCharType="end"/>
     </w:r>
   </w:p>
   <w:p>
     <w:pPr>
-      <w:pStyle w:val="llb"/>
+      <w:pStyle w:val="Footer"/>
       <w:ind w:right="360"/>
     </w:pPr>
   </w:p>
@@ -498,47 +2621,47 @@
 <w:ftr xmlns:wpc="http://schemas.microsoft.com/office/word/2010/wordprocessingCanvas" xmlns:cx="http://schemas.microsoft.com/office/drawing/2014/chartex" xmlns:cx1="http://schemas.microsoft.com/office/drawing/2015/9/8/chartex" xmlns:cx2="http://schemas.microsoft.com/office/drawing/2015/10/21/chartex" xmlns:cx3="http://schemas.microsoft.com/office/drawing/2016/5/9/chartex" xmlns:cx4="http://schemas.microsoft.com/office/drawing/2016/5/10/chartex" xmlns:cx5="http://schemas.microsoft.com/office/drawing/2016/5/11/chartex" xmlns:cx6="http://schemas.microsoft.com/office/drawing/2016/5/12/chartex" xmlns:cx7="http://schemas.microsoft.com/office/drawing/2016/5/13/chartex" xmlns:cx8="http://schemas.microsoft.com/office/drawing/2016/5/14/chartex" xmlns:mc="http://schemas.openxmlformats.org/markup-compatibility/2006" xmlns:aink="http://schemas.microsoft.com/office/drawing/2016/ink" xmlns:am3d="http://schemas.microsoft.com/office/drawing/2017/model3d" xmlns:o="urn:schemas-microsoft-com:office:office" xmlns:oel="http://schemas.microsoft.com/office/2019/extlst" xmlns:r="http://schemas.openxmlformats.org/officeDocument/2006/relationships" xmlns:m="http://schemas.openxmlformats.org/officeDocument/2006/math" xmlns:v="urn:schemas-microsoft-com:vml" xmlns:wp14="http://schemas.microsoft.com/office/word/2010/wordprocessingDrawing" xmlns:wp="http://schemas.openxmlformats.org/drawingml/2006/wordprocessingDrawing" xmlns:w10="urn:schemas-microsoft-com:office:word" xmlns:w="http://schemas.openxmlformats.org/wordprocessingml/2006/main" xmlns:w14="http://schemas.microsoft.com/office/word/2010/wordml" xmlns:w15="http://schemas.microsoft.com/office/word/2012/wordml" xmlns:w16cex="http://schemas.microsoft.com/office/word/2018/wordml/cex" xmlns:w16cid="http://schemas.microsoft.com/office/word/2016/wordml/cid" xmlns:w16="http://schemas.microsoft.com/office/word/2018/wordml" xmlns:w16du="http://schemas.microsoft.com/office/word/2023/wordml/word16du" xmlns:w16sdtdh="http://schemas.microsoft.com/office/word/2020/wordml/sdtdatahash" xmlns:w16sdtfl="http://schemas.microsoft.com/office/word/2024/wordml/sdtformatlock" xmlns:w16se="http://schemas.microsoft.com/office/word/2015/wordml/symex" xmlns:wpg="http://schemas.microsoft.com/office/word/2010/wordprocessingGroup" xmlns:wpi="http://schemas.microsoft.com/office/word/2010/wordprocessingInk" xmlns:wne="http://schemas.microsoft.com/office/word/2006/wordml" xmlns:wps="http://schemas.microsoft.com/office/word/2010/wordprocessingShape" mc:Ignorable="w14 w15 w16se w16cid w16 w16cex w16sdtdh w16sdtfl w16du wp14">
   <w:p>
     <w:pPr>
-      <w:pStyle w:val="llb"/>
+      <w:pStyle w:val="Footer"/>
       <w:framePr w:wrap="around" w:vAnchor="text" w:hAnchor="margin" w:xAlign="right" w:y="1"/>
       <w:rPr>
-        <w:rStyle w:val="Oldalszm"/>
+        <w:rStyle w:val="PageNumber"/>
       </w:rPr>
     </w:pPr>
     <w:r>
       <w:rPr>
-        <w:rStyle w:val="Oldalszm"/>
+        <w:rStyle w:val="PageNumber"/>
       </w:rPr>
       <w:fldChar w:fldCharType="begin"/>
     </w:r>
     <w:r>
       <w:rPr>
-        <w:rStyle w:val="Oldalszm"/>
+        <w:rStyle w:val="PageNumber"/>
       </w:rPr>
       <w:instrText xml:space="preserve">PAGE  </w:instrText>
     </w:r>
     <w:r>
       <w:rPr>
-        <w:rStyle w:val="Oldalszm"/>
+        <w:rStyle w:val="PageNumber"/>
       </w:rPr>
       <w:fldChar w:fldCharType="separate"/>
     </w:r>
     <w:r>
       <w:rPr>
-        <w:rStyle w:val="Oldalszm"/>
+        <w:rStyle w:val="PageNumber"/>
         <w:noProof/>
       </w:rPr>
       <w:t>1</w:t>
     </w:r>
     <w:r>
       <w:rPr>
-        <w:rStyle w:val="Oldalszm"/>
+        <w:rStyle w:val="PageNumber"/>
       </w:rPr>
       <w:fldChar w:fldCharType="end"/>
     </w:r>
   </w:p>
   <w:p>
     <w:pPr>
-      <w:pStyle w:val="llb"/>
+      <w:pStyle w:val="Footer"/>
       <w:ind w:right="360"/>
       <w:rPr>
         <w:lang w:val="en-US"/>
@@ -567,7 +2690,7 @@
         <w:noProof/>
         <w:lang w:val="en-US"/>
       </w:rPr>
-      <w:t>2025-03-10</w:t>
+      <w:t>2025-03-15</w:t>
     </w:r>
     <w:r>
       <w:rPr>
@@ -602,7 +2725,7 @@
 <w:hdr xmlns:wpc="http://schemas.microsoft.com/office/word/2010/wordprocessingCanvas" xmlns:cx="http://schemas.microsoft.com/office/drawing/2014/chartex" xmlns:cx1="http://schemas.microsoft.com/office/drawing/2015/9/8/chartex" xmlns:cx2="http://schemas.microsoft.com/office/drawing/2015/10/21/chartex" xmlns:cx3="http://schemas.microsoft.com/office/drawing/2016/5/9/chartex" xmlns:cx4="http://schemas.microsoft.com/office/drawing/2016/5/10/chartex" xmlns:cx5="http://schemas.microsoft.com/office/drawing/2016/5/11/chartex" xmlns:cx6="http://schemas.microsoft.com/office/drawing/2016/5/12/chartex" xmlns:cx7="http://schemas.microsoft.com/office/drawing/2016/5/13/chartex" xmlns:cx8="http://schemas.microsoft.com/office/drawing/2016/5/14/chartex" xmlns:mc="http://schemas.openxmlformats.org/markup-compatibility/2006" xmlns:aink="http://schemas.microsoft.com/office/drawing/2016/ink" xmlns:am3d="http://schemas.microsoft.com/office/drawing/2017/model3d" xmlns:o="urn:schemas-microsoft-com:office:office" xmlns:oel="http://schemas.microsoft.com/office/2019/extlst" xmlns:r="http://schemas.openxmlformats.org/officeDocument/2006/relationships" xmlns:m="http://schemas.openxmlformats.org/officeDocument/2006/math" xmlns:v="urn:schemas-microsoft-com:vml" xmlns:wp14="http://schemas.microsoft.com/office/word/2010/wordprocessingDrawing" xmlns:wp="http://schemas.openxmlformats.org/drawingml/2006/wordprocessingDrawing" xmlns:w10="urn:schemas-microsoft-com:office:word" xmlns:w="http://schemas.openxmlformats.org/wordprocessingml/2006/main" xmlns:w14="http://schemas.microsoft.com/office/word/2010/wordml" xmlns:w15="http://schemas.microsoft.com/office/word/2012/wordml" xmlns:w16cex="http://schemas.microsoft.com/office/word/2018/wordml/cex" xmlns:w16cid="http://schemas.microsoft.com/office/word/2016/wordml/cid" xmlns:w16="http://schemas.microsoft.com/office/word/2018/wordml" xmlns:w16du="http://schemas.microsoft.com/office/word/2023/wordml/word16du" xmlns:w16sdtdh="http://schemas.microsoft.com/office/word/2020/wordml/sdtdatahash" xmlns:w16sdtfl="http://schemas.microsoft.com/office/word/2024/wordml/sdtformatlock" xmlns:w16se="http://schemas.microsoft.com/office/word/2015/wordml/symex" xmlns:wpg="http://schemas.microsoft.com/office/word/2010/wordprocessingGroup" xmlns:wpi="http://schemas.microsoft.com/office/word/2010/wordprocessingInk" xmlns:wne="http://schemas.microsoft.com/office/word/2006/wordml" xmlns:wps="http://schemas.microsoft.com/office/word/2010/wordprocessingShape" mc:Ignorable="w14 w15 w16se w16cid w16 w16cex w16sdtdh w16sdtfl w16du wp14">
   <w:p>
     <w:pPr>
-      <w:pStyle w:val="llb"/>
+      <w:pStyle w:val="Footer"/>
       <w:ind w:right="360"/>
       <w:rPr>
         <w:iCs/>
@@ -611,15 +2734,7 @@
       </w:rPr>
     </w:pPr>
     <w:r>
-      <w:t xml:space="preserve">5. </w:t>
-    </w:r>
-    <w:proofErr w:type="spellStart"/>
-    <w:r>
-      <w:t>Szkeleton</w:t>
-    </w:r>
-    <w:proofErr w:type="spellEnd"/>
-    <w:r>
-      <w:t xml:space="preserve"> tervezése</w:t>
+      <w:t>5. Szkeleton tervezése</w:t>
     </w:r>
     <w:r>
       <w:tab/>
@@ -627,7 +2742,6 @@
     <w:r>
       <w:tab/>
     </w:r>
-    <w:proofErr w:type="spellStart"/>
     <w:r>
       <w:rPr>
         <w:iCs/>
@@ -635,11 +2749,10 @@
       </w:rPr>
       <w:t>bandITs</w:t>
     </w:r>
-    <w:proofErr w:type="spellEnd"/>
   </w:p>
   <w:p>
     <w:pPr>
-      <w:pStyle w:val="lfej"/>
+      <w:pStyle w:val="Header"/>
     </w:pPr>
   </w:p>
 </w:hdr>
@@ -929,13 +3042,102 @@
     </w:lvl>
   </w:abstractNum>
   <w:abstractNum w:abstractNumId="2" w15:restartNumberingAfterBreak="0">
+    <w:nsid w:val="36D66A60"/>
+    <w:multiLevelType w:val="hybridMultilevel"/>
+    <w:tmpl w:val="054A5CC4"/>
+    <w:lvl w:ilvl="0" w:tplc="0409000F">
+      <w:start w:val="1"/>
+      <w:numFmt w:val="decimal"/>
+      <w:lvlText w:val="%1."/>
+      <w:lvlJc w:val="left"/>
+      <w:pPr>
+        <w:ind w:left="720" w:hanging="360"/>
+      </w:pPr>
+      <w:rPr>
+        <w:rFonts w:hint="default"/>
+      </w:rPr>
+    </w:lvl>
+    <w:lvl w:ilvl="1" w:tplc="04090019" w:tentative="1">
+      <w:start w:val="1"/>
+      <w:numFmt w:val="lowerLetter"/>
+      <w:lvlText w:val="%2."/>
+      <w:lvlJc w:val="left"/>
+      <w:pPr>
+        <w:ind w:left="1440" w:hanging="360"/>
+      </w:pPr>
+    </w:lvl>
+    <w:lvl w:ilvl="2" w:tplc="0409001B" w:tentative="1">
+      <w:start w:val="1"/>
+      <w:numFmt w:val="lowerRoman"/>
+      <w:lvlText w:val="%3."/>
+      <w:lvlJc w:val="right"/>
+      <w:pPr>
+        <w:ind w:left="2160" w:hanging="180"/>
+      </w:pPr>
+    </w:lvl>
+    <w:lvl w:ilvl="3" w:tplc="0409000F" w:tentative="1">
+      <w:start w:val="1"/>
+      <w:numFmt w:val="decimal"/>
+      <w:lvlText w:val="%4."/>
+      <w:lvlJc w:val="left"/>
+      <w:pPr>
+        <w:ind w:left="2880" w:hanging="360"/>
+      </w:pPr>
+    </w:lvl>
+    <w:lvl w:ilvl="4" w:tplc="04090019" w:tentative="1">
+      <w:start w:val="1"/>
+      <w:numFmt w:val="lowerLetter"/>
+      <w:lvlText w:val="%5."/>
+      <w:lvlJc w:val="left"/>
+      <w:pPr>
+        <w:ind w:left="3600" w:hanging="360"/>
+      </w:pPr>
+    </w:lvl>
+    <w:lvl w:ilvl="5" w:tplc="0409001B" w:tentative="1">
+      <w:start w:val="1"/>
+      <w:numFmt w:val="lowerRoman"/>
+      <w:lvlText w:val="%6."/>
+      <w:lvlJc w:val="right"/>
+      <w:pPr>
+        <w:ind w:left="4320" w:hanging="180"/>
+      </w:pPr>
+    </w:lvl>
+    <w:lvl w:ilvl="6" w:tplc="0409000F" w:tentative="1">
+      <w:start w:val="1"/>
+      <w:numFmt w:val="decimal"/>
+      <w:lvlText w:val="%7."/>
+      <w:lvlJc w:val="left"/>
+      <w:pPr>
+        <w:ind w:left="5040" w:hanging="360"/>
+      </w:pPr>
+    </w:lvl>
+    <w:lvl w:ilvl="7" w:tplc="04090019" w:tentative="1">
+      <w:start w:val="1"/>
+      <w:numFmt w:val="lowerLetter"/>
+      <w:lvlText w:val="%8."/>
+      <w:lvlJc w:val="left"/>
+      <w:pPr>
+        <w:ind w:left="5760" w:hanging="360"/>
+      </w:pPr>
+    </w:lvl>
+    <w:lvl w:ilvl="8" w:tplc="0409001B" w:tentative="1">
+      <w:start w:val="1"/>
+      <w:numFmt w:val="lowerRoman"/>
+      <w:lvlText w:val="%9."/>
+      <w:lvlJc w:val="right"/>
+      <w:pPr>
+        <w:ind w:left="6480" w:hanging="180"/>
+      </w:pPr>
+    </w:lvl>
+  </w:abstractNum>
+  <w:abstractNum w:abstractNumId="3" w15:restartNumberingAfterBreak="0">
     <w:nsid w:val="775A042E"/>
     <w:multiLevelType w:val="multilevel"/>
     <w:tmpl w:val="7EF04E60"/>
     <w:lvl w:ilvl="0">
       <w:start w:val="5"/>
       <w:numFmt w:val="decimal"/>
-      <w:pStyle w:val="Cmsor1"/>
+      <w:pStyle w:val="Heading1"/>
       <w:lvlText w:val="%1."/>
       <w:lvlJc w:val="left"/>
       <w:pPr>
@@ -951,7 +3153,7 @@
     <w:lvl w:ilvl="1">
       <w:start w:val="1"/>
       <w:numFmt w:val="decimal"/>
-      <w:pStyle w:val="Cmsor20"/>
+      <w:pStyle w:val="Heading2"/>
       <w:lvlText w:val="%1.%2"/>
       <w:lvlJc w:val="left"/>
       <w:pPr>
@@ -967,7 +3169,7 @@
     <w:lvl w:ilvl="2">
       <w:start w:val="1"/>
       <w:numFmt w:val="decimal"/>
-      <w:pStyle w:val="Cmsor3"/>
+      <w:pStyle w:val="Heading3"/>
       <w:lvlText w:val="%1.%2.%3"/>
       <w:lvlJc w:val="left"/>
       <w:pPr>
@@ -983,7 +3185,7 @@
     <w:lvl w:ilvl="3">
       <w:start w:val="1"/>
       <w:numFmt w:val="decimal"/>
-      <w:pStyle w:val="Cmsor4"/>
+      <w:pStyle w:val="Heading4"/>
       <w:lvlText w:val="%1.%2.%3.%4"/>
       <w:lvlJc w:val="left"/>
       <w:pPr>
@@ -999,7 +3201,7 @@
     <w:lvl w:ilvl="4">
       <w:start w:val="1"/>
       <w:numFmt w:val="decimal"/>
-      <w:pStyle w:val="Cmsor5"/>
+      <w:pStyle w:val="Heading5"/>
       <w:lvlText w:val="%1.%2.%3.%4.%5"/>
       <w:lvlJc w:val="left"/>
       <w:pPr>
@@ -1015,7 +3217,7 @@
     <w:lvl w:ilvl="5">
       <w:start w:val="1"/>
       <w:numFmt w:val="decimal"/>
-      <w:pStyle w:val="Cmsor6"/>
+      <w:pStyle w:val="Heading6"/>
       <w:lvlText w:val="%1.%2.%3.%4.%5.%6"/>
       <w:lvlJc w:val="left"/>
       <w:pPr>
@@ -1031,7 +3233,7 @@
     <w:lvl w:ilvl="6">
       <w:start w:val="1"/>
       <w:numFmt w:val="decimal"/>
-      <w:pStyle w:val="Cmsor7"/>
+      <w:pStyle w:val="Heading7"/>
       <w:lvlText w:val="%1.%2.%3.%4.%5.%6.%7"/>
       <w:lvlJc w:val="left"/>
       <w:pPr>
@@ -1047,7 +3249,7 @@
     <w:lvl w:ilvl="7">
       <w:start w:val="1"/>
       <w:numFmt w:val="decimal"/>
-      <w:pStyle w:val="Cmsor8"/>
+      <w:pStyle w:val="Heading8"/>
       <w:lvlText w:val="%1.%2.%3.%4.%5.%6.%7.%8"/>
       <w:lvlJc w:val="left"/>
       <w:pPr>
@@ -1063,7 +3265,7 @@
     <w:lvl w:ilvl="8">
       <w:start w:val="1"/>
       <w:numFmt w:val="decimal"/>
-      <w:pStyle w:val="Cmsor9"/>
+      <w:pStyle w:val="Heading9"/>
       <w:lvlText w:val="%1.%2.%3.%4.%5.%6.%7.%8.%9"/>
       <w:lvlJc w:val="left"/>
       <w:pPr>
@@ -1081,10 +3283,13 @@
     <w:abstractNumId w:val="0"/>
   </w:num>
   <w:num w:numId="2" w16cid:durableId="985739602">
-    <w:abstractNumId w:val="2"/>
+    <w:abstractNumId w:val="3"/>
   </w:num>
   <w:num w:numId="3" w16cid:durableId="1223062763">
     <w:abstractNumId w:val="1"/>
+  </w:num>
+  <w:num w:numId="4" w16cid:durableId="1088429564">
+    <w:abstractNumId w:val="2"/>
   </w:num>
 </w:numbering>
 </file>
@@ -1116,6 +3321,50 @@
     <w:lsdException w:name="Subtitle" w:qFormat="1"/>
     <w:lsdException w:name="Strong" w:qFormat="1"/>
     <w:lsdException w:name="Emphasis" w:qFormat="1"/>
+    <w:lsdException w:name="Normal Table" w:semiHidden="1" w:unhideWhenUsed="1"/>
+    <w:lsdException w:name="Table Simple 1" w:semiHidden="1" w:unhideWhenUsed="1"/>
+    <w:lsdException w:name="Table Simple 2" w:semiHidden="1" w:unhideWhenUsed="1"/>
+    <w:lsdException w:name="Table Simple 3" w:semiHidden="1" w:unhideWhenUsed="1"/>
+    <w:lsdException w:name="Table Classic 1" w:semiHidden="1" w:unhideWhenUsed="1"/>
+    <w:lsdException w:name="Table Classic 2" w:semiHidden="1" w:unhideWhenUsed="1"/>
+    <w:lsdException w:name="Table Classic 3" w:semiHidden="1" w:unhideWhenUsed="1"/>
+    <w:lsdException w:name="Table Classic 4" w:semiHidden="1" w:unhideWhenUsed="1"/>
+    <w:lsdException w:name="Table Colorful 1" w:semiHidden="1" w:unhideWhenUsed="1"/>
+    <w:lsdException w:name="Table Colorful 2" w:semiHidden="1" w:unhideWhenUsed="1"/>
+    <w:lsdException w:name="Table Colorful 3" w:semiHidden="1" w:unhideWhenUsed="1"/>
+    <w:lsdException w:name="Table Columns 1" w:semiHidden="1" w:unhideWhenUsed="1"/>
+    <w:lsdException w:name="Table Columns 2" w:semiHidden="1" w:unhideWhenUsed="1"/>
+    <w:lsdException w:name="Table Columns 3" w:semiHidden="1" w:unhideWhenUsed="1"/>
+    <w:lsdException w:name="Table Columns 4" w:semiHidden="1" w:unhideWhenUsed="1"/>
+    <w:lsdException w:name="Table Columns 5" w:semiHidden="1" w:unhideWhenUsed="1"/>
+    <w:lsdException w:name="Table Grid 1" w:semiHidden="1" w:unhideWhenUsed="1"/>
+    <w:lsdException w:name="Table Grid 2" w:semiHidden="1" w:unhideWhenUsed="1"/>
+    <w:lsdException w:name="Table Grid 3" w:semiHidden="1" w:unhideWhenUsed="1"/>
+    <w:lsdException w:name="Table Grid 4" w:semiHidden="1" w:unhideWhenUsed="1"/>
+    <w:lsdException w:name="Table Grid 5" w:semiHidden="1" w:unhideWhenUsed="1"/>
+    <w:lsdException w:name="Table Grid 6" w:semiHidden="1" w:unhideWhenUsed="1"/>
+    <w:lsdException w:name="Table Grid 7" w:semiHidden="1" w:unhideWhenUsed="1"/>
+    <w:lsdException w:name="Table Grid 8" w:semiHidden="1" w:unhideWhenUsed="1"/>
+    <w:lsdException w:name="Table List 1" w:semiHidden="1" w:unhideWhenUsed="1"/>
+    <w:lsdException w:name="Table List 2" w:semiHidden="1" w:unhideWhenUsed="1"/>
+    <w:lsdException w:name="Table List 3" w:semiHidden="1" w:unhideWhenUsed="1"/>
+    <w:lsdException w:name="Table List 4" w:semiHidden="1" w:unhideWhenUsed="1"/>
+    <w:lsdException w:name="Table List 5" w:semiHidden="1" w:unhideWhenUsed="1"/>
+    <w:lsdException w:name="Table List 6" w:semiHidden="1" w:unhideWhenUsed="1"/>
+    <w:lsdException w:name="Table List 7" w:semiHidden="1" w:unhideWhenUsed="1"/>
+    <w:lsdException w:name="Table List 8" w:semiHidden="1" w:unhideWhenUsed="1"/>
+    <w:lsdException w:name="Table 3D effects 1" w:semiHidden="1" w:unhideWhenUsed="1"/>
+    <w:lsdException w:name="Table 3D effects 2" w:semiHidden="1" w:unhideWhenUsed="1"/>
+    <w:lsdException w:name="Table 3D effects 3" w:semiHidden="1" w:unhideWhenUsed="1"/>
+    <w:lsdException w:name="Table Contemporary" w:semiHidden="1" w:unhideWhenUsed="1"/>
+    <w:lsdException w:name="Table Elegant" w:semiHidden="1" w:unhideWhenUsed="1"/>
+    <w:lsdException w:name="Table Professional" w:semiHidden="1" w:unhideWhenUsed="1"/>
+    <w:lsdException w:name="Table Subtle 1" w:semiHidden="1" w:unhideWhenUsed="1"/>
+    <w:lsdException w:name="Table Subtle 2" w:semiHidden="1" w:unhideWhenUsed="1"/>
+    <w:lsdException w:name="Table Web 1" w:semiHidden="1" w:unhideWhenUsed="1"/>
+    <w:lsdException w:name="Table Web 2" w:semiHidden="1" w:unhideWhenUsed="1"/>
+    <w:lsdException w:name="Table Web 3" w:semiHidden="1" w:unhideWhenUsed="1"/>
+    <w:lsdException w:name="Table Theme" w:semiHidden="1" w:unhideWhenUsed="1"/>
     <w:lsdException w:name="Placeholder Text" w:semiHidden="1" w:uiPriority="99"/>
     <w:lsdException w:name="No Spacing" w:uiPriority="1" w:qFormat="1"/>
     <w:lsdException w:name="Light Shading" w:uiPriority="60"/>
@@ -1337,18 +3586,19 @@
     <w:lsdException w:name="Unresolved Mention" w:semiHidden="1" w:uiPriority="99" w:unhideWhenUsed="1"/>
     <w:lsdException w:name="Smart Link" w:semiHidden="1" w:uiPriority="99" w:unhideWhenUsed="1"/>
   </w:latentStyles>
-  <w:style w:type="paragraph" w:default="1" w:styleId="Norml">
+  <w:style w:type="paragraph" w:default="1" w:styleId="Normal">
     <w:name w:val="Normal"/>
     <w:qFormat/>
+    <w:rsid w:val="005173BB"/>
     <w:rPr>
       <w:sz w:val="24"/>
       <w:szCs w:val="24"/>
     </w:rPr>
   </w:style>
-  <w:style w:type="paragraph" w:styleId="Cmsor1">
+  <w:style w:type="paragraph" w:styleId="Heading1">
     <w:name w:val="heading 1"/>
-    <w:basedOn w:val="Norml"/>
-    <w:next w:val="Norml"/>
+    <w:basedOn w:val="Normal"/>
+    <w:next w:val="Normal"/>
     <w:qFormat/>
     <w:rsid w:val="00BD71B5"/>
     <w:pPr>
@@ -1368,11 +3618,11 @@
       <w:szCs w:val="32"/>
     </w:rPr>
   </w:style>
-  <w:style w:type="paragraph" w:styleId="Cmsor20">
+  <w:style w:type="paragraph" w:styleId="Heading2">
     <w:name w:val="heading 2"/>
-    <w:basedOn w:val="Norml"/>
-    <w:next w:val="Norml"/>
-    <w:link w:val="Cmsor2Char"/>
+    <w:basedOn w:val="Normal"/>
+    <w:next w:val="Normal"/>
+    <w:link w:val="Heading2Char"/>
     <w:qFormat/>
     <w:rsid w:val="00BD71B5"/>
     <w:pPr>
@@ -1394,10 +3644,10 @@
       <w:szCs w:val="28"/>
     </w:rPr>
   </w:style>
-  <w:style w:type="paragraph" w:styleId="Cmsor3">
+  <w:style w:type="paragraph" w:styleId="Heading3">
     <w:name w:val="heading 3"/>
-    <w:basedOn w:val="Norml"/>
-    <w:next w:val="Norml"/>
+    <w:basedOn w:val="Normal"/>
+    <w:next w:val="Normal"/>
     <w:qFormat/>
     <w:rsid w:val="00BD71B5"/>
     <w:pPr>
@@ -1417,10 +3667,10 @@
       <w:szCs w:val="26"/>
     </w:rPr>
   </w:style>
-  <w:style w:type="paragraph" w:styleId="Cmsor4">
+  <w:style w:type="paragraph" w:styleId="Heading4">
     <w:name w:val="heading 4"/>
-    <w:basedOn w:val="Norml"/>
-    <w:next w:val="Norml"/>
+    <w:basedOn w:val="Normal"/>
+    <w:next w:val="Normal"/>
     <w:qFormat/>
     <w:rsid w:val="00BD71B5"/>
     <w:pPr>
@@ -1439,10 +3689,10 @@
       <w:szCs w:val="28"/>
     </w:rPr>
   </w:style>
-  <w:style w:type="paragraph" w:styleId="Cmsor5">
+  <w:style w:type="paragraph" w:styleId="Heading5">
     <w:name w:val="heading 5"/>
-    <w:basedOn w:val="Norml"/>
-    <w:next w:val="Norml"/>
+    <w:basedOn w:val="Normal"/>
+    <w:next w:val="Normal"/>
     <w:qFormat/>
     <w:rsid w:val="00BD71B5"/>
     <w:pPr>
@@ -1462,10 +3712,10 @@
       <w:szCs w:val="26"/>
     </w:rPr>
   </w:style>
-  <w:style w:type="paragraph" w:styleId="Cmsor6">
+  <w:style w:type="paragraph" w:styleId="Heading6">
     <w:name w:val="heading 6"/>
-    <w:basedOn w:val="Norml"/>
-    <w:next w:val="Norml"/>
+    <w:basedOn w:val="Normal"/>
+    <w:next w:val="Normal"/>
     <w:qFormat/>
     <w:rsid w:val="00BD71B5"/>
     <w:pPr>
@@ -1483,10 +3733,10 @@
       <w:szCs w:val="22"/>
     </w:rPr>
   </w:style>
-  <w:style w:type="paragraph" w:styleId="Cmsor7">
+  <w:style w:type="paragraph" w:styleId="Heading7">
     <w:name w:val="heading 7"/>
-    <w:basedOn w:val="Norml"/>
-    <w:next w:val="Norml"/>
+    <w:basedOn w:val="Normal"/>
+    <w:next w:val="Normal"/>
     <w:qFormat/>
     <w:rsid w:val="00BD71B5"/>
     <w:pPr>
@@ -1498,10 +3748,10 @@
       <w:outlineLvl w:val="6"/>
     </w:pPr>
   </w:style>
-  <w:style w:type="paragraph" w:styleId="Cmsor8">
+  <w:style w:type="paragraph" w:styleId="Heading8">
     <w:name w:val="heading 8"/>
-    <w:basedOn w:val="Norml"/>
-    <w:next w:val="Norml"/>
+    <w:basedOn w:val="Normal"/>
+    <w:next w:val="Normal"/>
     <w:qFormat/>
     <w:rsid w:val="00BD71B5"/>
     <w:pPr>
@@ -1517,10 +3767,10 @@
       <w:iCs/>
     </w:rPr>
   </w:style>
-  <w:style w:type="paragraph" w:styleId="Cmsor9">
+  <w:style w:type="paragraph" w:styleId="Heading9">
     <w:name w:val="heading 9"/>
-    <w:basedOn w:val="Norml"/>
-    <w:next w:val="Norml"/>
+    <w:basedOn w:val="Normal"/>
+    <w:next w:val="Normal"/>
     <w:qFormat/>
     <w:rsid w:val="00BD71B5"/>
     <w:pPr>
@@ -1537,13 +3787,17 @@
       <w:szCs w:val="22"/>
     </w:rPr>
   </w:style>
-  <w:style w:type="character" w:default="1" w:styleId="Bekezdsalapbettpusa">
+  <w:style w:type="character" w:default="1" w:styleId="DefaultParagraphFont">
     <w:name w:val="Default Paragraph Font"/>
+    <w:uiPriority w:val="1"/>
     <w:semiHidden/>
+    <w:unhideWhenUsed/>
   </w:style>
-  <w:style w:type="table" w:default="1" w:styleId="Normltblzat">
+  <w:style w:type="table" w:default="1" w:styleId="TableNormal">
     <w:name w:val="Normal Table"/>
+    <w:uiPriority w:val="99"/>
     <w:semiHidden/>
+    <w:unhideWhenUsed/>
     <w:tblPr>
       <w:tblInd w:w="0" w:type="dxa"/>
       <w:tblCellMar>
@@ -1554,13 +3808,15 @@
       </w:tblCellMar>
     </w:tblPr>
   </w:style>
-  <w:style w:type="numbering" w:default="1" w:styleId="Nemlista">
+  <w:style w:type="numbering" w:default="1" w:styleId="NoList">
     <w:name w:val="No List"/>
+    <w:uiPriority w:val="99"/>
     <w:semiHidden/>
+    <w:unhideWhenUsed/>
   </w:style>
   <w:style w:type="paragraph" w:customStyle="1" w:styleId="magyarazat">
     <w:name w:val="magyarazat"/>
-    <w:basedOn w:val="Norml"/>
+    <w:basedOn w:val="Normal"/>
     <w:rsid w:val="002A48FD"/>
     <w:rPr>
       <w:i/>
@@ -1569,7 +3825,7 @@
   </w:style>
   <w:style w:type="paragraph" w:customStyle="1" w:styleId="Cmsor2">
     <w:name w:val="Címsor2"/>
-    <w:basedOn w:val="Norml"/>
+    <w:basedOn w:val="Normal"/>
     <w:rsid w:val="00BD71B5"/>
     <w:pPr>
       <w:numPr>
@@ -1578,9 +3834,9 @@
       </w:numPr>
     </w:pPr>
   </w:style>
-  <w:style w:type="paragraph" w:styleId="Lbjegyzetszveg">
+  <w:style w:type="paragraph" w:styleId="FootnoteText">
     <w:name w:val="footnote text"/>
-    <w:basedOn w:val="Norml"/>
+    <w:basedOn w:val="Normal"/>
     <w:semiHidden/>
     <w:rsid w:val="002A48FD"/>
     <w:rPr>
@@ -1588,7 +3844,7 @@
       <w:szCs w:val="20"/>
     </w:rPr>
   </w:style>
-  <w:style w:type="character" w:styleId="Lbjegyzet-hivatkozs">
+  <w:style w:type="character" w:styleId="FootnoteReference">
     <w:name w:val="footnote reference"/>
     <w:semiHidden/>
     <w:rsid w:val="002A48FD"/>
@@ -1596,9 +3852,9 @@
       <w:vertAlign w:val="superscript"/>
     </w:rPr>
   </w:style>
-  <w:style w:type="paragraph" w:styleId="llb">
+  <w:style w:type="paragraph" w:styleId="Footer">
     <w:name w:val="footer"/>
-    <w:basedOn w:val="Norml"/>
+    <w:basedOn w:val="Normal"/>
     <w:rsid w:val="00E95F45"/>
     <w:pPr>
       <w:tabs>
@@ -1607,14 +3863,14 @@
       </w:tabs>
     </w:pPr>
   </w:style>
-  <w:style w:type="character" w:styleId="Oldalszm">
+  <w:style w:type="character" w:styleId="PageNumber">
     <w:name w:val="page number"/>
-    <w:basedOn w:val="Bekezdsalapbettpusa"/>
+    <w:basedOn w:val="DefaultParagraphFont"/>
     <w:rsid w:val="00E95F45"/>
   </w:style>
-  <w:style w:type="table" w:styleId="Rcsostblzat">
+  <w:style w:type="table" w:styleId="TableGrid">
     <w:name w:val="Table Grid"/>
-    <w:basedOn w:val="Normltblzat"/>
+    <w:basedOn w:val="TableNormal"/>
     <w:rsid w:val="00E42835"/>
     <w:tblPr>
       <w:tblBorders>
@@ -1627,9 +3883,9 @@
       </w:tblBorders>
     </w:tblPr>
   </w:style>
-  <w:style w:type="paragraph" w:styleId="lfej">
+  <w:style w:type="paragraph" w:styleId="Header">
     <w:name w:val="header"/>
-    <w:basedOn w:val="Norml"/>
+    <w:basedOn w:val="Normal"/>
     <w:rsid w:val="00B756C9"/>
     <w:pPr>
       <w:tabs>
@@ -1638,9 +3894,9 @@
       </w:tabs>
     </w:pPr>
   </w:style>
-  <w:style w:type="character" w:customStyle="1" w:styleId="Cmsor2Char">
-    <w:name w:val="Címsor 2 Char"/>
-    <w:link w:val="Cmsor20"/>
+  <w:style w:type="character" w:customStyle="1" w:styleId="Heading2Char">
+    <w:name w:val="Heading 2 Char"/>
+    <w:link w:val="Heading2"/>
     <w:rsid w:val="006A31F6"/>
     <w:rPr>
       <w:rFonts w:ascii="Arial" w:hAnsi="Arial" w:cs="Arial"/>
@@ -1652,10 +3908,10 @@
       <w:szCs w:val="28"/>
     </w:rPr>
   </w:style>
-  <w:style w:type="paragraph" w:styleId="Buborkszveg">
+  <w:style w:type="paragraph" w:styleId="BalloonText">
     <w:name w:val="Balloon Text"/>
-    <w:basedOn w:val="Norml"/>
-    <w:link w:val="BuborkszvegChar"/>
+    <w:basedOn w:val="Normal"/>
+    <w:link w:val="BalloonTextChar"/>
     <w:rsid w:val="00276742"/>
     <w:rPr>
       <w:rFonts w:ascii="Tahoma" w:hAnsi="Tahoma" w:cs="Tahoma"/>
@@ -1663,15 +3919,26 @@
       <w:szCs w:val="16"/>
     </w:rPr>
   </w:style>
-  <w:style w:type="character" w:customStyle="1" w:styleId="BuborkszvegChar">
-    <w:name w:val="Buborékszöveg Char"/>
-    <w:link w:val="Buborkszveg"/>
+  <w:style w:type="character" w:customStyle="1" w:styleId="BalloonTextChar">
+    <w:name w:val="Balloon Text Char"/>
+    <w:link w:val="BalloonText"/>
     <w:rsid w:val="00276742"/>
     <w:rPr>
       <w:rFonts w:ascii="Tahoma" w:hAnsi="Tahoma" w:cs="Tahoma"/>
       <w:sz w:val="16"/>
       <w:szCs w:val="16"/>
     </w:rPr>
+  </w:style>
+  <w:style w:type="paragraph" w:styleId="ListParagraph">
+    <w:name w:val="List Paragraph"/>
+    <w:basedOn w:val="Normal"/>
+    <w:uiPriority w:val="34"/>
+    <w:qFormat/>
+    <w:rsid w:val="003C654A"/>
+    <w:pPr>
+      <w:ind w:left="720"/>
+      <w:contextualSpacing/>
+    </w:pPr>
   </w:style>
 </w:styles>
 </file>

</xml_diff>

<commit_message>
Szekvencia diagrammok actual legfrissebb; Komm és Szekv. diagrammok "kibővitve"
</commit_message>
<xml_diff>
--- a/templ_05_BJ.docx
+++ b/templ_05_BJ.docx
@@ -6,35 +6,98 @@
       <w:pPr>
         <w:pStyle w:val="Heading1"/>
       </w:pPr>
+      <w:proofErr w:type="spellStart"/>
       <w:r>
         <w:rPr>
           <w:lang w:val="en-US"/>
         </w:rPr>
-        <w:t>Szkeleton tervezése</w:t>
-      </w:r>
+        <w:t>Szkeleton</w:t>
+      </w:r>
+      <w:proofErr w:type="spellEnd"/>
+      <w:r>
+        <w:rPr>
+          <w:lang w:val="en-US"/>
+        </w:rPr>
+        <w:t xml:space="preserve"> </w:t>
+      </w:r>
+      <w:proofErr w:type="spellStart"/>
+      <w:r>
+        <w:rPr>
+          <w:lang w:val="en-US"/>
+        </w:rPr>
+        <w:t>tervezése</w:t>
+      </w:r>
+      <w:proofErr w:type="spellEnd"/>
     </w:p>
     <w:p>
       <w:pPr>
         <w:pStyle w:val="Heading2"/>
       </w:pPr>
       <w:r>
-        <w:t>A szkeleton modell valóságos use-case-ei</w:t>
-      </w:r>
+        <w:t xml:space="preserve">A </w:t>
+      </w:r>
+      <w:proofErr w:type="spellStart"/>
+      <w:r>
+        <w:t>szkeleton</w:t>
+      </w:r>
+      <w:proofErr w:type="spellEnd"/>
+      <w:r>
+        <w:t xml:space="preserve"> modell valóságos </w:t>
+      </w:r>
+      <w:proofErr w:type="spellStart"/>
+      <w:r>
+        <w:t>use-case-ei</w:t>
+      </w:r>
+      <w:proofErr w:type="spellEnd"/>
     </w:p>
     <w:p>
       <w:pPr>
         <w:pStyle w:val="magyarazat"/>
       </w:pPr>
       <w:r>
-        <w:t>[A szkeletonnak, mint önálló programnak a működésével kapcsolatos use-case-ek. ]</w:t>
-      </w:r>
+        <w:t xml:space="preserve">[A </w:t>
+      </w:r>
+      <w:proofErr w:type="spellStart"/>
+      <w:r>
+        <w:t>szkeletonnak</w:t>
+      </w:r>
+      <w:proofErr w:type="spellEnd"/>
+      <w:r>
+        <w:t xml:space="preserve">, mint önálló programnak a működésével kapcsolatos </w:t>
+      </w:r>
+      <w:proofErr w:type="spellStart"/>
+      <w:r>
+        <w:t>use</w:t>
+      </w:r>
+      <w:proofErr w:type="spellEnd"/>
+      <w:r>
+        <w:t>-</w:t>
+      </w:r>
+      <w:proofErr w:type="spellStart"/>
+      <w:r>
+        <w:t>case</w:t>
+      </w:r>
+      <w:proofErr w:type="spellEnd"/>
+      <w:r>
+        <w:t>-ek</w:t>
+      </w:r>
+      <w:proofErr w:type="gramStart"/>
+      <w:r>
+        <w:t>. ]</w:t>
+      </w:r>
+      <w:proofErr w:type="gramEnd"/>
     </w:p>
     <w:p>
       <w:pPr>
         <w:pStyle w:val="Heading3"/>
       </w:pPr>
-      <w:r>
-        <w:t>Use-case diagram</w:t>
+      <w:proofErr w:type="spellStart"/>
+      <w:r>
+        <w:t>Use-case</w:t>
+      </w:r>
+      <w:proofErr w:type="spellEnd"/>
+      <w:r>
+        <w:t xml:space="preserve"> diagram</w:t>
       </w:r>
     </w:p>
     <w:p/>
@@ -42,8 +105,13 @@
       <w:pPr>
         <w:pStyle w:val="Heading3"/>
       </w:pPr>
-      <w:r>
-        <w:t>Use-case leírások</w:t>
+      <w:proofErr w:type="spellStart"/>
+      <w:r>
+        <w:t>Use-case</w:t>
+      </w:r>
+      <w:proofErr w:type="spellEnd"/>
+      <w:r>
+        <w:t xml:space="preserve"> leírások</w:t>
       </w:r>
     </w:p>
     <w:p>
@@ -51,7 +119,15 @@
         <w:pStyle w:val="magyarazat"/>
       </w:pPr>
       <w:r>
-        <w:t>[Minden use-case-hez külön]</w:t>
+        <w:t xml:space="preserve">[Minden </w:t>
+      </w:r>
+      <w:proofErr w:type="spellStart"/>
+      <w:r>
+        <w:t>use-case-hez</w:t>
+      </w:r>
+      <w:proofErr w:type="spellEnd"/>
+      <w:r>
+        <w:t xml:space="preserve"> külön]</w:t>
       </w:r>
     </w:p>
     <w:p/>
@@ -90,11 +166,19 @@
                 <w:b/>
               </w:rPr>
             </w:pPr>
-            <w:r>
-              <w:rPr>
-                <w:b/>
-              </w:rPr>
-              <w:t>Use-case neve</w:t>
+            <w:proofErr w:type="spellStart"/>
+            <w:r>
+              <w:rPr>
+                <w:b/>
+              </w:rPr>
+              <w:t>Use-case</w:t>
+            </w:r>
+            <w:proofErr w:type="spellEnd"/>
+            <w:r>
+              <w:rPr>
+                <w:b/>
+              </w:rPr>
+              <w:t xml:space="preserve"> neve</w:t>
             </w:r>
           </w:p>
         </w:tc>
@@ -106,9 +190,11 @@
             </w:tcBorders>
           </w:tcPr>
           <w:p>
+            <w:proofErr w:type="spellStart"/>
             <w:r>
               <w:t>Tektontörés</w:t>
             </w:r>
+            <w:proofErr w:type="spellEnd"/>
           </w:p>
         </w:tc>
       </w:tr>
@@ -146,7 +232,15 @@
           </w:tcPr>
           <w:p>
             <w:r>
-              <w:t>A tekton eltörik</w:t>
+              <w:t xml:space="preserve">A </w:t>
+            </w:r>
+            <w:proofErr w:type="spellStart"/>
+            <w:r>
+              <w:t>tekton</w:t>
+            </w:r>
+            <w:proofErr w:type="spellEnd"/>
+            <w:r>
+              <w:t xml:space="preserve"> eltörik</w:t>
             </w:r>
           </w:p>
         </w:tc>
@@ -165,12 +259,14 @@
                 <w:b/>
               </w:rPr>
             </w:pPr>
+            <w:proofErr w:type="spellStart"/>
             <w:r>
               <w:rPr>
                 <w:b/>
               </w:rPr>
               <w:t>Aktorok</w:t>
             </w:r>
+            <w:proofErr w:type="spellEnd"/>
           </w:p>
         </w:tc>
         <w:tc>
@@ -212,11 +308,53 @@
           </w:tcPr>
           <w:p>
             <w:r>
-              <w:t xml:space="preserve">Létezik A és B tekton, ezek szomszédok. </w:t>
-            </w:r>
-            <w:r>
-              <w:t>A tektonon van M Mycelium és I rovar, B tekton A-val szomszédos, van rajta MB MushroomBody</w:t>
-            </w:r>
+              <w:t xml:space="preserve">Létezik A és B </w:t>
+            </w:r>
+            <w:proofErr w:type="spellStart"/>
+            <w:r>
+              <w:t>tekton</w:t>
+            </w:r>
+            <w:proofErr w:type="spellEnd"/>
+            <w:r>
+              <w:t xml:space="preserve">, ezek szomszédok. A </w:t>
+            </w:r>
+            <w:proofErr w:type="spellStart"/>
+            <w:r>
+              <w:t>tektonon</w:t>
+            </w:r>
+            <w:proofErr w:type="spellEnd"/>
+            <w:r>
+              <w:t xml:space="preserve"> van M </w:t>
+            </w:r>
+            <w:proofErr w:type="spellStart"/>
+            <w:r>
+              <w:t>Mycelium</w:t>
+            </w:r>
+            <w:proofErr w:type="spellEnd"/>
+            <w:r>
+              <w:t xml:space="preserve"> és I rovar, B </w:t>
+            </w:r>
+            <w:proofErr w:type="spellStart"/>
+            <w:r>
+              <w:t>tekton</w:t>
+            </w:r>
+            <w:proofErr w:type="spellEnd"/>
+            <w:r>
+              <w:t xml:space="preserve"> A-</w:t>
+            </w:r>
+            <w:proofErr w:type="spellStart"/>
+            <w:r>
+              <w:t>val</w:t>
+            </w:r>
+            <w:proofErr w:type="spellEnd"/>
+            <w:r>
+              <w:t xml:space="preserve"> szomszédos, van rajta MB </w:t>
+            </w:r>
+            <w:proofErr w:type="spellStart"/>
+            <w:r>
+              <w:t>MushroomBody</w:t>
+            </w:r>
+            <w:proofErr w:type="spellEnd"/>
           </w:p>
         </w:tc>
       </w:tr>
@@ -248,7 +386,25 @@
           </w:tcPr>
           <w:p>
             <w:r>
-              <w:t>A köv. metódus hivódik meg: A.break()</w:t>
+              <w:t xml:space="preserve">A köv. metódus </w:t>
+            </w:r>
+            <w:proofErr w:type="spellStart"/>
+            <w:r>
+              <w:t>hivódik</w:t>
+            </w:r>
+            <w:proofErr w:type="spellEnd"/>
+            <w:r>
+              <w:t xml:space="preserve"> meg: </w:t>
+            </w:r>
+            <w:proofErr w:type="spellStart"/>
+            <w:proofErr w:type="gramStart"/>
+            <w:r>
+              <w:t>A.break</w:t>
+            </w:r>
+            <w:proofErr w:type="spellEnd"/>
+            <w:proofErr w:type="gramEnd"/>
+            <w:r>
+              <w:t>()</w:t>
             </w:r>
           </w:p>
         </w:tc>
@@ -280,8 +436,13 @@
             <w:tcW w:w="6178" w:type="dxa"/>
           </w:tcPr>
           <w:p>
-            <w:r>
-              <w:t>x. kommunikációs diagram.</w:t>
+            <w:proofErr w:type="spellStart"/>
+            <w:r>
+              <w:t>x.</w:t>
+            </w:r>
+            <w:proofErr w:type="spellEnd"/>
+            <w:r>
+              <w:t xml:space="preserve"> kommunikációs diagram.</w:t>
             </w:r>
           </w:p>
         </w:tc>
@@ -314,7 +475,36 @@
           </w:tcPr>
           <w:p>
             <w:r>
-              <w:t>A tektonon meghivódik a break()</w:t>
+              <w:t xml:space="preserve">A </w:t>
+            </w:r>
+            <w:proofErr w:type="spellStart"/>
+            <w:r>
+              <w:t>tektonon</w:t>
+            </w:r>
+            <w:proofErr w:type="spellEnd"/>
+            <w:r>
+              <w:t xml:space="preserve"> </w:t>
+            </w:r>
+            <w:proofErr w:type="spellStart"/>
+            <w:r>
+              <w:t>meghivódik</w:t>
+            </w:r>
+            <w:proofErr w:type="spellEnd"/>
+            <w:r>
+              <w:t xml:space="preserve"> a </w:t>
+            </w:r>
+            <w:proofErr w:type="spellStart"/>
+            <w:proofErr w:type="gramStart"/>
+            <w:r>
+              <w:t>break</w:t>
+            </w:r>
+            <w:proofErr w:type="spellEnd"/>
+            <w:r>
+              <w:t>(</w:t>
+            </w:r>
+            <w:proofErr w:type="gramEnd"/>
+            <w:r>
+              <w:t>)</w:t>
             </w:r>
           </w:p>
           <w:p>
@@ -324,18 +514,55 @@
           </w:p>
           <w:p>
             <w:r>
-              <w:t>A szomszédjainak Mycelium-jait megnézi hogy élhetnek e.</w:t>
-            </w:r>
-          </w:p>
-          <w:p>
-            <w:r>
-              <w:t>A-n levő rovarak elszaladnak</w:t>
-            </w:r>
-          </w:p>
-          <w:p>
-            <w:r>
-              <w:t>Létrejön a newT és szomszédja lesz A-nak</w:t>
-            </w:r>
+              <w:t xml:space="preserve">A szomszédjainak </w:t>
+            </w:r>
+            <w:proofErr w:type="spellStart"/>
+            <w:r>
+              <w:t>Mycelium-jait</w:t>
+            </w:r>
+            <w:proofErr w:type="spellEnd"/>
+            <w:r>
+              <w:t xml:space="preserve"> </w:t>
+            </w:r>
+            <w:proofErr w:type="gramStart"/>
+            <w:r>
+              <w:t>megnézi</w:t>
+            </w:r>
+            <w:proofErr w:type="gramEnd"/>
+            <w:r>
+              <w:t xml:space="preserve"> hogy élhetnek e.</w:t>
+            </w:r>
+          </w:p>
+          <w:p>
+            <w:r>
+              <w:t xml:space="preserve">A-n levő </w:t>
+            </w:r>
+            <w:proofErr w:type="spellStart"/>
+            <w:r>
+              <w:t>rovarak</w:t>
+            </w:r>
+            <w:proofErr w:type="spellEnd"/>
+            <w:r>
+              <w:t xml:space="preserve"> elszaladnak</w:t>
+            </w:r>
+          </w:p>
+          <w:p>
+            <w:r>
+              <w:t xml:space="preserve">Létrejön a </w:t>
+            </w:r>
+            <w:proofErr w:type="spellStart"/>
+            <w:r>
+              <w:t>newT</w:t>
+            </w:r>
+            <w:proofErr w:type="spellEnd"/>
+            <w:r>
+              <w:t xml:space="preserve"> és szomszédja lesz A-</w:t>
+            </w:r>
+            <w:proofErr w:type="spellStart"/>
+            <w:r>
+              <w:t>nak</w:t>
+            </w:r>
+            <w:proofErr w:type="spellEnd"/>
           </w:p>
           <w:p/>
         </w:tc>
@@ -378,10 +605,23 @@
           </w:p>
           <w:p>
             <w:r>
-              <w:t xml:space="preserve">    x. </w:t>
-            </w:r>
-            <w:r>
-              <w:t>Tecton törés</w:t>
+              <w:t xml:space="preserve">    </w:t>
+            </w:r>
+            <w:proofErr w:type="spellStart"/>
+            <w:r>
+              <w:t>x.</w:t>
+            </w:r>
+            <w:proofErr w:type="spellEnd"/>
+            <w:r>
+              <w:t xml:space="preserve"> </w:t>
+            </w:r>
+            <w:proofErr w:type="spellStart"/>
+            <w:r>
+              <w:t>Tecton</w:t>
+            </w:r>
+            <w:proofErr w:type="spellEnd"/>
+            <w:r>
+              <w:t xml:space="preserve"> törés</w:t>
             </w:r>
           </w:p>
           <w:p>
@@ -400,161 +640,487 @@
           </w:p>
           <w:p>
             <w:r>
-              <w:t xml:space="preserve">   A tekton létrehozva</w:t>
-            </w:r>
-          </w:p>
-          <w:p>
-            <w:r>
-              <w:t xml:space="preserve">   B tekton létrehozva</w:t>
-            </w:r>
-          </w:p>
-          <w:p>
-            <w:r>
-              <w:t xml:space="preserve">   A-nak B hozzáadva mint szomszéd</w:t>
-            </w:r>
-          </w:p>
-          <w:p>
-            <w:r>
-              <w:t xml:space="preserve">   B-nek A hozzáadva mint szomszéd</w:t>
-            </w:r>
-          </w:p>
-          <w:p>
-            <w:r>
-              <w:t xml:space="preserve">   M Mycelium létrehozva</w:t>
+              <w:t xml:space="preserve">   A </w:t>
+            </w:r>
+            <w:proofErr w:type="spellStart"/>
+            <w:r>
+              <w:t>FertileT</w:t>
+            </w:r>
+            <w:r>
+              <w:t>ekton</w:t>
+            </w:r>
+            <w:proofErr w:type="spellEnd"/>
+            <w:r>
+              <w:t xml:space="preserve"> létrehozva</w:t>
+            </w:r>
+          </w:p>
+          <w:p>
+            <w:r>
+              <w:t xml:space="preserve">   B </w:t>
+            </w:r>
+            <w:proofErr w:type="spellStart"/>
+            <w:r>
+              <w:t>FertileT</w:t>
+            </w:r>
+            <w:r>
+              <w:t>ekton</w:t>
+            </w:r>
+            <w:proofErr w:type="spellEnd"/>
+            <w:r>
+              <w:t xml:space="preserve"> létrehozva</w:t>
+            </w:r>
+          </w:p>
+          <w:p>
+            <w:r>
+              <w:t xml:space="preserve">   A-</w:t>
+            </w:r>
+            <w:proofErr w:type="spellStart"/>
+            <w:r>
+              <w:t>nak</w:t>
+            </w:r>
+            <w:proofErr w:type="spellEnd"/>
+            <w:r>
+              <w:t xml:space="preserve"> B </w:t>
+            </w:r>
+            <w:proofErr w:type="gramStart"/>
+            <w:r>
+              <w:t>hozzáadva</w:t>
+            </w:r>
+            <w:proofErr w:type="gramEnd"/>
+            <w:r>
+              <w:t xml:space="preserve"> mint szomszéd</w:t>
+            </w:r>
+          </w:p>
+          <w:p>
+            <w:r>
+              <w:t xml:space="preserve">   B-</w:t>
+            </w:r>
+            <w:proofErr w:type="spellStart"/>
+            <w:r>
+              <w:t>nek</w:t>
+            </w:r>
+            <w:proofErr w:type="spellEnd"/>
+            <w:r>
+              <w:t xml:space="preserve"> A </w:t>
+            </w:r>
+            <w:proofErr w:type="gramStart"/>
+            <w:r>
+              <w:t>hozzáadva</w:t>
+            </w:r>
+            <w:proofErr w:type="gramEnd"/>
+            <w:r>
+              <w:t xml:space="preserve"> mint szomszéd</w:t>
+            </w:r>
+          </w:p>
+          <w:p>
+            <w:r>
+              <w:t xml:space="preserve">   M </w:t>
+            </w:r>
+            <w:proofErr w:type="spellStart"/>
+            <w:r>
+              <w:t>Mycelium</w:t>
+            </w:r>
+            <w:proofErr w:type="spellEnd"/>
+            <w:r>
+              <w:t xml:space="preserve"> létrehozva</w:t>
+            </w:r>
+          </w:p>
+          <w:p>
+            <w:r>
+              <w:t xml:space="preserve">   A-</w:t>
+            </w:r>
+            <w:proofErr w:type="spellStart"/>
+            <w:r>
+              <w:t>nek</w:t>
+            </w:r>
+            <w:proofErr w:type="spellEnd"/>
+            <w:r>
+              <w:t xml:space="preserve"> M </w:t>
+            </w:r>
+            <w:proofErr w:type="gramStart"/>
+            <w:r>
+              <w:t>hozzáadva</w:t>
+            </w:r>
+            <w:proofErr w:type="gramEnd"/>
+            <w:r>
+              <w:t xml:space="preserve"> mint </w:t>
+            </w:r>
+            <w:proofErr w:type="spellStart"/>
+            <w:r>
+              <w:t>Mycelium</w:t>
+            </w:r>
+            <w:proofErr w:type="spellEnd"/>
+          </w:p>
+          <w:p>
+            <w:r>
+              <w:t xml:space="preserve">   M-</w:t>
+            </w:r>
+            <w:proofErr w:type="spellStart"/>
+            <w:r>
+              <w:t>nek</w:t>
+            </w:r>
+            <w:proofErr w:type="spellEnd"/>
+            <w:r>
+              <w:t xml:space="preserve"> A </w:t>
+            </w:r>
+            <w:proofErr w:type="spellStart"/>
+            <w:r>
+              <w:t>beállitva</w:t>
+            </w:r>
+            <w:proofErr w:type="spellEnd"/>
+            <w:r>
+              <w:t xml:space="preserve"> mint </w:t>
+            </w:r>
+            <w:proofErr w:type="spellStart"/>
+            <w:r>
+              <w:t>location</w:t>
+            </w:r>
+            <w:proofErr w:type="spellEnd"/>
+          </w:p>
+          <w:p>
+            <w:r>
+              <w:t xml:space="preserve">   MB </w:t>
+            </w:r>
+            <w:proofErr w:type="spellStart"/>
+            <w:r>
+              <w:t>MushroomBody</w:t>
+            </w:r>
+            <w:proofErr w:type="spellEnd"/>
+            <w:r>
+              <w:t xml:space="preserve"> létrehozva</w:t>
+            </w:r>
+          </w:p>
+          <w:p>
+            <w:r>
+              <w:t xml:space="preserve">   B-</w:t>
+            </w:r>
+            <w:proofErr w:type="spellStart"/>
+            <w:r>
+              <w:t>nak</w:t>
+            </w:r>
+            <w:proofErr w:type="spellEnd"/>
+            <w:r>
+              <w:t xml:space="preserve"> M </w:t>
+            </w:r>
+            <w:proofErr w:type="spellStart"/>
+            <w:r>
+              <w:t>beállitva</w:t>
+            </w:r>
+            <w:proofErr w:type="spellEnd"/>
+            <w:r>
+              <w:t xml:space="preserve"> mint </w:t>
+            </w:r>
+            <w:proofErr w:type="spellStart"/>
+            <w:r>
+              <w:t>MushroomBody</w:t>
+            </w:r>
+            <w:proofErr w:type="spellEnd"/>
+          </w:p>
+          <w:p>
+            <w:r>
+              <w:t xml:space="preserve">   MB-</w:t>
+            </w:r>
+            <w:proofErr w:type="spellStart"/>
+            <w:r>
+              <w:t>nek</w:t>
+            </w:r>
+            <w:proofErr w:type="spellEnd"/>
+            <w:r>
+              <w:t xml:space="preserve"> B </w:t>
+            </w:r>
+            <w:proofErr w:type="spellStart"/>
+            <w:r>
+              <w:t>beállitvamint</w:t>
+            </w:r>
+            <w:proofErr w:type="spellEnd"/>
+            <w:r>
+              <w:t xml:space="preserve"> </w:t>
+            </w:r>
+            <w:proofErr w:type="spellStart"/>
+            <w:r>
+              <w:t>location</w:t>
+            </w:r>
+            <w:proofErr w:type="spellEnd"/>
+          </w:p>
+          <w:p>
+            <w:r>
+              <w:t xml:space="preserve">   I </w:t>
+            </w:r>
+            <w:proofErr w:type="spellStart"/>
+            <w:r>
+              <w:t>Insect</w:t>
+            </w:r>
+            <w:proofErr w:type="spellEnd"/>
+            <w:r>
+              <w:t xml:space="preserve"> létrehozva</w:t>
+            </w:r>
+          </w:p>
+          <w:p>
+            <w:r>
+              <w:t xml:space="preserve">   A-</w:t>
+            </w:r>
+            <w:proofErr w:type="spellStart"/>
+            <w:r>
+              <w:t>nak</w:t>
+            </w:r>
+            <w:proofErr w:type="spellEnd"/>
+            <w:r>
+              <w:t xml:space="preserve"> I </w:t>
+            </w:r>
+            <w:proofErr w:type="gramStart"/>
+            <w:r>
+              <w:t>hozzáadva</w:t>
+            </w:r>
+            <w:proofErr w:type="gramEnd"/>
+            <w:r>
+              <w:t xml:space="preserve"> mint </w:t>
+            </w:r>
+            <w:proofErr w:type="spellStart"/>
+            <w:r>
+              <w:t>Occupant</w:t>
+            </w:r>
+            <w:proofErr w:type="spellEnd"/>
+          </w:p>
+          <w:p>
+            <w:r>
+              <w:t xml:space="preserve">   I-</w:t>
+            </w:r>
+            <w:proofErr w:type="spellStart"/>
+            <w:r>
+              <w:t>nek</w:t>
+            </w:r>
+            <w:proofErr w:type="spellEnd"/>
+            <w:r>
+              <w:t xml:space="preserve"> A </w:t>
+            </w:r>
+            <w:proofErr w:type="spellStart"/>
+            <w:r>
+              <w:t>beállitva</w:t>
+            </w:r>
+            <w:proofErr w:type="spellEnd"/>
+            <w:r>
+              <w:t xml:space="preserve"> mint </w:t>
+            </w:r>
+            <w:proofErr w:type="spellStart"/>
+            <w:r>
+              <w:t>location</w:t>
+            </w:r>
+            <w:proofErr w:type="spellEnd"/>
+          </w:p>
+          <w:p/>
+          <w:p>
+            <w:r>
+              <w:t>Tesztelés:</w:t>
+            </w:r>
+          </w:p>
+          <w:p>
+            <w:r>
+              <w:t xml:space="preserve">   A</w:t>
+            </w:r>
+            <w:r>
+              <w:t xml:space="preserve">-n </w:t>
+            </w:r>
+            <w:proofErr w:type="spellStart"/>
+            <w:proofErr w:type="gramStart"/>
+            <w:r>
+              <w:t>break</w:t>
+            </w:r>
+            <w:proofErr w:type="spellEnd"/>
+            <w:r>
+              <w:t>(</w:t>
+            </w:r>
+            <w:proofErr w:type="gramEnd"/>
+            <w:r>
+              <w:t xml:space="preserve">) </w:t>
+            </w:r>
+            <w:proofErr w:type="spellStart"/>
+            <w:r>
+              <w:t>metódushivás</w:t>
+            </w:r>
+            <w:proofErr w:type="spellEnd"/>
+            <w:r>
+              <w:t xml:space="preserve"> történik</w:t>
+            </w:r>
+          </w:p>
+          <w:p>
+            <w:r>
+              <w:t xml:space="preserve">   M</w:t>
+            </w:r>
+            <w:r>
+              <w:t xml:space="preserve">-en </w:t>
+            </w:r>
+            <w:proofErr w:type="spellStart"/>
+            <w:proofErr w:type="gramStart"/>
+            <w:r>
+              <w:t>delete</w:t>
+            </w:r>
+            <w:proofErr w:type="spellEnd"/>
+            <w:r>
+              <w:t>(</w:t>
+            </w:r>
+            <w:proofErr w:type="gramEnd"/>
+            <w:r>
+              <w:t xml:space="preserve">) </w:t>
+            </w:r>
+            <w:proofErr w:type="spellStart"/>
+            <w:r>
+              <w:t>metódushivás</w:t>
+            </w:r>
+            <w:proofErr w:type="spellEnd"/>
+            <w:r>
+              <w:t xml:space="preserve"> történik</w:t>
+            </w:r>
+          </w:p>
+          <w:p>
+            <w:r>
+              <w:t xml:space="preserve">   B</w:t>
+            </w:r>
+            <w:r>
+              <w:t>-n</w:t>
+            </w:r>
+            <w:r>
+              <w:t xml:space="preserve"> </w:t>
+            </w:r>
+            <w:proofErr w:type="spellStart"/>
+            <w:proofErr w:type="gramStart"/>
+            <w:r>
+              <w:t>myceliaCheckSustain</w:t>
+            </w:r>
+            <w:proofErr w:type="spellEnd"/>
+            <w:r>
+              <w:t>(</w:t>
+            </w:r>
+            <w:proofErr w:type="gramEnd"/>
+            <w:r>
+              <w:t>)</w:t>
+            </w:r>
+            <w:r>
+              <w:t xml:space="preserve"> </w:t>
+            </w:r>
+            <w:proofErr w:type="spellStart"/>
+            <w:r>
+              <w:t>metódushivás</w:t>
+            </w:r>
+            <w:proofErr w:type="spellEnd"/>
+            <w:r>
+              <w:t xml:space="preserve"> történik</w:t>
+            </w:r>
+          </w:p>
+          <w:p>
+            <w:r>
+              <w:t xml:space="preserve">   I</w:t>
+            </w:r>
+            <w:r>
+              <w:t xml:space="preserve">-n </w:t>
+            </w:r>
+            <w:proofErr w:type="spellStart"/>
+            <w:r>
+              <w:t>runAway</w:t>
+            </w:r>
+            <w:proofErr w:type="spellEnd"/>
+            <w:r>
+              <w:t>(</w:t>
+            </w:r>
+            <w:r>
+              <w:t>B</w:t>
+            </w:r>
+            <w:r>
+              <w:t>)</w:t>
+            </w:r>
+            <w:r>
+              <w:t xml:space="preserve"> </w:t>
+            </w:r>
+            <w:proofErr w:type="spellStart"/>
+            <w:r>
+              <w:t>metódushivás</w:t>
+            </w:r>
+            <w:proofErr w:type="spellEnd"/>
+            <w:r>
+              <w:t xml:space="preserve"> történik</w:t>
+            </w:r>
+          </w:p>
+          <w:p>
+            <w:r>
+              <w:t xml:space="preserve">   Létrejön </w:t>
+            </w:r>
+            <w:proofErr w:type="spellStart"/>
+            <w:r>
+              <w:t>newt</w:t>
+            </w:r>
+            <w:proofErr w:type="spellEnd"/>
+            <w:r>
+              <w:t xml:space="preserve"> </w:t>
+            </w:r>
+            <w:proofErr w:type="spellStart"/>
+            <w:r>
+              <w:t>FertileTekton</w:t>
+            </w:r>
+            <w:proofErr w:type="spellEnd"/>
+          </w:p>
+          <w:p>
+            <w:pPr>
+              <w:rPr>
+                <w:lang w:val="en-US"/>
+              </w:rPr>
+            </w:pPr>
+            <w:r>
+              <w:t xml:space="preserve">   A-</w:t>
+            </w:r>
+            <w:proofErr w:type="spellStart"/>
+            <w:r>
+              <w:t>nak</w:t>
+            </w:r>
+            <w:proofErr w:type="spellEnd"/>
+            <w:r>
+              <w:t xml:space="preserve"> </w:t>
+            </w:r>
+            <w:proofErr w:type="spellStart"/>
+            <w:r>
+              <w:t>newt</w:t>
+            </w:r>
+            <w:proofErr w:type="spellEnd"/>
+            <w:r>
+              <w:t xml:space="preserve"> </w:t>
+            </w:r>
+            <w:proofErr w:type="gramStart"/>
+            <w:r>
+              <w:t>hozzáadva</w:t>
+            </w:r>
+            <w:proofErr w:type="gramEnd"/>
+            <w:r>
+              <w:t xml:space="preserve"> mint szomszéd</w:t>
             </w:r>
           </w:p>
           <w:p>
             <w:r>
               <w:t xml:space="preserve">   </w:t>
             </w:r>
-            <w:r>
-              <w:t>A</w:t>
-            </w:r>
-            <w:r>
-              <w:t>-nek M hozzáadva mint Mycelium</w:t>
-            </w:r>
-          </w:p>
-          <w:p>
-            <w:r>
-              <w:t xml:space="preserve">   M-nek </w:t>
-            </w:r>
-            <w:r>
-              <w:t>A</w:t>
-            </w:r>
-            <w:r>
-              <w:t xml:space="preserve"> beállitva mint location</w:t>
-            </w:r>
-          </w:p>
-          <w:p>
-            <w:r>
-              <w:t xml:space="preserve">   MB MushroomBody létrehozva</w:t>
-            </w:r>
-          </w:p>
-          <w:p>
-            <w:r>
-              <w:t xml:space="preserve">   B-nak M beállitva mint MushroomBody</w:t>
-            </w:r>
-          </w:p>
-          <w:p>
-            <w:r>
-              <w:t xml:space="preserve">   MB-nek B beállitvamint location</w:t>
-            </w:r>
-          </w:p>
-          <w:p>
-            <w:r>
-              <w:t xml:space="preserve">   I Insect létrehozva</w:t>
-            </w:r>
-          </w:p>
-          <w:p>
-            <w:r>
-              <w:t xml:space="preserve">   A-nak I hozzáadva mint Occupant</w:t>
-            </w:r>
-          </w:p>
-          <w:p>
-            <w:r>
-              <w:t xml:space="preserve">   I-nek A beállitva mint location</w:t>
-            </w:r>
-          </w:p>
-          <w:p/>
-          <w:p>
-            <w:r>
-              <w:t>Tesztelés:</w:t>
-            </w:r>
-          </w:p>
-          <w:p>
-            <w:r>
-              <w:t xml:space="preserve">   </w:t>
-            </w:r>
-            <w:r>
-              <w:t>A</w:t>
-            </w:r>
-            <w:r>
-              <w:t>-n break() metódushivás történik</w:t>
-            </w:r>
-          </w:p>
-          <w:p>
-            <w:r>
-              <w:t xml:space="preserve">   M</w:t>
-            </w:r>
-            <w:r>
-              <w:t>-en delete() metódushivás történik</w:t>
-            </w:r>
-          </w:p>
-          <w:p>
-            <w:r>
-              <w:t xml:space="preserve">   B</w:t>
-            </w:r>
-            <w:r>
-              <w:t>-n</w:t>
-            </w:r>
-            <w:r>
-              <w:t xml:space="preserve"> myceliaCheckSustain()</w:t>
-            </w:r>
-            <w:r>
-              <w:t xml:space="preserve"> metódushivás történik</w:t>
-            </w:r>
-          </w:p>
-          <w:p>
-            <w:r>
-              <w:t xml:space="preserve">   I</w:t>
-            </w:r>
-            <w:r>
-              <w:t xml:space="preserve">-n </w:t>
-            </w:r>
-            <w:r>
-              <w:t>runAway(</w:t>
-            </w:r>
-            <w:r>
-              <w:t>B</w:t>
-            </w:r>
-            <w:r>
-              <w:t>)</w:t>
-            </w:r>
-            <w:r>
-              <w:t xml:space="preserve"> metódushivás történik</w:t>
-            </w:r>
-          </w:p>
-          <w:p>
-            <w:r>
-              <w:t xml:space="preserve">   Létrejön newt</w:t>
-            </w:r>
-          </w:p>
-          <w:p>
-            <w:pPr>
-              <w:rPr>
-                <w:lang w:val="en-US"/>
-              </w:rPr>
-            </w:pPr>
-            <w:r>
-              <w:t xml:space="preserve">   A-nak newt hozzáadva mint szomszéd</w:t>
-            </w:r>
-          </w:p>
-          <w:p>
-            <w:r>
-              <w:t xml:space="preserve">   Newt-</w:t>
-            </w:r>
-            <w:r>
-              <w:t>n addNeighbour(A) metódushivás történik</w:t>
+            <w:proofErr w:type="spellStart"/>
+            <w:r>
+              <w:t>Newt</w:t>
+            </w:r>
+            <w:proofErr w:type="spellEnd"/>
+            <w:r>
+              <w:t>-</w:t>
+            </w:r>
+            <w:r>
+              <w:t xml:space="preserve">n </w:t>
+            </w:r>
+            <w:proofErr w:type="spellStart"/>
+            <w:r>
+              <w:t>addNeighbour</w:t>
+            </w:r>
+            <w:proofErr w:type="spellEnd"/>
+            <w:r>
+              <w:t xml:space="preserve">(A) </w:t>
+            </w:r>
+            <w:proofErr w:type="spellStart"/>
+            <w:r>
+              <w:t>metódushivás</w:t>
+            </w:r>
+            <w:proofErr w:type="spellEnd"/>
+            <w:r>
+              <w:t xml:space="preserve"> történik</w:t>
             </w:r>
           </w:p>
           <w:p/>
@@ -598,11 +1164,19 @@
               </w:rPr>
             </w:pPr>
             <w:bookmarkStart w:id="0" w:name="_Hlk192937591"/>
-            <w:r>
-              <w:rPr>
-                <w:b/>
-              </w:rPr>
-              <w:t>Use-case neve</w:t>
+            <w:proofErr w:type="spellStart"/>
+            <w:r>
+              <w:rPr>
+                <w:b/>
+              </w:rPr>
+              <w:t>Use-case</w:t>
+            </w:r>
+            <w:proofErr w:type="spellEnd"/>
+            <w:r>
+              <w:rPr>
+                <w:b/>
+              </w:rPr>
+              <w:t xml:space="preserve"> neve</w:t>
             </w:r>
           </w:p>
         </w:tc>
@@ -662,7 +1236,119 @@
               <w:rPr>
                 <w:lang w:val="en-US"/>
               </w:rPr>
-              <w:t>I Rovar áll az A tektonon. Utasitást kap hogy menjen B-re</w:t>
+              <w:t xml:space="preserve">I </w:t>
+            </w:r>
+            <w:proofErr w:type="spellStart"/>
+            <w:r>
+              <w:rPr>
+                <w:lang w:val="en-US"/>
+              </w:rPr>
+              <w:t>Rovar</w:t>
+            </w:r>
+            <w:proofErr w:type="spellEnd"/>
+            <w:r>
+              <w:rPr>
+                <w:lang w:val="en-US"/>
+              </w:rPr>
+              <w:t xml:space="preserve"> </w:t>
+            </w:r>
+            <w:proofErr w:type="spellStart"/>
+            <w:r>
+              <w:rPr>
+                <w:lang w:val="en-US"/>
+              </w:rPr>
+              <w:t>áll</w:t>
+            </w:r>
+            <w:proofErr w:type="spellEnd"/>
+            <w:r>
+              <w:rPr>
+                <w:lang w:val="en-US"/>
+              </w:rPr>
+              <w:t xml:space="preserve"> </w:t>
+            </w:r>
+            <w:proofErr w:type="spellStart"/>
+            <w:r>
+              <w:rPr>
+                <w:lang w:val="en-US"/>
+              </w:rPr>
+              <w:t>az</w:t>
+            </w:r>
+            <w:proofErr w:type="spellEnd"/>
+            <w:r>
+              <w:rPr>
+                <w:lang w:val="en-US"/>
+              </w:rPr>
+              <w:t xml:space="preserve"> A </w:t>
+            </w:r>
+            <w:proofErr w:type="spellStart"/>
+            <w:r>
+              <w:rPr>
+                <w:lang w:val="en-US"/>
+              </w:rPr>
+              <w:t>tektonon</w:t>
+            </w:r>
+            <w:proofErr w:type="spellEnd"/>
+            <w:r>
+              <w:rPr>
+                <w:lang w:val="en-US"/>
+              </w:rPr>
+              <w:t xml:space="preserve">. </w:t>
+            </w:r>
+            <w:proofErr w:type="spellStart"/>
+            <w:r>
+              <w:rPr>
+                <w:lang w:val="en-US"/>
+              </w:rPr>
+              <w:t>Utasitást</w:t>
+            </w:r>
+            <w:proofErr w:type="spellEnd"/>
+            <w:r>
+              <w:rPr>
+                <w:lang w:val="en-US"/>
+              </w:rPr>
+              <w:t xml:space="preserve"> </w:t>
+            </w:r>
+            <w:proofErr w:type="spellStart"/>
+            <w:r>
+              <w:rPr>
+                <w:lang w:val="en-US"/>
+              </w:rPr>
+              <w:t>kap</w:t>
+            </w:r>
+            <w:proofErr w:type="spellEnd"/>
+            <w:r>
+              <w:rPr>
+                <w:lang w:val="en-US"/>
+              </w:rPr>
+              <w:t xml:space="preserve"> </w:t>
+            </w:r>
+            <w:proofErr w:type="spellStart"/>
+            <w:r>
+              <w:rPr>
+                <w:lang w:val="en-US"/>
+              </w:rPr>
+              <w:t>hogy</w:t>
+            </w:r>
+            <w:proofErr w:type="spellEnd"/>
+            <w:r>
+              <w:rPr>
+                <w:lang w:val="en-US"/>
+              </w:rPr>
+              <w:t xml:space="preserve"> </w:t>
+            </w:r>
+            <w:proofErr w:type="spellStart"/>
+            <w:r>
+              <w:rPr>
+                <w:lang w:val="en-US"/>
+              </w:rPr>
+              <w:t>menjen</w:t>
+            </w:r>
+            <w:proofErr w:type="spellEnd"/>
+            <w:r>
+              <w:rPr>
+                <w:lang w:val="en-US"/>
+              </w:rPr>
+              <w:t xml:space="preserve"> B-re</w:t>
             </w:r>
           </w:p>
         </w:tc>
@@ -681,12 +1367,14 @@
                 <w:b/>
               </w:rPr>
             </w:pPr>
+            <w:proofErr w:type="spellStart"/>
             <w:r>
               <w:rPr>
                 <w:b/>
               </w:rPr>
               <w:t>Aktorok</w:t>
             </w:r>
+            <w:proofErr w:type="spellEnd"/>
           </w:p>
         </w:tc>
         <w:tc>
@@ -728,8 +1416,37 @@
           </w:tcPr>
           <w:p>
             <w:r>
-              <w:t>Létezik A és B tekton, ezek szomszédok. A tektonon van egy I rovar. B tektonon van Mycelium</w:t>
-            </w:r>
+              <w:t xml:space="preserve">Létezik A és B </w:t>
+            </w:r>
+            <w:proofErr w:type="spellStart"/>
+            <w:r>
+              <w:t>tekton</w:t>
+            </w:r>
+            <w:proofErr w:type="spellEnd"/>
+            <w:r>
+              <w:t xml:space="preserve">, ezek szomszédok. A </w:t>
+            </w:r>
+            <w:proofErr w:type="spellStart"/>
+            <w:r>
+              <w:t>tektonon</w:t>
+            </w:r>
+            <w:proofErr w:type="spellEnd"/>
+            <w:r>
+              <w:t xml:space="preserve"> van egy I rovar. B </w:t>
+            </w:r>
+            <w:proofErr w:type="spellStart"/>
+            <w:r>
+              <w:t>tektonon</w:t>
+            </w:r>
+            <w:proofErr w:type="spellEnd"/>
+            <w:r>
+              <w:t xml:space="preserve"> van </w:t>
+            </w:r>
+            <w:proofErr w:type="spellStart"/>
+            <w:r>
+              <w:t>Mycelium</w:t>
+            </w:r>
+            <w:proofErr w:type="spellEnd"/>
           </w:p>
         </w:tc>
       </w:tr>
@@ -761,7 +1478,25 @@
           </w:tcPr>
           <w:p>
             <w:r>
-              <w:t>A köv. metódus hivódik meg: I.move(B)</w:t>
+              <w:t xml:space="preserve">A köv. metódus </w:t>
+            </w:r>
+            <w:proofErr w:type="spellStart"/>
+            <w:r>
+              <w:t>hivódik</w:t>
+            </w:r>
+            <w:proofErr w:type="spellEnd"/>
+            <w:r>
+              <w:t xml:space="preserve"> meg: </w:t>
+            </w:r>
+            <w:proofErr w:type="spellStart"/>
+            <w:proofErr w:type="gramStart"/>
+            <w:r>
+              <w:t>I.move</w:t>
+            </w:r>
+            <w:proofErr w:type="spellEnd"/>
+            <w:proofErr w:type="gramEnd"/>
+            <w:r>
+              <w:t>(B)</w:t>
             </w:r>
           </w:p>
         </w:tc>
@@ -793,8 +1528,13 @@
             <w:tcW w:w="6178" w:type="dxa"/>
           </w:tcPr>
           <w:p>
-            <w:r>
-              <w:t>x. kommunikációs diagram.</w:t>
+            <w:proofErr w:type="spellStart"/>
+            <w:r>
+              <w:t>x.</w:t>
+            </w:r>
+            <w:proofErr w:type="spellEnd"/>
+            <w:r>
+              <w:t xml:space="preserve"> kommunikációs diagram.</w:t>
             </w:r>
           </w:p>
         </w:tc>
@@ -834,7 +1574,15 @@
               </w:numPr>
             </w:pPr>
             <w:r>
-              <w:t>A rovar az A tektonon tartózkodik</w:t>
+              <w:t xml:space="preserve">A rovar az A </w:t>
+            </w:r>
+            <w:proofErr w:type="spellStart"/>
+            <w:r>
+              <w:t>tektonon</w:t>
+            </w:r>
+            <w:proofErr w:type="spellEnd"/>
+            <w:r>
+              <w:t xml:space="preserve"> tartózkodik</w:t>
             </w:r>
           </w:p>
           <w:p>
@@ -845,8 +1593,29 @@
                 <w:numId w:val="4"/>
               </w:numPr>
             </w:pPr>
-            <w:r>
-              <w:t>Meghivódik a move(B) függvénye a rovarnak, attribútumként megkapja a B cél tektont.</w:t>
+            <w:proofErr w:type="spellStart"/>
+            <w:r>
+              <w:t>Meghivódik</w:t>
+            </w:r>
+            <w:proofErr w:type="spellEnd"/>
+            <w:r>
+              <w:t xml:space="preserve"> a </w:t>
+            </w:r>
+            <w:proofErr w:type="spellStart"/>
+            <w:r>
+              <w:t>move</w:t>
+            </w:r>
+            <w:proofErr w:type="spellEnd"/>
+            <w:r>
+              <w:t xml:space="preserve">(B) függvénye a rovarnak, attribútumként megkapja a B cél </w:t>
+            </w:r>
+            <w:proofErr w:type="spellStart"/>
+            <w:r>
+              <w:t>tektont</w:t>
+            </w:r>
+            <w:proofErr w:type="spellEnd"/>
+            <w:r>
+              <w:t>.</w:t>
             </w:r>
           </w:p>
           <w:p>
@@ -857,9 +1626,35 @@
                 <w:numId w:val="4"/>
               </w:numPr>
             </w:pPr>
-            <w:r>
-              <w:t>Megnézi hogy B tekton szomszédja e az A-nak, illetve hogy van e rajta Mycelium</w:t>
-            </w:r>
+            <w:proofErr w:type="gramStart"/>
+            <w:r>
+              <w:t>Megnézi</w:t>
+            </w:r>
+            <w:proofErr w:type="gramEnd"/>
+            <w:r>
+              <w:t xml:space="preserve"> hogy B </w:t>
+            </w:r>
+            <w:proofErr w:type="spellStart"/>
+            <w:r>
+              <w:t>tekton</w:t>
+            </w:r>
+            <w:proofErr w:type="spellEnd"/>
+            <w:r>
+              <w:t xml:space="preserve"> szomszédja e az A-</w:t>
+            </w:r>
+            <w:proofErr w:type="spellStart"/>
+            <w:r>
+              <w:t>nak</w:t>
+            </w:r>
+            <w:proofErr w:type="spellEnd"/>
+            <w:r>
+              <w:t xml:space="preserve">, illetve hogy van e rajta </w:t>
+            </w:r>
+            <w:proofErr w:type="spellStart"/>
+            <w:r>
+              <w:t>Mycelium</w:t>
+            </w:r>
+            <w:proofErr w:type="spellEnd"/>
           </w:p>
           <w:p>
             <w:pPr>
@@ -869,8 +1664,34 @@
                 <w:numId w:val="4"/>
               </w:numPr>
             </w:pPr>
-            <w:r>
-              <w:t>removeOccupant(I: Insect) jelet küld A tectonnak, hogy vegye le róla a rovart.</w:t>
+            <w:proofErr w:type="spellStart"/>
+            <w:proofErr w:type="gramStart"/>
+            <w:r>
+              <w:t>removeOccupant</w:t>
+            </w:r>
+            <w:proofErr w:type="spellEnd"/>
+            <w:r>
+              <w:t>(</w:t>
+            </w:r>
+            <w:proofErr w:type="gramEnd"/>
+            <w:r>
+              <w:t xml:space="preserve">I: </w:t>
+            </w:r>
+            <w:proofErr w:type="spellStart"/>
+            <w:r>
+              <w:t>Insect</w:t>
+            </w:r>
+            <w:proofErr w:type="spellEnd"/>
+            <w:r>
+              <w:t xml:space="preserve">) jelet küld A </w:t>
+            </w:r>
+            <w:proofErr w:type="spellStart"/>
+            <w:r>
+              <w:t>tectonnak</w:t>
+            </w:r>
+            <w:proofErr w:type="spellEnd"/>
+            <w:r>
+              <w:t>, hogy vegye le róla a rovart.</w:t>
             </w:r>
           </w:p>
           <w:p>
@@ -881,8 +1702,34 @@
                 <w:numId w:val="4"/>
               </w:numPr>
             </w:pPr>
-            <w:r>
-              <w:t>addOccupant(I: Insect) jelet küld B tectonnak, hogy rakja rá a rovat.</w:t>
+            <w:proofErr w:type="spellStart"/>
+            <w:proofErr w:type="gramStart"/>
+            <w:r>
+              <w:t>addOccupant</w:t>
+            </w:r>
+            <w:proofErr w:type="spellEnd"/>
+            <w:r>
+              <w:t>(</w:t>
+            </w:r>
+            <w:proofErr w:type="gramEnd"/>
+            <w:r>
+              <w:t xml:space="preserve">I: </w:t>
+            </w:r>
+            <w:proofErr w:type="spellStart"/>
+            <w:r>
+              <w:t>Insect</w:t>
+            </w:r>
+            <w:proofErr w:type="spellEnd"/>
+            <w:r>
+              <w:t xml:space="preserve">) jelet küld B </w:t>
+            </w:r>
+            <w:proofErr w:type="spellStart"/>
+            <w:r>
+              <w:t>tectonnak</w:t>
+            </w:r>
+            <w:proofErr w:type="spellEnd"/>
+            <w:r>
+              <w:t>, hogy rakja rá a rovat.</w:t>
             </w:r>
           </w:p>
           <w:p>
@@ -893,8 +1740,37 @@
                 <w:numId w:val="4"/>
               </w:numPr>
             </w:pPr>
-            <w:r>
-              <w:t>beállitja location tektonnak a B tectont.</w:t>
+            <w:proofErr w:type="spellStart"/>
+            <w:r>
+              <w:t>beállitja</w:t>
+            </w:r>
+            <w:proofErr w:type="spellEnd"/>
+            <w:r>
+              <w:t xml:space="preserve"> </w:t>
+            </w:r>
+            <w:proofErr w:type="spellStart"/>
+            <w:r>
+              <w:t>location</w:t>
+            </w:r>
+            <w:proofErr w:type="spellEnd"/>
+            <w:r>
+              <w:t xml:space="preserve"> </w:t>
+            </w:r>
+            <w:proofErr w:type="spellStart"/>
+            <w:r>
+              <w:t>tektonnak</w:t>
+            </w:r>
+            <w:proofErr w:type="spellEnd"/>
+            <w:r>
+              <w:t xml:space="preserve"> a B </w:t>
+            </w:r>
+            <w:proofErr w:type="spellStart"/>
+            <w:r>
+              <w:t>tectont</w:t>
+            </w:r>
+            <w:proofErr w:type="spellEnd"/>
+            <w:r>
+              <w:t>.</w:t>
             </w:r>
           </w:p>
           <w:p>
@@ -906,7 +1782,23 @@
               </w:numPr>
             </w:pPr>
             <w:r>
-              <w:t>csökkenti az I Insect remainingMoves-t egyel</w:t>
+              <w:t xml:space="preserve">csökkenti az I </w:t>
+            </w:r>
+            <w:proofErr w:type="spellStart"/>
+            <w:r>
+              <w:t>Insect</w:t>
+            </w:r>
+            <w:proofErr w:type="spellEnd"/>
+            <w:r>
+              <w:t xml:space="preserve"> </w:t>
+            </w:r>
+            <w:proofErr w:type="spellStart"/>
+            <w:r>
+              <w:t>remainingMoves</w:t>
+            </w:r>
+            <w:proofErr w:type="spellEnd"/>
+            <w:r>
+              <w:t>-t egyel</w:t>
             </w:r>
           </w:p>
         </w:tc>
@@ -949,7 +1841,23 @@
           </w:p>
           <w:p>
             <w:r>
-              <w:t xml:space="preserve">    x. Rovar mozgatása A-ról B-re</w:t>
+              <w:t xml:space="preserve">    </w:t>
+            </w:r>
+            <w:proofErr w:type="spellStart"/>
+            <w:r>
+              <w:t>x.</w:t>
+            </w:r>
+            <w:proofErr w:type="spellEnd"/>
+            <w:r>
+              <w:t xml:space="preserve"> Rovar mozgatása A-</w:t>
+            </w:r>
+            <w:proofErr w:type="spellStart"/>
+            <w:r>
+              <w:t>ról</w:t>
+            </w:r>
+            <w:proofErr w:type="spellEnd"/>
+            <w:r>
+              <w:t xml:space="preserve"> B-re</w:t>
             </w:r>
           </w:p>
           <w:p>
@@ -968,53 +1876,207 @@
           </w:p>
           <w:p>
             <w:r>
-              <w:t xml:space="preserve">   A tekton létrehozva</w:t>
-            </w:r>
-          </w:p>
-          <w:p>
-            <w:r>
-              <w:t xml:space="preserve">   B tekton létrehozva</w:t>
-            </w:r>
-          </w:p>
-          <w:p>
-            <w:r>
-              <w:t xml:space="preserve">   A-nak B hozzáadva mint szomszéd</w:t>
-            </w:r>
-          </w:p>
-          <w:p>
-            <w:r>
-              <w:t xml:space="preserve">   B-nek A hozzáadva mint szomszéd</w:t>
-            </w:r>
-          </w:p>
-          <w:p>
-            <w:r>
-              <w:t xml:space="preserve">   M Mycelium létrehozva</w:t>
-            </w:r>
-          </w:p>
-          <w:p>
-            <w:r>
-              <w:t xml:space="preserve">   B-nek M hozzáadva mint Mycelium</w:t>
-            </w:r>
-          </w:p>
-          <w:p>
-            <w:r>
-              <w:t xml:space="preserve">   M-nek B beállitva mint location</w:t>
-            </w:r>
-          </w:p>
-          <w:p>
-            <w:r>
-              <w:t xml:space="preserve">   I Insect létrehozva</w:t>
-            </w:r>
-          </w:p>
-          <w:p>
-            <w:r>
-              <w:t xml:space="preserve">   A-nak I hozzáadva mint Occupant</w:t>
-            </w:r>
-          </w:p>
-          <w:p>
-            <w:r>
-              <w:t xml:space="preserve">   I-nek A beállitva mint locationű</w:t>
-            </w:r>
+              <w:t xml:space="preserve">   A </w:t>
+            </w:r>
+            <w:proofErr w:type="spellStart"/>
+            <w:r>
+              <w:t>FertileT</w:t>
+            </w:r>
+            <w:r>
+              <w:t>ekton</w:t>
+            </w:r>
+            <w:proofErr w:type="spellEnd"/>
+            <w:r>
+              <w:t xml:space="preserve"> létrehozva</w:t>
+            </w:r>
+          </w:p>
+          <w:p>
+            <w:r>
+              <w:t xml:space="preserve">   B </w:t>
+            </w:r>
+            <w:proofErr w:type="spellStart"/>
+            <w:r>
+              <w:t>FertileT</w:t>
+            </w:r>
+            <w:r>
+              <w:t>ekton</w:t>
+            </w:r>
+            <w:proofErr w:type="spellEnd"/>
+            <w:r>
+              <w:t xml:space="preserve"> létrehozva</w:t>
+            </w:r>
+          </w:p>
+          <w:p>
+            <w:r>
+              <w:t xml:space="preserve">   A-</w:t>
+            </w:r>
+            <w:proofErr w:type="spellStart"/>
+            <w:r>
+              <w:t>nak</w:t>
+            </w:r>
+            <w:proofErr w:type="spellEnd"/>
+            <w:r>
+              <w:t xml:space="preserve"> B </w:t>
+            </w:r>
+            <w:proofErr w:type="gramStart"/>
+            <w:r>
+              <w:t>hozzáadva</w:t>
+            </w:r>
+            <w:proofErr w:type="gramEnd"/>
+            <w:r>
+              <w:t xml:space="preserve"> mint szomszéd</w:t>
+            </w:r>
+          </w:p>
+          <w:p>
+            <w:r>
+              <w:t xml:space="preserve">   B-</w:t>
+            </w:r>
+            <w:proofErr w:type="spellStart"/>
+            <w:r>
+              <w:t>nek</w:t>
+            </w:r>
+            <w:proofErr w:type="spellEnd"/>
+            <w:r>
+              <w:t xml:space="preserve"> A </w:t>
+            </w:r>
+            <w:proofErr w:type="gramStart"/>
+            <w:r>
+              <w:t>hozzáadva</w:t>
+            </w:r>
+            <w:proofErr w:type="gramEnd"/>
+            <w:r>
+              <w:t xml:space="preserve"> mint szomszéd</w:t>
+            </w:r>
+          </w:p>
+          <w:p>
+            <w:r>
+              <w:t xml:space="preserve">   M </w:t>
+            </w:r>
+            <w:proofErr w:type="spellStart"/>
+            <w:r>
+              <w:t>Mycelium</w:t>
+            </w:r>
+            <w:proofErr w:type="spellEnd"/>
+            <w:r>
+              <w:t xml:space="preserve"> létrehozva</w:t>
+            </w:r>
+          </w:p>
+          <w:p>
+            <w:r>
+              <w:t xml:space="preserve">   B-</w:t>
+            </w:r>
+            <w:proofErr w:type="spellStart"/>
+            <w:r>
+              <w:t>nek</w:t>
+            </w:r>
+            <w:proofErr w:type="spellEnd"/>
+            <w:r>
+              <w:t xml:space="preserve"> M </w:t>
+            </w:r>
+            <w:proofErr w:type="gramStart"/>
+            <w:r>
+              <w:t>hozzáadva</w:t>
+            </w:r>
+            <w:proofErr w:type="gramEnd"/>
+            <w:r>
+              <w:t xml:space="preserve"> mint </w:t>
+            </w:r>
+            <w:proofErr w:type="spellStart"/>
+            <w:r>
+              <w:t>Mycelium</w:t>
+            </w:r>
+            <w:proofErr w:type="spellEnd"/>
+          </w:p>
+          <w:p>
+            <w:r>
+              <w:t xml:space="preserve">   M-</w:t>
+            </w:r>
+            <w:proofErr w:type="spellStart"/>
+            <w:r>
+              <w:t>nek</w:t>
+            </w:r>
+            <w:proofErr w:type="spellEnd"/>
+            <w:r>
+              <w:t xml:space="preserve"> B </w:t>
+            </w:r>
+            <w:proofErr w:type="spellStart"/>
+            <w:r>
+              <w:t>beállitva</w:t>
+            </w:r>
+            <w:proofErr w:type="spellEnd"/>
+            <w:r>
+              <w:t xml:space="preserve"> mint </w:t>
+            </w:r>
+            <w:proofErr w:type="spellStart"/>
+            <w:r>
+              <w:t>location</w:t>
+            </w:r>
+            <w:proofErr w:type="spellEnd"/>
+          </w:p>
+          <w:p>
+            <w:r>
+              <w:t xml:space="preserve">   I </w:t>
+            </w:r>
+            <w:proofErr w:type="spellStart"/>
+            <w:r>
+              <w:t>Insect</w:t>
+            </w:r>
+            <w:proofErr w:type="spellEnd"/>
+            <w:r>
+              <w:t xml:space="preserve"> létrehozva</w:t>
+            </w:r>
+          </w:p>
+          <w:p>
+            <w:r>
+              <w:t xml:space="preserve">   A-</w:t>
+            </w:r>
+            <w:proofErr w:type="spellStart"/>
+            <w:r>
+              <w:t>nak</w:t>
+            </w:r>
+            <w:proofErr w:type="spellEnd"/>
+            <w:r>
+              <w:t xml:space="preserve"> I </w:t>
+            </w:r>
+            <w:proofErr w:type="gramStart"/>
+            <w:r>
+              <w:t>hozzáadva</w:t>
+            </w:r>
+            <w:proofErr w:type="gramEnd"/>
+            <w:r>
+              <w:t xml:space="preserve"> mint </w:t>
+            </w:r>
+            <w:proofErr w:type="spellStart"/>
+            <w:r>
+              <w:t>Occupant</w:t>
+            </w:r>
+            <w:proofErr w:type="spellEnd"/>
+          </w:p>
+          <w:p>
+            <w:r>
+              <w:t xml:space="preserve">   I-</w:t>
+            </w:r>
+            <w:proofErr w:type="spellStart"/>
+            <w:r>
+              <w:t>nek</w:t>
+            </w:r>
+            <w:proofErr w:type="spellEnd"/>
+            <w:r>
+              <w:t xml:space="preserve"> A </w:t>
+            </w:r>
+            <w:proofErr w:type="spellStart"/>
+            <w:r>
+              <w:t>beállitva</w:t>
+            </w:r>
+            <w:proofErr w:type="spellEnd"/>
+            <w:r>
+              <w:t xml:space="preserve"> mint </w:t>
+            </w:r>
+            <w:proofErr w:type="spellStart"/>
+            <w:r>
+              <w:t>locationű</w:t>
+            </w:r>
+            <w:proofErr w:type="spellEnd"/>
           </w:p>
           <w:p/>
           <w:p/>
@@ -1029,7 +2091,23 @@
               <w:t xml:space="preserve">   </w:t>
             </w:r>
             <w:r>
-              <w:t>I-n move(B) metódushivás történik</w:t>
+              <w:t xml:space="preserve">I-n </w:t>
+            </w:r>
+            <w:proofErr w:type="spellStart"/>
+            <w:r>
+              <w:t>move</w:t>
+            </w:r>
+            <w:proofErr w:type="spellEnd"/>
+            <w:r>
+              <w:t xml:space="preserve">(B) </w:t>
+            </w:r>
+            <w:proofErr w:type="spellStart"/>
+            <w:r>
+              <w:t>metódushivás</w:t>
+            </w:r>
+            <w:proofErr w:type="spellEnd"/>
+            <w:r>
+              <w:t xml:space="preserve"> történik</w:t>
             </w:r>
           </w:p>
           <w:p>
@@ -1037,7 +2115,28 @@
               <w:t xml:space="preserve">   </w:t>
             </w:r>
             <w:r>
-              <w:t>B-n moveInsect(I, A) metódushivás történik</w:t>
+              <w:t xml:space="preserve">B-n </w:t>
+            </w:r>
+            <w:proofErr w:type="spellStart"/>
+            <w:proofErr w:type="gramStart"/>
+            <w:r>
+              <w:t>moveInsect</w:t>
+            </w:r>
+            <w:proofErr w:type="spellEnd"/>
+            <w:r>
+              <w:t>(</w:t>
+            </w:r>
+            <w:proofErr w:type="gramEnd"/>
+            <w:r>
+              <w:t xml:space="preserve">I, A) </w:t>
+            </w:r>
+            <w:proofErr w:type="spellStart"/>
+            <w:r>
+              <w:t>metódushivás</w:t>
+            </w:r>
+            <w:proofErr w:type="spellEnd"/>
+            <w:r>
+              <w:t xml:space="preserve"> történik</w:t>
             </w:r>
           </w:p>
           <w:p>
@@ -1045,28 +2144,102 @@
               <w:t xml:space="preserve">   B</w:t>
             </w:r>
             <w:r>
-              <w:t>-nek szomszéd tektonjainak listáján A rajta van, és B-n van Mycelium</w:t>
-            </w:r>
+              <w:t>-</w:t>
+            </w:r>
+            <w:proofErr w:type="spellStart"/>
+            <w:r>
+              <w:t>nek</w:t>
+            </w:r>
+            <w:proofErr w:type="spellEnd"/>
+            <w:r>
+              <w:t xml:space="preserve"> szomszéd </w:t>
+            </w:r>
+            <w:proofErr w:type="spellStart"/>
+            <w:r>
+              <w:t>tektonjainak</w:t>
+            </w:r>
+            <w:proofErr w:type="spellEnd"/>
+            <w:r>
+              <w:t xml:space="preserve"> listáján A rajta van, és B-n van </w:t>
+            </w:r>
+            <w:proofErr w:type="spellStart"/>
+            <w:r>
+              <w:t>Mycelium</w:t>
+            </w:r>
+            <w:proofErr w:type="spellEnd"/>
           </w:p>
           <w:p>
             <w:r>
               <w:t xml:space="preserve">   A</w:t>
             </w:r>
             <w:r>
-              <w:t>-n removeOccupant(I) metódushivás történik</w:t>
-            </w:r>
-          </w:p>
-          <w:p>
-            <w:r>
-              <w:t xml:space="preserve">   I-nek beállitja B-t mint location</w:t>
-            </w:r>
-          </w:p>
-          <w:p>
-            <w:r>
-              <w:t xml:space="preserve">   I-nek egyel csökken a remainingMov</w:t>
-            </w:r>
-            <w:r>
-              <w:t>es-ja</w:t>
+              <w:t xml:space="preserve">-n </w:t>
+            </w:r>
+            <w:proofErr w:type="spellStart"/>
+            <w:r>
+              <w:t>removeOccupant</w:t>
+            </w:r>
+            <w:proofErr w:type="spellEnd"/>
+            <w:r>
+              <w:t xml:space="preserve">(I) </w:t>
+            </w:r>
+            <w:proofErr w:type="spellStart"/>
+            <w:r>
+              <w:t>metódushivás</w:t>
+            </w:r>
+            <w:proofErr w:type="spellEnd"/>
+            <w:r>
+              <w:t xml:space="preserve"> történik</w:t>
+            </w:r>
+          </w:p>
+          <w:p>
+            <w:r>
+              <w:t xml:space="preserve">   I-</w:t>
+            </w:r>
+            <w:proofErr w:type="spellStart"/>
+            <w:r>
+              <w:t>nek</w:t>
+            </w:r>
+            <w:proofErr w:type="spellEnd"/>
+            <w:r>
+              <w:t xml:space="preserve"> </w:t>
+            </w:r>
+            <w:proofErr w:type="spellStart"/>
+            <w:r>
+              <w:t>beállitja</w:t>
+            </w:r>
+            <w:proofErr w:type="spellEnd"/>
+            <w:r>
+              <w:t xml:space="preserve"> B-t mint </w:t>
+            </w:r>
+            <w:proofErr w:type="spellStart"/>
+            <w:r>
+              <w:t>location</w:t>
+            </w:r>
+            <w:proofErr w:type="spellEnd"/>
+          </w:p>
+          <w:p>
+            <w:r>
+              <w:t xml:space="preserve">   I-</w:t>
+            </w:r>
+            <w:proofErr w:type="spellStart"/>
+            <w:r>
+              <w:t>nek</w:t>
+            </w:r>
+            <w:proofErr w:type="spellEnd"/>
+            <w:r>
+              <w:t xml:space="preserve"> egyel csökken a </w:t>
+            </w:r>
+            <w:proofErr w:type="spellStart"/>
+            <w:r>
+              <w:t>remainingMov</w:t>
+            </w:r>
+            <w:r>
+              <w:t>es</w:t>
+            </w:r>
+            <w:proofErr w:type="spellEnd"/>
+            <w:r>
+              <w:t>-ja</w:t>
             </w:r>
           </w:p>
         </w:tc>
@@ -1109,11 +2282,19 @@
                 <w:b/>
               </w:rPr>
             </w:pPr>
-            <w:r>
-              <w:rPr>
-                <w:b/>
-              </w:rPr>
-              <w:t>Use-case neve</w:t>
+            <w:proofErr w:type="spellStart"/>
+            <w:r>
+              <w:rPr>
+                <w:b/>
+              </w:rPr>
+              <w:t>Use-case</w:t>
+            </w:r>
+            <w:proofErr w:type="spellEnd"/>
+            <w:r>
+              <w:rPr>
+                <w:b/>
+              </w:rPr>
+              <w:t xml:space="preserve"> neve</w:t>
             </w:r>
           </w:p>
         </w:tc>
@@ -1165,7 +2346,23 @@
           </w:tcPr>
           <w:p>
             <w:r>
-              <w:t>I rovar elvágja a location (A) tektonján lévő első fonalat.</w:t>
+              <w:t xml:space="preserve">I rovar elvágja a </w:t>
+            </w:r>
+            <w:proofErr w:type="spellStart"/>
+            <w:r>
+              <w:t>location</w:t>
+            </w:r>
+            <w:proofErr w:type="spellEnd"/>
+            <w:r>
+              <w:t xml:space="preserve"> (A) </w:t>
+            </w:r>
+            <w:proofErr w:type="spellStart"/>
+            <w:r>
+              <w:t>tektonján</w:t>
+            </w:r>
+            <w:proofErr w:type="spellEnd"/>
+            <w:r>
+              <w:t xml:space="preserve"> lévő első fonalat.</w:t>
             </w:r>
           </w:p>
         </w:tc>
@@ -1184,12 +2381,14 @@
                 <w:b/>
               </w:rPr>
             </w:pPr>
+            <w:proofErr w:type="spellStart"/>
             <w:r>
               <w:rPr>
                 <w:b/>
               </w:rPr>
               <w:t>Aktorok</w:t>
             </w:r>
+            <w:proofErr w:type="spellEnd"/>
           </w:p>
         </w:tc>
         <w:tc>
@@ -1231,11 +2430,53 @@
           </w:tcPr>
           <w:p>
             <w:r>
-              <w:t xml:space="preserve">Létezik A és B tekton, ezek szomszédok. </w:t>
-            </w:r>
-            <w:r>
-              <w:t>A tektonon van M Mycelium és I rovar, B tekton A-val szomszédos, van rajta MB MushroomBody</w:t>
-            </w:r>
+              <w:t xml:space="preserve">Létezik A és B </w:t>
+            </w:r>
+            <w:proofErr w:type="spellStart"/>
+            <w:r>
+              <w:t>tekton</w:t>
+            </w:r>
+            <w:proofErr w:type="spellEnd"/>
+            <w:r>
+              <w:t xml:space="preserve">, ezek szomszédok. A </w:t>
+            </w:r>
+            <w:proofErr w:type="spellStart"/>
+            <w:r>
+              <w:t>tektonon</w:t>
+            </w:r>
+            <w:proofErr w:type="spellEnd"/>
+            <w:r>
+              <w:t xml:space="preserve"> van M </w:t>
+            </w:r>
+            <w:proofErr w:type="spellStart"/>
+            <w:r>
+              <w:t>Mycelium</w:t>
+            </w:r>
+            <w:proofErr w:type="spellEnd"/>
+            <w:r>
+              <w:t xml:space="preserve"> és I rovar, B </w:t>
+            </w:r>
+            <w:proofErr w:type="spellStart"/>
+            <w:r>
+              <w:t>tekton</w:t>
+            </w:r>
+            <w:proofErr w:type="spellEnd"/>
+            <w:r>
+              <w:t xml:space="preserve"> A-</w:t>
+            </w:r>
+            <w:proofErr w:type="spellStart"/>
+            <w:r>
+              <w:t>val</w:t>
+            </w:r>
+            <w:proofErr w:type="spellEnd"/>
+            <w:r>
+              <w:t xml:space="preserve"> szomszédos, van rajta MB </w:t>
+            </w:r>
+            <w:proofErr w:type="spellStart"/>
+            <w:r>
+              <w:t>MushroomBody</w:t>
+            </w:r>
+            <w:proofErr w:type="spellEnd"/>
           </w:p>
         </w:tc>
       </w:tr>
@@ -1267,10 +2508,25 @@
           </w:tcPr>
           <w:p>
             <w:r>
-              <w:t xml:space="preserve">A köv. metódus hivódik meg: </w:t>
-            </w:r>
-            <w:r>
-              <w:t>I.cutMycelium()</w:t>
+              <w:t xml:space="preserve">A köv. metódus </w:t>
+            </w:r>
+            <w:proofErr w:type="spellStart"/>
+            <w:r>
+              <w:t>hivódik</w:t>
+            </w:r>
+            <w:proofErr w:type="spellEnd"/>
+            <w:r>
+              <w:t xml:space="preserve"> meg: </w:t>
+            </w:r>
+            <w:proofErr w:type="spellStart"/>
+            <w:proofErr w:type="gramStart"/>
+            <w:r>
+              <w:t>I.cutMycelium</w:t>
+            </w:r>
+            <w:proofErr w:type="spellEnd"/>
+            <w:proofErr w:type="gramEnd"/>
+            <w:r>
+              <w:t>()</w:t>
             </w:r>
           </w:p>
         </w:tc>
@@ -1302,8 +2558,13 @@
             <w:tcW w:w="6178" w:type="dxa"/>
           </w:tcPr>
           <w:p>
-            <w:r>
-              <w:t>x. kommunikációs diagram.</w:t>
+            <w:proofErr w:type="spellStart"/>
+            <w:r>
+              <w:t>x.</w:t>
+            </w:r>
+            <w:proofErr w:type="spellEnd"/>
+            <w:r>
+              <w:t xml:space="preserve"> kommunikációs diagram.</w:t>
             </w:r>
           </w:p>
         </w:tc>
@@ -1346,10 +2607,15 @@
           </w:p>
           <w:p>
             <w:r>
-              <w:t xml:space="preserve">    x. </w:t>
-            </w:r>
-            <w:r>
-              <w:t>Rovar általi gombafonál elvágás</w:t>
+              <w:t xml:space="preserve">    </w:t>
+            </w:r>
+            <w:proofErr w:type="spellStart"/>
+            <w:r>
+              <w:t>x.</w:t>
+            </w:r>
+            <w:proofErr w:type="spellEnd"/>
+            <w:r>
+              <w:t xml:space="preserve"> Rovar általi gombafonál elvágás</w:t>
             </w:r>
           </w:p>
           <w:p>
@@ -1368,68 +2634,272 @@
           </w:p>
           <w:p>
             <w:r>
-              <w:t xml:space="preserve">   A tekton létrehozva</w:t>
-            </w:r>
-          </w:p>
-          <w:p>
-            <w:r>
-              <w:t xml:space="preserve">   B tekton létrehozva</w:t>
-            </w:r>
-          </w:p>
-          <w:p>
-            <w:r>
-              <w:t xml:space="preserve">   A-nak B hozzáadva mint szomszéd</w:t>
-            </w:r>
-          </w:p>
-          <w:p>
-            <w:r>
-              <w:t xml:space="preserve">   B-nek A hozzáadva mint szomszéd</w:t>
-            </w:r>
-          </w:p>
-          <w:p>
-            <w:r>
-              <w:t xml:space="preserve">   M Mycelium létrehozva</w:t>
-            </w:r>
-          </w:p>
-          <w:p>
-            <w:r>
-              <w:t xml:space="preserve">   A-nek M hozzáadva mint Mycelium</w:t>
-            </w:r>
-          </w:p>
-          <w:p>
-            <w:r>
-              <w:t xml:space="preserve">   M-nek A beállitva mint location</w:t>
-            </w:r>
-          </w:p>
-          <w:p>
-            <w:r>
-              <w:t xml:space="preserve">   MB MushroomBody létrehozva</w:t>
-            </w:r>
-          </w:p>
-          <w:p>
-            <w:r>
-              <w:t xml:space="preserve">   B-nak M beállitva mint MushroomBody</w:t>
-            </w:r>
-          </w:p>
-          <w:p>
-            <w:r>
-              <w:t xml:space="preserve">   MB-nek B beállitvamint location</w:t>
-            </w:r>
-          </w:p>
-          <w:p>
-            <w:r>
-              <w:t xml:space="preserve">   I Insect létrehozva</w:t>
-            </w:r>
-          </w:p>
-          <w:p>
-            <w:r>
-              <w:t xml:space="preserve">   A-nak I hozzáadva mint Occupant</w:t>
-            </w:r>
-          </w:p>
-          <w:p>
-            <w:r>
-              <w:t xml:space="preserve">   I-nek A beállitva mint location</w:t>
-            </w:r>
+              <w:t xml:space="preserve">   A </w:t>
+            </w:r>
+            <w:proofErr w:type="spellStart"/>
+            <w:r>
+              <w:t>FertileT</w:t>
+            </w:r>
+            <w:r>
+              <w:t>ekton</w:t>
+            </w:r>
+            <w:proofErr w:type="spellEnd"/>
+            <w:r>
+              <w:t xml:space="preserve"> létrehozva</w:t>
+            </w:r>
+          </w:p>
+          <w:p>
+            <w:r>
+              <w:t xml:space="preserve">   B </w:t>
+            </w:r>
+            <w:proofErr w:type="spellStart"/>
+            <w:r>
+              <w:t>FertileT</w:t>
+            </w:r>
+            <w:r>
+              <w:t>ekton</w:t>
+            </w:r>
+            <w:proofErr w:type="spellEnd"/>
+            <w:r>
+              <w:t xml:space="preserve"> létrehozva</w:t>
+            </w:r>
+          </w:p>
+          <w:p>
+            <w:r>
+              <w:t xml:space="preserve">   A-</w:t>
+            </w:r>
+            <w:proofErr w:type="spellStart"/>
+            <w:r>
+              <w:t>nak</w:t>
+            </w:r>
+            <w:proofErr w:type="spellEnd"/>
+            <w:r>
+              <w:t xml:space="preserve"> B </w:t>
+            </w:r>
+            <w:proofErr w:type="gramStart"/>
+            <w:r>
+              <w:t>hozzáadva</w:t>
+            </w:r>
+            <w:proofErr w:type="gramEnd"/>
+            <w:r>
+              <w:t xml:space="preserve"> mint szomszéd</w:t>
+            </w:r>
+          </w:p>
+          <w:p>
+            <w:r>
+              <w:t xml:space="preserve">   B-</w:t>
+            </w:r>
+            <w:proofErr w:type="spellStart"/>
+            <w:r>
+              <w:t>nek</w:t>
+            </w:r>
+            <w:proofErr w:type="spellEnd"/>
+            <w:r>
+              <w:t xml:space="preserve"> A </w:t>
+            </w:r>
+            <w:proofErr w:type="gramStart"/>
+            <w:r>
+              <w:t>hozzáadva</w:t>
+            </w:r>
+            <w:proofErr w:type="gramEnd"/>
+            <w:r>
+              <w:t xml:space="preserve"> mint szomszéd</w:t>
+            </w:r>
+          </w:p>
+          <w:p>
+            <w:r>
+              <w:t xml:space="preserve">   M </w:t>
+            </w:r>
+            <w:proofErr w:type="spellStart"/>
+            <w:r>
+              <w:t>Mycelium</w:t>
+            </w:r>
+            <w:proofErr w:type="spellEnd"/>
+            <w:r>
+              <w:t xml:space="preserve"> létrehozva</w:t>
+            </w:r>
+          </w:p>
+          <w:p>
+            <w:r>
+              <w:t xml:space="preserve">   A-</w:t>
+            </w:r>
+            <w:proofErr w:type="spellStart"/>
+            <w:r>
+              <w:t>nek</w:t>
+            </w:r>
+            <w:proofErr w:type="spellEnd"/>
+            <w:r>
+              <w:t xml:space="preserve"> M </w:t>
+            </w:r>
+            <w:proofErr w:type="gramStart"/>
+            <w:r>
+              <w:t>hozzáadva</w:t>
+            </w:r>
+            <w:proofErr w:type="gramEnd"/>
+            <w:r>
+              <w:t xml:space="preserve"> mint </w:t>
+            </w:r>
+            <w:proofErr w:type="spellStart"/>
+            <w:r>
+              <w:t>Mycelium</w:t>
+            </w:r>
+            <w:proofErr w:type="spellEnd"/>
+          </w:p>
+          <w:p>
+            <w:r>
+              <w:t xml:space="preserve">   M-</w:t>
+            </w:r>
+            <w:proofErr w:type="spellStart"/>
+            <w:r>
+              <w:t>nek</w:t>
+            </w:r>
+            <w:proofErr w:type="spellEnd"/>
+            <w:r>
+              <w:t xml:space="preserve"> A </w:t>
+            </w:r>
+            <w:proofErr w:type="spellStart"/>
+            <w:r>
+              <w:t>beállitva</w:t>
+            </w:r>
+            <w:proofErr w:type="spellEnd"/>
+            <w:r>
+              <w:t xml:space="preserve"> mint </w:t>
+            </w:r>
+            <w:proofErr w:type="spellStart"/>
+            <w:r>
+              <w:t>location</w:t>
+            </w:r>
+            <w:proofErr w:type="spellEnd"/>
+          </w:p>
+          <w:p>
+            <w:r>
+              <w:t xml:space="preserve">   MB </w:t>
+            </w:r>
+            <w:proofErr w:type="spellStart"/>
+            <w:r>
+              <w:t>MushroomBody</w:t>
+            </w:r>
+            <w:proofErr w:type="spellEnd"/>
+            <w:r>
+              <w:t xml:space="preserve"> létrehozva</w:t>
+            </w:r>
+          </w:p>
+          <w:p>
+            <w:r>
+              <w:t xml:space="preserve">   B-</w:t>
+            </w:r>
+            <w:proofErr w:type="spellStart"/>
+            <w:r>
+              <w:t>nak</w:t>
+            </w:r>
+            <w:proofErr w:type="spellEnd"/>
+            <w:r>
+              <w:t xml:space="preserve"> M </w:t>
+            </w:r>
+            <w:proofErr w:type="spellStart"/>
+            <w:r>
+              <w:t>beállitva</w:t>
+            </w:r>
+            <w:proofErr w:type="spellEnd"/>
+            <w:r>
+              <w:t xml:space="preserve"> mint </w:t>
+            </w:r>
+            <w:proofErr w:type="spellStart"/>
+            <w:r>
+              <w:t>MushroomBody</w:t>
+            </w:r>
+            <w:proofErr w:type="spellEnd"/>
+          </w:p>
+          <w:p>
+            <w:r>
+              <w:t xml:space="preserve">   MB-</w:t>
+            </w:r>
+            <w:proofErr w:type="spellStart"/>
+            <w:r>
+              <w:t>nek</w:t>
+            </w:r>
+            <w:proofErr w:type="spellEnd"/>
+            <w:r>
+              <w:t xml:space="preserve"> B </w:t>
+            </w:r>
+            <w:proofErr w:type="spellStart"/>
+            <w:r>
+              <w:t>beállitvamint</w:t>
+            </w:r>
+            <w:proofErr w:type="spellEnd"/>
+            <w:r>
+              <w:t xml:space="preserve"> </w:t>
+            </w:r>
+            <w:proofErr w:type="spellStart"/>
+            <w:r>
+              <w:t>location</w:t>
+            </w:r>
+            <w:proofErr w:type="spellEnd"/>
+          </w:p>
+          <w:p>
+            <w:r>
+              <w:t xml:space="preserve">   I </w:t>
+            </w:r>
+            <w:proofErr w:type="spellStart"/>
+            <w:r>
+              <w:t>Insect</w:t>
+            </w:r>
+            <w:proofErr w:type="spellEnd"/>
+            <w:r>
+              <w:t xml:space="preserve"> létrehozva</w:t>
+            </w:r>
+          </w:p>
+          <w:p>
+            <w:r>
+              <w:t xml:space="preserve">   A-</w:t>
+            </w:r>
+            <w:proofErr w:type="spellStart"/>
+            <w:r>
+              <w:t>nak</w:t>
+            </w:r>
+            <w:proofErr w:type="spellEnd"/>
+            <w:r>
+              <w:t xml:space="preserve"> I </w:t>
+            </w:r>
+            <w:proofErr w:type="gramStart"/>
+            <w:r>
+              <w:t>hozzáadva</w:t>
+            </w:r>
+            <w:proofErr w:type="gramEnd"/>
+            <w:r>
+              <w:t xml:space="preserve"> mint </w:t>
+            </w:r>
+            <w:proofErr w:type="spellStart"/>
+            <w:r>
+              <w:t>Occupant</w:t>
+            </w:r>
+            <w:proofErr w:type="spellEnd"/>
+          </w:p>
+          <w:p>
+            <w:r>
+              <w:t xml:space="preserve">   I-</w:t>
+            </w:r>
+            <w:proofErr w:type="spellStart"/>
+            <w:r>
+              <w:t>nek</w:t>
+            </w:r>
+            <w:proofErr w:type="spellEnd"/>
+            <w:r>
+              <w:t xml:space="preserve"> A </w:t>
+            </w:r>
+            <w:proofErr w:type="spellStart"/>
+            <w:r>
+              <w:t>beállitva</w:t>
+            </w:r>
+            <w:proofErr w:type="spellEnd"/>
+            <w:r>
+              <w:t xml:space="preserve"> mint </w:t>
+            </w:r>
+            <w:proofErr w:type="spellStart"/>
+            <w:r>
+              <w:t>location</w:t>
+            </w:r>
+            <w:proofErr w:type="spellEnd"/>
           </w:p>
           <w:p/>
           <w:p>
@@ -1442,26 +2912,78 @@
               <w:t xml:space="preserve">   </w:t>
             </w:r>
             <w:r>
-              <w:t>A-n cutMycelium() metódushivás történik</w:t>
-            </w:r>
-          </w:p>
-          <w:p>
-            <w:r>
-              <w:t xml:space="preserve">   Mycelia</w:t>
-            </w:r>
+              <w:t xml:space="preserve">A-n </w:t>
+            </w:r>
+            <w:proofErr w:type="spellStart"/>
+            <w:proofErr w:type="gramStart"/>
+            <w:r>
+              <w:t>cutMycelium</w:t>
+            </w:r>
+            <w:proofErr w:type="spellEnd"/>
+            <w:r>
+              <w:t>(</w:t>
+            </w:r>
+            <w:proofErr w:type="gramEnd"/>
+            <w:r>
+              <w:t xml:space="preserve">) </w:t>
+            </w:r>
+            <w:proofErr w:type="spellStart"/>
+            <w:r>
+              <w:t>metódushivás</w:t>
+            </w:r>
+            <w:proofErr w:type="spellEnd"/>
+            <w:r>
+              <w:t xml:space="preserve"> történik</w:t>
+            </w:r>
+          </w:p>
+          <w:p>
+            <w:r>
+              <w:t xml:space="preserve">   </w:t>
+            </w:r>
+            <w:proofErr w:type="spellStart"/>
+            <w:proofErr w:type="gramStart"/>
+            <w:r>
+              <w:t>Mycelia</w:t>
+            </w:r>
+            <w:proofErr w:type="spellEnd"/>
             <w:r>
               <w:rPr>
                 <w:lang w:val="en-US"/>
               </w:rPr>
-              <w:t xml:space="preserve">[0] (M) </w:t>
-            </w:r>
-            <w:r>
-              <w:t>cut() jelet kap A-tól</w:t>
-            </w:r>
-          </w:p>
-          <w:p>
-            <w:r>
-              <w:t xml:space="preserve">   Ez volt az utolsó Mycelium A-n</w:t>
+              <w:t>[</w:t>
+            </w:r>
+            <w:proofErr w:type="gramEnd"/>
+            <w:r>
+              <w:rPr>
+                <w:lang w:val="en-US"/>
+              </w:rPr>
+              <w:t xml:space="preserve">0] (M) </w:t>
+            </w:r>
+            <w:proofErr w:type="spellStart"/>
+            <w:r>
+              <w:t>cut</w:t>
+            </w:r>
+            <w:proofErr w:type="spellEnd"/>
+            <w:r>
+              <w:t>() jelet kap A-</w:t>
+            </w:r>
+            <w:proofErr w:type="spellStart"/>
+            <w:r>
+              <w:t>tól</w:t>
+            </w:r>
+            <w:proofErr w:type="spellEnd"/>
+          </w:p>
+          <w:p>
+            <w:r>
+              <w:t xml:space="preserve">   Ez volt az utolsó </w:t>
+            </w:r>
+            <w:proofErr w:type="spellStart"/>
+            <w:r>
+              <w:t>Mycelium</w:t>
+            </w:r>
+            <w:proofErr w:type="spellEnd"/>
+            <w:r>
+              <w:t xml:space="preserve"> A-n</w:t>
             </w:r>
           </w:p>
           <w:p>
@@ -1472,27 +2994,68 @@
               <w:t>-n</w:t>
             </w:r>
             <w:r>
-              <w:t xml:space="preserve"> runAway() </w:t>
-            </w:r>
-            <w:r>
-              <w:t>metódushivás történik</w:t>
-            </w:r>
-          </w:p>
-          <w:p>
-            <w:r>
-              <w:t xml:space="preserve">   B-n van Mycelium vagy MushroomBody</w:t>
-            </w:r>
-          </w:p>
-          <w:p>
-            <w:r>
-              <w:t xml:space="preserve">   I move(B) </w:t>
-            </w:r>
+              <w:t xml:space="preserve"> </w:t>
+            </w:r>
+            <w:proofErr w:type="spellStart"/>
+            <w:proofErr w:type="gramStart"/>
+            <w:r>
+              <w:t>runAway</w:t>
+            </w:r>
+            <w:proofErr w:type="spellEnd"/>
+            <w:r>
+              <w:t>(</w:t>
+            </w:r>
+            <w:proofErr w:type="gramEnd"/>
+            <w:r>
+              <w:t xml:space="preserve">) </w:t>
+            </w:r>
+            <w:proofErr w:type="spellStart"/>
+            <w:r>
+              <w:t>metódushivás</w:t>
+            </w:r>
+            <w:proofErr w:type="spellEnd"/>
+            <w:r>
+              <w:t xml:space="preserve"> történik</w:t>
+            </w:r>
+          </w:p>
+          <w:p>
+            <w:r>
+              <w:t xml:space="preserve">   B-n van </w:t>
+            </w:r>
+            <w:proofErr w:type="spellStart"/>
+            <w:r>
+              <w:t>Mycelium</w:t>
+            </w:r>
+            <w:proofErr w:type="spellEnd"/>
+            <w:r>
+              <w:t xml:space="preserve"> vagy </w:t>
+            </w:r>
+            <w:proofErr w:type="spellStart"/>
+            <w:r>
+              <w:t>MushroomBody</w:t>
+            </w:r>
+            <w:proofErr w:type="spellEnd"/>
+          </w:p>
+          <w:p>
+            <w:r>
+              <w:t xml:space="preserve">   I </w:t>
+            </w:r>
+            <w:proofErr w:type="spellStart"/>
+            <w:r>
+              <w:t>move</w:t>
+            </w:r>
+            <w:proofErr w:type="spellEnd"/>
+            <w:r>
+              <w:t xml:space="preserve">(B) </w:t>
+            </w:r>
+            <w:proofErr w:type="spellStart"/>
             <w:r>
               <w:t>m</w:t>
             </w:r>
             <w:r>
               <w:t>etódushivást</w:t>
             </w:r>
+            <w:proofErr w:type="spellEnd"/>
             <w:r>
               <w:t xml:space="preserve"> végez önmagán</w:t>
             </w:r>
@@ -1536,11 +3099,19 @@
                 <w:b/>
               </w:rPr>
             </w:pPr>
-            <w:r>
-              <w:rPr>
-                <w:b/>
-              </w:rPr>
-              <w:t>Use-case neve</w:t>
+            <w:proofErr w:type="spellStart"/>
+            <w:r>
+              <w:rPr>
+                <w:b/>
+              </w:rPr>
+              <w:t>Use-case</w:t>
+            </w:r>
+            <w:proofErr w:type="spellEnd"/>
+            <w:r>
+              <w:rPr>
+                <w:b/>
+              </w:rPr>
+              <w:t xml:space="preserve"> neve</w:t>
             </w:r>
           </w:p>
         </w:tc>
@@ -1592,7 +3163,47 @@
           </w:tcPr>
           <w:p>
             <w:r>
-              <w:t>Rovar runAway jelet kap, aminek hatására random választ egy tecton, megnézi tud e oda menni (van e azon Mycelium), és ha tud, odamegy, külömben olyat keres amire tud menekülni</w:t>
+              <w:t xml:space="preserve">Rovar </w:t>
+            </w:r>
+            <w:proofErr w:type="spellStart"/>
+            <w:r>
+              <w:t>runAway</w:t>
+            </w:r>
+            <w:proofErr w:type="spellEnd"/>
+            <w:r>
+              <w:t xml:space="preserve"> jelet kap, aminek hatására random választ egy </w:t>
+            </w:r>
+            <w:proofErr w:type="spellStart"/>
+            <w:r>
+              <w:t>tecton</w:t>
+            </w:r>
+            <w:proofErr w:type="spellEnd"/>
+            <w:r>
+              <w:t xml:space="preserve">, megnézi </w:t>
+            </w:r>
+            <w:proofErr w:type="gramStart"/>
+            <w:r>
+              <w:t>tud e</w:t>
+            </w:r>
+            <w:proofErr w:type="gramEnd"/>
+            <w:r>
+              <w:t xml:space="preserve"> oda menni (van e azon </w:t>
+            </w:r>
+            <w:proofErr w:type="spellStart"/>
+            <w:r>
+              <w:t>Mycelium</w:t>
+            </w:r>
+            <w:proofErr w:type="spellEnd"/>
+            <w:r>
+              <w:t xml:space="preserve">), és ha tud, odamegy, </w:t>
+            </w:r>
+            <w:proofErr w:type="spellStart"/>
+            <w:r>
+              <w:t>külömben</w:t>
+            </w:r>
+            <w:proofErr w:type="spellEnd"/>
+            <w:r>
+              <w:t xml:space="preserve"> olyat keres amire tud menekülni</w:t>
             </w:r>
           </w:p>
         </w:tc>
@@ -1611,12 +3222,14 @@
                 <w:b/>
               </w:rPr>
             </w:pPr>
+            <w:proofErr w:type="spellStart"/>
             <w:r>
               <w:rPr>
                 <w:b/>
               </w:rPr>
               <w:t>Aktorok</w:t>
             </w:r>
+            <w:proofErr w:type="spellEnd"/>
           </w:p>
         </w:tc>
         <w:tc>
@@ -1664,8 +3277,45 @@
               <w:t xml:space="preserve">Van A, B </w:t>
             </w:r>
             <w:r>
-              <w:t>és C tekton. A és C illetve C és B szomszédosak. A-n van egy I Insect, B-n van Mycelium</w:t>
-            </w:r>
+              <w:t xml:space="preserve">és C </w:t>
+            </w:r>
+            <w:proofErr w:type="spellStart"/>
+            <w:r>
+              <w:t>tekton</w:t>
+            </w:r>
+            <w:proofErr w:type="spellEnd"/>
+            <w:r>
+              <w:t xml:space="preserve">. A és </w:t>
+            </w:r>
+            <w:proofErr w:type="gramStart"/>
+            <w:r>
+              <w:t>C</w:t>
+            </w:r>
+            <w:proofErr w:type="gramEnd"/>
+            <w:r>
+              <w:t xml:space="preserve"> illetve C és B </w:t>
+            </w:r>
+            <w:proofErr w:type="spellStart"/>
+            <w:r>
+              <w:t>szomszédosak</w:t>
+            </w:r>
+            <w:proofErr w:type="spellEnd"/>
+            <w:r>
+              <w:t xml:space="preserve">. A-n van egy I </w:t>
+            </w:r>
+            <w:proofErr w:type="spellStart"/>
+            <w:r>
+              <w:t>Insect</w:t>
+            </w:r>
+            <w:proofErr w:type="spellEnd"/>
+            <w:r>
+              <w:t xml:space="preserve">, B-n van </w:t>
+            </w:r>
+            <w:proofErr w:type="spellStart"/>
+            <w:r>
+              <w:t>Mycelium</w:t>
+            </w:r>
+            <w:proofErr w:type="spellEnd"/>
           </w:p>
         </w:tc>
       </w:tr>
@@ -1697,7 +3347,25 @@
           </w:tcPr>
           <w:p>
             <w:r>
-              <w:t>A köv. metódus hivódik meg: I.runAway()</w:t>
+              <w:t xml:space="preserve">A köv. metódus </w:t>
+            </w:r>
+            <w:proofErr w:type="spellStart"/>
+            <w:r>
+              <w:t>hivódik</w:t>
+            </w:r>
+            <w:proofErr w:type="spellEnd"/>
+            <w:r>
+              <w:t xml:space="preserve"> meg: </w:t>
+            </w:r>
+            <w:proofErr w:type="spellStart"/>
+            <w:proofErr w:type="gramStart"/>
+            <w:r>
+              <w:t>I.runAway</w:t>
+            </w:r>
+            <w:proofErr w:type="spellEnd"/>
+            <w:proofErr w:type="gramEnd"/>
+            <w:r>
+              <w:t>()</w:t>
             </w:r>
           </w:p>
         </w:tc>
@@ -1729,8 +3397,13 @@
             <w:tcW w:w="6178" w:type="dxa"/>
           </w:tcPr>
           <w:p>
-            <w:r>
-              <w:t>x. kommunikációs diagram.</w:t>
+            <w:proofErr w:type="spellStart"/>
+            <w:r>
+              <w:t>x.</w:t>
+            </w:r>
+            <w:proofErr w:type="spellEnd"/>
+            <w:r>
+              <w:t xml:space="preserve"> kommunikációs diagram.</w:t>
             </w:r>
           </w:p>
         </w:tc>
@@ -1778,10 +3451,23 @@
               </w:rPr>
             </w:pPr>
             <w:r>
-              <w:t xml:space="preserve">    x. </w:t>
-            </w:r>
-            <w:r>
-              <w:t>Insect elmenekülése</w:t>
+              <w:t xml:space="preserve">    </w:t>
+            </w:r>
+            <w:proofErr w:type="spellStart"/>
+            <w:r>
+              <w:t>x.</w:t>
+            </w:r>
+            <w:proofErr w:type="spellEnd"/>
+            <w:r>
+              <w:t xml:space="preserve"> </w:t>
+            </w:r>
+            <w:proofErr w:type="spellStart"/>
+            <w:r>
+              <w:t>Insect</w:t>
+            </w:r>
+            <w:proofErr w:type="spellEnd"/>
+            <w:r>
+              <w:t xml:space="preserve"> elmenekülése</w:t>
             </w:r>
           </w:p>
           <w:p>
@@ -1797,79 +3483,264 @@
           </w:p>
           <w:p>
             <w:r>
-              <w:t xml:space="preserve">   A tekton létrehozva</w:t>
-            </w:r>
-          </w:p>
-          <w:p>
-            <w:r>
-              <w:t xml:space="preserve">   B tekton létrehozva</w:t>
-            </w:r>
-          </w:p>
-          <w:p>
-            <w:r>
-              <w:t xml:space="preserve">   M Mycelium létrehozva</w:t>
-            </w:r>
-          </w:p>
-          <w:p>
-            <w:r>
-              <w:t xml:space="preserve">   </w:t>
-            </w:r>
-            <w:r>
-              <w:t>B</w:t>
-            </w:r>
-            <w:r>
-              <w:t>-nek M hozzáadva mint Mycelium</w:t>
-            </w:r>
-          </w:p>
-          <w:p>
-            <w:r>
-              <w:t xml:space="preserve">   M-nek </w:t>
-            </w:r>
-            <w:r>
-              <w:t>B</w:t>
-            </w:r>
-            <w:r>
-              <w:t xml:space="preserve"> beállitva mint location</w:t>
-            </w:r>
-          </w:p>
-          <w:p>
-            <w:r>
-              <w:t xml:space="preserve">   I Insect létrehozva</w:t>
-            </w:r>
-          </w:p>
-          <w:p>
-            <w:r>
-              <w:t xml:space="preserve">   A-nak I hozzáadva mint Occupant</w:t>
-            </w:r>
-          </w:p>
-          <w:p>
-            <w:r>
-              <w:t xml:space="preserve">   I-nek A beállitva mint location</w:t>
-            </w:r>
-          </w:p>
-          <w:p>
-            <w:r>
-              <w:t xml:space="preserve">   C tekton létrehozva</w:t>
-            </w:r>
-          </w:p>
-          <w:p>
-            <w:r>
-              <w:t xml:space="preserve">   C-nek A hozzáadva mint szomszéd</w:t>
-            </w:r>
-          </w:p>
-          <w:p>
-            <w:r>
-              <w:t xml:space="preserve">   C-nek B hozzáadva mint szomszéd</w:t>
-            </w:r>
-          </w:p>
-          <w:p>
-            <w:r>
-              <w:t xml:space="preserve">   A-nak C hozzáadva mint szomszéd</w:t>
-            </w:r>
-          </w:p>
-          <w:p>
-            <w:r>
-              <w:t xml:space="preserve">   B-nek C hozzáadva mint szomszéd</w:t>
+              <w:t xml:space="preserve">   A </w:t>
+            </w:r>
+            <w:proofErr w:type="spellStart"/>
+            <w:r>
+              <w:t>FertileT</w:t>
+            </w:r>
+            <w:r>
+              <w:t>ekton</w:t>
+            </w:r>
+            <w:proofErr w:type="spellEnd"/>
+            <w:r>
+              <w:t xml:space="preserve"> létrehozva</w:t>
+            </w:r>
+          </w:p>
+          <w:p>
+            <w:r>
+              <w:t xml:space="preserve">   B </w:t>
+            </w:r>
+            <w:proofErr w:type="spellStart"/>
+            <w:r>
+              <w:t>FertileT</w:t>
+            </w:r>
+            <w:r>
+              <w:t>ekton</w:t>
+            </w:r>
+            <w:proofErr w:type="spellEnd"/>
+            <w:r>
+              <w:t xml:space="preserve"> létrehozva</w:t>
+            </w:r>
+          </w:p>
+          <w:p>
+            <w:r>
+              <w:t xml:space="preserve">   M </w:t>
+            </w:r>
+            <w:proofErr w:type="spellStart"/>
+            <w:r>
+              <w:t>Mycelium</w:t>
+            </w:r>
+            <w:proofErr w:type="spellEnd"/>
+            <w:r>
+              <w:t xml:space="preserve"> létrehozva</w:t>
+            </w:r>
+          </w:p>
+          <w:p>
+            <w:r>
+              <w:t xml:space="preserve">   B-</w:t>
+            </w:r>
+            <w:proofErr w:type="spellStart"/>
+            <w:r>
+              <w:t>nek</w:t>
+            </w:r>
+            <w:proofErr w:type="spellEnd"/>
+            <w:r>
+              <w:t xml:space="preserve"> M </w:t>
+            </w:r>
+            <w:proofErr w:type="gramStart"/>
+            <w:r>
+              <w:t>hozzáadva</w:t>
+            </w:r>
+            <w:proofErr w:type="gramEnd"/>
+            <w:r>
+              <w:t xml:space="preserve"> mint </w:t>
+            </w:r>
+            <w:proofErr w:type="spellStart"/>
+            <w:r>
+              <w:t>Mycelium</w:t>
+            </w:r>
+            <w:proofErr w:type="spellEnd"/>
+          </w:p>
+          <w:p>
+            <w:r>
+              <w:t xml:space="preserve">   M-</w:t>
+            </w:r>
+            <w:proofErr w:type="spellStart"/>
+            <w:r>
+              <w:t>nek</w:t>
+            </w:r>
+            <w:proofErr w:type="spellEnd"/>
+            <w:r>
+              <w:t xml:space="preserve"> B </w:t>
+            </w:r>
+            <w:proofErr w:type="spellStart"/>
+            <w:r>
+              <w:t>beállitva</w:t>
+            </w:r>
+            <w:proofErr w:type="spellEnd"/>
+            <w:r>
+              <w:t xml:space="preserve"> mint </w:t>
+            </w:r>
+            <w:proofErr w:type="spellStart"/>
+            <w:r>
+              <w:t>location</w:t>
+            </w:r>
+            <w:proofErr w:type="spellEnd"/>
+          </w:p>
+          <w:p>
+            <w:r>
+              <w:t xml:space="preserve">   I </w:t>
+            </w:r>
+            <w:proofErr w:type="spellStart"/>
+            <w:r>
+              <w:t>Insect</w:t>
+            </w:r>
+            <w:proofErr w:type="spellEnd"/>
+            <w:r>
+              <w:t xml:space="preserve"> létrehozva</w:t>
+            </w:r>
+          </w:p>
+          <w:p>
+            <w:r>
+              <w:t xml:space="preserve">   A-</w:t>
+            </w:r>
+            <w:proofErr w:type="spellStart"/>
+            <w:r>
+              <w:t>nak</w:t>
+            </w:r>
+            <w:proofErr w:type="spellEnd"/>
+            <w:r>
+              <w:t xml:space="preserve"> I </w:t>
+            </w:r>
+            <w:proofErr w:type="gramStart"/>
+            <w:r>
+              <w:t>hozzáadva</w:t>
+            </w:r>
+            <w:proofErr w:type="gramEnd"/>
+            <w:r>
+              <w:t xml:space="preserve"> mint </w:t>
+            </w:r>
+            <w:proofErr w:type="spellStart"/>
+            <w:r>
+              <w:t>Occupant</w:t>
+            </w:r>
+            <w:proofErr w:type="spellEnd"/>
+          </w:p>
+          <w:p>
+            <w:r>
+              <w:t xml:space="preserve">   I-</w:t>
+            </w:r>
+            <w:proofErr w:type="spellStart"/>
+            <w:r>
+              <w:t>nek</w:t>
+            </w:r>
+            <w:proofErr w:type="spellEnd"/>
+            <w:r>
+              <w:t xml:space="preserve"> A </w:t>
+            </w:r>
+            <w:proofErr w:type="spellStart"/>
+            <w:r>
+              <w:t>beállitva</w:t>
+            </w:r>
+            <w:proofErr w:type="spellEnd"/>
+            <w:r>
+              <w:t xml:space="preserve"> mint </w:t>
+            </w:r>
+            <w:proofErr w:type="spellStart"/>
+            <w:r>
+              <w:t>location</w:t>
+            </w:r>
+            <w:proofErr w:type="spellEnd"/>
+          </w:p>
+          <w:p>
+            <w:r>
+              <w:t xml:space="preserve">   C </w:t>
+            </w:r>
+            <w:proofErr w:type="spellStart"/>
+            <w:r>
+              <w:t>FertileT</w:t>
+            </w:r>
+            <w:r>
+              <w:t>ekton</w:t>
+            </w:r>
+            <w:proofErr w:type="spellEnd"/>
+            <w:r>
+              <w:t xml:space="preserve"> létrehozva</w:t>
+            </w:r>
+          </w:p>
+          <w:p>
+            <w:r>
+              <w:t xml:space="preserve">   C-</w:t>
+            </w:r>
+            <w:proofErr w:type="spellStart"/>
+            <w:r>
+              <w:t>nek</w:t>
+            </w:r>
+            <w:proofErr w:type="spellEnd"/>
+            <w:r>
+              <w:t xml:space="preserve"> A </w:t>
+            </w:r>
+            <w:proofErr w:type="gramStart"/>
+            <w:r>
+              <w:t>hozzáadva</w:t>
+            </w:r>
+            <w:proofErr w:type="gramEnd"/>
+            <w:r>
+              <w:t xml:space="preserve"> mint szomszéd</w:t>
+            </w:r>
+          </w:p>
+          <w:p>
+            <w:r>
+              <w:t xml:space="preserve">   C-</w:t>
+            </w:r>
+            <w:proofErr w:type="spellStart"/>
+            <w:r>
+              <w:t>nek</w:t>
+            </w:r>
+            <w:proofErr w:type="spellEnd"/>
+            <w:r>
+              <w:t xml:space="preserve"> B </w:t>
+            </w:r>
+            <w:proofErr w:type="gramStart"/>
+            <w:r>
+              <w:t>hozzáadva</w:t>
+            </w:r>
+            <w:proofErr w:type="gramEnd"/>
+            <w:r>
+              <w:t xml:space="preserve"> mint szomszéd</w:t>
+            </w:r>
+          </w:p>
+          <w:p>
+            <w:r>
+              <w:t xml:space="preserve">   A-</w:t>
+            </w:r>
+            <w:proofErr w:type="spellStart"/>
+            <w:r>
+              <w:t>nak</w:t>
+            </w:r>
+            <w:proofErr w:type="spellEnd"/>
+            <w:r>
+              <w:t xml:space="preserve"> C </w:t>
+            </w:r>
+            <w:proofErr w:type="gramStart"/>
+            <w:r>
+              <w:t>hozzáadva</w:t>
+            </w:r>
+            <w:proofErr w:type="gramEnd"/>
+            <w:r>
+              <w:t xml:space="preserve"> mint szomszéd</w:t>
+            </w:r>
+          </w:p>
+          <w:p>
+            <w:r>
+              <w:t xml:space="preserve">   B-</w:t>
+            </w:r>
+            <w:proofErr w:type="spellStart"/>
+            <w:r>
+              <w:t>nek</w:t>
+            </w:r>
+            <w:proofErr w:type="spellEnd"/>
+            <w:r>
+              <w:t xml:space="preserve"> C </w:t>
+            </w:r>
+            <w:proofErr w:type="gramStart"/>
+            <w:r>
+              <w:t>hozzáadva</w:t>
+            </w:r>
+            <w:proofErr w:type="gramEnd"/>
+            <w:r>
+              <w:t xml:space="preserve"> mint szomszéd</w:t>
             </w:r>
           </w:p>
           <w:p/>
@@ -1880,24 +3751,58 @@
           </w:p>
           <w:p>
             <w:r>
-              <w:t xml:space="preserve">   </w:t>
-            </w:r>
-            <w:r>
-              <w:t>I</w:t>
+              <w:t xml:space="preserve">   I</w:t>
             </w:r>
             <w:r>
               <w:t>-n</w:t>
             </w:r>
             <w:r>
-              <w:t xml:space="preserve"> runAway()</w:t>
-            </w:r>
-            <w:r>
-              <w:t xml:space="preserve"> metódushivás történik</w:t>
-            </w:r>
-          </w:p>
-          <w:p>
-            <w:r>
-              <w:t xml:space="preserve">   Kiválaszt random egy tektont (riggelve: C-t)</w:t>
+              <w:t xml:space="preserve"> </w:t>
+            </w:r>
+            <w:proofErr w:type="spellStart"/>
+            <w:proofErr w:type="gramStart"/>
+            <w:r>
+              <w:t>runAway</w:t>
+            </w:r>
+            <w:proofErr w:type="spellEnd"/>
+            <w:r>
+              <w:t>(</w:t>
+            </w:r>
+            <w:proofErr w:type="gramEnd"/>
+            <w:r>
+              <w:t>)</w:t>
+            </w:r>
+            <w:r>
+              <w:t xml:space="preserve"> </w:t>
+            </w:r>
+            <w:proofErr w:type="spellStart"/>
+            <w:r>
+              <w:t>metódushivás</w:t>
+            </w:r>
+            <w:proofErr w:type="spellEnd"/>
+            <w:r>
+              <w:t xml:space="preserve"> történik</w:t>
+            </w:r>
+          </w:p>
+          <w:p>
+            <w:r>
+              <w:t xml:space="preserve">   Kiválaszt random egy </w:t>
+            </w:r>
+            <w:proofErr w:type="spellStart"/>
+            <w:r>
+              <w:t>tektont</w:t>
+            </w:r>
+            <w:proofErr w:type="spellEnd"/>
+            <w:r>
+              <w:t xml:space="preserve"> (</w:t>
+            </w:r>
+            <w:proofErr w:type="spellStart"/>
+            <w:r>
+              <w:t>riggelve</w:t>
+            </w:r>
+            <w:proofErr w:type="spellEnd"/>
+            <w:r>
+              <w:t>: C-t)</w:t>
             </w:r>
           </w:p>
           <w:p>
@@ -1907,16 +3812,23 @@
           </w:p>
           <w:p>
             <w:r>
-              <w:t xml:space="preserve">   </w:t>
-            </w:r>
-            <w:r>
-              <w:t xml:space="preserve">Kiválaszt random egy tektont (riggelve: </w:t>
-            </w:r>
-            <w:r>
-              <w:t>B</w:t>
-            </w:r>
-            <w:r>
-              <w:t>-t)</w:t>
+              <w:t xml:space="preserve">   Kiválaszt random egy </w:t>
+            </w:r>
+            <w:proofErr w:type="spellStart"/>
+            <w:r>
+              <w:t>tektont</w:t>
+            </w:r>
+            <w:proofErr w:type="spellEnd"/>
+            <w:r>
+              <w:t xml:space="preserve"> (</w:t>
+            </w:r>
+            <w:proofErr w:type="spellStart"/>
+            <w:r>
+              <w:t>riggelve</w:t>
+            </w:r>
+            <w:proofErr w:type="spellEnd"/>
+            <w:r>
+              <w:t>: B-t)</w:t>
             </w:r>
           </w:p>
           <w:p>
@@ -1931,11 +3843,24 @@
               </w:rPr>
             </w:pPr>
             <w:r>
-              <w:t xml:space="preserve">   I move(B) m</w:t>
+              <w:t xml:space="preserve">   I </w:t>
+            </w:r>
+            <w:proofErr w:type="spellStart"/>
+            <w:r>
+              <w:t>move</w:t>
+            </w:r>
+            <w:proofErr w:type="spellEnd"/>
+            <w:r>
+              <w:t xml:space="preserve">(B) </w:t>
+            </w:r>
+            <w:proofErr w:type="spellStart"/>
+            <w:r>
+              <w:t>m</w:t>
             </w:r>
             <w:r>
               <w:t>etódushivást</w:t>
             </w:r>
+            <w:proofErr w:type="spellEnd"/>
             <w:r>
               <w:t xml:space="preserve"> végez önmagán</w:t>
             </w:r>
@@ -1986,11 +3911,19 @@
                 <w:b/>
               </w:rPr>
             </w:pPr>
-            <w:r>
-              <w:rPr>
-                <w:b/>
-              </w:rPr>
-              <w:t>Use-case neve</w:t>
+            <w:proofErr w:type="spellStart"/>
+            <w:r>
+              <w:rPr>
+                <w:b/>
+              </w:rPr>
+              <w:t>Use-case</w:t>
+            </w:r>
+            <w:proofErr w:type="spellEnd"/>
+            <w:r>
+              <w:rPr>
+                <w:b/>
+              </w:rPr>
+              <w:t xml:space="preserve"> neve</w:t>
             </w:r>
           </w:p>
         </w:tc>
@@ -2042,7 +3975,39 @@
           </w:tcPr>
           <w:p>
             <w:r>
-              <w:t>A tectonon MB gombatest, B A-val szomszédos tectonra kilövi a spóráit</w:t>
+              <w:t xml:space="preserve">A </w:t>
+            </w:r>
+            <w:proofErr w:type="spellStart"/>
+            <w:r>
+              <w:t>tectonon</w:t>
+            </w:r>
+            <w:proofErr w:type="spellEnd"/>
+            <w:r>
+              <w:t xml:space="preserve"> MB gombatest, B A-</w:t>
+            </w:r>
+            <w:proofErr w:type="spellStart"/>
+            <w:r>
+              <w:t>val</w:t>
+            </w:r>
+            <w:proofErr w:type="spellEnd"/>
+            <w:r>
+              <w:t xml:space="preserve"> szomszédos </w:t>
+            </w:r>
+            <w:proofErr w:type="spellStart"/>
+            <w:r>
+              <w:t>tectonra</w:t>
+            </w:r>
+            <w:proofErr w:type="spellEnd"/>
+            <w:r>
+              <w:t xml:space="preserve"> </w:t>
+            </w:r>
+            <w:proofErr w:type="spellStart"/>
+            <w:r>
+              <w:t>kilövi</w:t>
+            </w:r>
+            <w:proofErr w:type="spellEnd"/>
+            <w:r>
+              <w:t xml:space="preserve"> a spóráit</w:t>
             </w:r>
           </w:p>
         </w:tc>
@@ -2061,12 +4026,14 @@
                 <w:b/>
               </w:rPr>
             </w:pPr>
+            <w:proofErr w:type="spellStart"/>
             <w:r>
               <w:rPr>
                 <w:b/>
               </w:rPr>
               <w:t>Aktorok</w:t>
             </w:r>
+            <w:proofErr w:type="spellEnd"/>
           </w:p>
         </w:tc>
         <w:tc>
@@ -2108,8 +4075,21 @@
           </w:tcPr>
           <w:p>
             <w:r>
-              <w:t>Létezik A és B tekton, ezek szomszédok. A-n van egy MB MushroomBody</w:t>
-            </w:r>
+              <w:t xml:space="preserve">Létezik A és B </w:t>
+            </w:r>
+            <w:proofErr w:type="spellStart"/>
+            <w:r>
+              <w:t>tekton</w:t>
+            </w:r>
+            <w:proofErr w:type="spellEnd"/>
+            <w:r>
+              <w:t xml:space="preserve">, ezek szomszédok. A-n van egy MB </w:t>
+            </w:r>
+            <w:proofErr w:type="spellStart"/>
+            <w:r>
+              <w:t>MushroomBody</w:t>
+            </w:r>
+            <w:proofErr w:type="spellEnd"/>
           </w:p>
         </w:tc>
       </w:tr>
@@ -2149,7 +4129,65 @@
               <w:rPr>
                 <w:lang w:val="en-US"/>
               </w:rPr>
-              <w:t>A köv. Metódus hivódik meg: MB.ejectSpores(B)</w:t>
+              <w:t xml:space="preserve">A </w:t>
+            </w:r>
+            <w:proofErr w:type="spellStart"/>
+            <w:r>
+              <w:rPr>
+                <w:lang w:val="en-US"/>
+              </w:rPr>
+              <w:t>köv</w:t>
+            </w:r>
+            <w:proofErr w:type="spellEnd"/>
+            <w:r>
+              <w:rPr>
+                <w:lang w:val="en-US"/>
+              </w:rPr>
+              <w:t xml:space="preserve">. </w:t>
+            </w:r>
+            <w:proofErr w:type="spellStart"/>
+            <w:r>
+              <w:rPr>
+                <w:lang w:val="en-US"/>
+              </w:rPr>
+              <w:t>Metódus</w:t>
+            </w:r>
+            <w:proofErr w:type="spellEnd"/>
+            <w:r>
+              <w:rPr>
+                <w:lang w:val="en-US"/>
+              </w:rPr>
+              <w:t xml:space="preserve"> </w:t>
+            </w:r>
+            <w:proofErr w:type="spellStart"/>
+            <w:r>
+              <w:rPr>
+                <w:lang w:val="en-US"/>
+              </w:rPr>
+              <w:t>hivódik</w:t>
+            </w:r>
+            <w:proofErr w:type="spellEnd"/>
+            <w:r>
+              <w:rPr>
+                <w:lang w:val="en-US"/>
+              </w:rPr>
+              <w:t xml:space="preserve"> meg: </w:t>
+            </w:r>
+            <w:proofErr w:type="spellStart"/>
+            <w:proofErr w:type="gramStart"/>
+            <w:r>
+              <w:rPr>
+                <w:lang w:val="en-US"/>
+              </w:rPr>
+              <w:t>MB.ejectSpores</w:t>
+            </w:r>
+            <w:proofErr w:type="spellEnd"/>
+            <w:proofErr w:type="gramEnd"/>
+            <w:r>
+              <w:rPr>
+                <w:lang w:val="en-US"/>
+              </w:rPr>
+              <w:t>(B)</w:t>
             </w:r>
           </w:p>
         </w:tc>
@@ -2181,8 +4219,13 @@
             <w:tcW w:w="6178" w:type="dxa"/>
           </w:tcPr>
           <w:p>
-            <w:r>
-              <w:t>x. kommunikációs diagram.</w:t>
+            <w:proofErr w:type="spellStart"/>
+            <w:r>
+              <w:t>x.</w:t>
+            </w:r>
+            <w:proofErr w:type="spellEnd"/>
+            <w:r>
+              <w:t xml:space="preserve"> kommunikációs diagram.</w:t>
             </w:r>
           </w:p>
         </w:tc>
@@ -2231,10 +4274,15 @@
               </w:rPr>
             </w:pPr>
             <w:r>
-              <w:t xml:space="preserve">    x. </w:t>
-            </w:r>
-            <w:r>
-              <w:t>Spóra kilövés</w:t>
+              <w:t xml:space="preserve">    </w:t>
+            </w:r>
+            <w:proofErr w:type="spellStart"/>
+            <w:r>
+              <w:t>x.</w:t>
+            </w:r>
+            <w:proofErr w:type="spellEnd"/>
+            <w:r>
+              <w:t xml:space="preserve"> Spóra kilövés</w:t>
             </w:r>
           </w:p>
           <w:p>
@@ -2250,41 +4298,142 @@
           </w:p>
           <w:p>
             <w:r>
-              <w:t xml:space="preserve">   A tekton létrehozva</w:t>
-            </w:r>
-          </w:p>
-          <w:p>
-            <w:r>
-              <w:t xml:space="preserve">   B tekton létrehozva</w:t>
-            </w:r>
-          </w:p>
-          <w:p>
-            <w:r>
-              <w:t xml:space="preserve">   </w:t>
-            </w:r>
-            <w:r>
-              <w:t>A-nak B beállitva mint szomszéd</w:t>
-            </w:r>
-          </w:p>
-          <w:p>
-            <w:r>
-              <w:t xml:space="preserve">   B-nek A beállitva mint szomszéd</w:t>
-            </w:r>
-          </w:p>
-          <w:p>
-            <w:r>
-              <w:t xml:space="preserve">   MB MushroomBody létrehozva</w:t>
-            </w:r>
-          </w:p>
-          <w:p>
-            <w:r>
-              <w:t xml:space="preserve">   A-nak MB beállitva mint MushroomBody</w:t>
-            </w:r>
-          </w:p>
-          <w:p>
-            <w:r>
-              <w:t xml:space="preserve">   MB-nek A beállitva mint location</w:t>
-            </w:r>
+              <w:t xml:space="preserve">   A </w:t>
+            </w:r>
+            <w:proofErr w:type="spellStart"/>
+            <w:r>
+              <w:t>FertileT</w:t>
+            </w:r>
+            <w:r>
+              <w:t>ekton</w:t>
+            </w:r>
+            <w:proofErr w:type="spellEnd"/>
+            <w:r>
+              <w:t xml:space="preserve"> létrehozva</w:t>
+            </w:r>
+          </w:p>
+          <w:p>
+            <w:r>
+              <w:t xml:space="preserve">   B </w:t>
+            </w:r>
+            <w:proofErr w:type="spellStart"/>
+            <w:r>
+              <w:t>FertileT</w:t>
+            </w:r>
+            <w:r>
+              <w:t>ekton</w:t>
+            </w:r>
+            <w:proofErr w:type="spellEnd"/>
+            <w:r>
+              <w:t xml:space="preserve"> létrehozva</w:t>
+            </w:r>
+          </w:p>
+          <w:p>
+            <w:r>
+              <w:t xml:space="preserve">   A-</w:t>
+            </w:r>
+            <w:proofErr w:type="spellStart"/>
+            <w:r>
+              <w:t>nak</w:t>
+            </w:r>
+            <w:proofErr w:type="spellEnd"/>
+            <w:r>
+              <w:t xml:space="preserve"> B </w:t>
+            </w:r>
+            <w:proofErr w:type="spellStart"/>
+            <w:r>
+              <w:t>beállitva</w:t>
+            </w:r>
+            <w:proofErr w:type="spellEnd"/>
+            <w:r>
+              <w:t xml:space="preserve"> mint szomszéd</w:t>
+            </w:r>
+          </w:p>
+          <w:p>
+            <w:r>
+              <w:t xml:space="preserve">   B-</w:t>
+            </w:r>
+            <w:proofErr w:type="spellStart"/>
+            <w:r>
+              <w:t>nek</w:t>
+            </w:r>
+            <w:proofErr w:type="spellEnd"/>
+            <w:r>
+              <w:t xml:space="preserve"> A </w:t>
+            </w:r>
+            <w:proofErr w:type="spellStart"/>
+            <w:r>
+              <w:t>beállitva</w:t>
+            </w:r>
+            <w:proofErr w:type="spellEnd"/>
+            <w:r>
+              <w:t xml:space="preserve"> mint szomszéd</w:t>
+            </w:r>
+          </w:p>
+          <w:p>
+            <w:r>
+              <w:t xml:space="preserve">   MB </w:t>
+            </w:r>
+            <w:proofErr w:type="spellStart"/>
+            <w:r>
+              <w:t>MushroomBody</w:t>
+            </w:r>
+            <w:proofErr w:type="spellEnd"/>
+            <w:r>
+              <w:t xml:space="preserve"> létrehozva</w:t>
+            </w:r>
+          </w:p>
+          <w:p>
+            <w:r>
+              <w:t xml:space="preserve">   A-</w:t>
+            </w:r>
+            <w:proofErr w:type="spellStart"/>
+            <w:r>
+              <w:t>nak</w:t>
+            </w:r>
+            <w:proofErr w:type="spellEnd"/>
+            <w:r>
+              <w:t xml:space="preserve"> MB </w:t>
+            </w:r>
+            <w:proofErr w:type="spellStart"/>
+            <w:r>
+              <w:t>beállitva</w:t>
+            </w:r>
+            <w:proofErr w:type="spellEnd"/>
+            <w:r>
+              <w:t xml:space="preserve"> mint </w:t>
+            </w:r>
+            <w:proofErr w:type="spellStart"/>
+            <w:r>
+              <w:t>MushroomBody</w:t>
+            </w:r>
+            <w:proofErr w:type="spellEnd"/>
+          </w:p>
+          <w:p>
+            <w:r>
+              <w:t xml:space="preserve">   MB-</w:t>
+            </w:r>
+            <w:proofErr w:type="spellStart"/>
+            <w:r>
+              <w:t>nek</w:t>
+            </w:r>
+            <w:proofErr w:type="spellEnd"/>
+            <w:r>
+              <w:t xml:space="preserve"> A </w:t>
+            </w:r>
+            <w:proofErr w:type="spellStart"/>
+            <w:r>
+              <w:t>beállitva</w:t>
+            </w:r>
+            <w:proofErr w:type="spellEnd"/>
+            <w:r>
+              <w:t xml:space="preserve"> mint </w:t>
+            </w:r>
+            <w:proofErr w:type="spellStart"/>
+            <w:r>
+              <w:t>location</w:t>
+            </w:r>
+            <w:proofErr w:type="spellEnd"/>
           </w:p>
           <w:p/>
           <w:p>
@@ -2294,25 +4443,86 @@
           </w:p>
           <w:p>
             <w:r>
-              <w:t xml:space="preserve">   </w:t>
-            </w:r>
-            <w:r>
-              <w:t>MB-n ejectSpores(B) metódushivás történik</w:t>
-            </w:r>
-          </w:p>
-          <w:p>
-            <w:r>
-              <w:t xml:space="preserve">   A-n distance(B) metódushivás történik</w:t>
-            </w:r>
-          </w:p>
-          <w:p>
-            <w:r>
-              <w:t xml:space="preserve">   MB-nek nem 1 kilövése maradt hátra és A-B távolsága 1</w:t>
-            </w:r>
-          </w:p>
-          <w:p>
-            <w:r>
-              <w:t xml:space="preserve">   B-n transferSpores(mushroomSpores) metódushivás történik.</w:t>
+              <w:t xml:space="preserve">   MB-n </w:t>
+            </w:r>
+            <w:proofErr w:type="spellStart"/>
+            <w:r>
+              <w:t>ejectSpores</w:t>
+            </w:r>
+            <w:proofErr w:type="spellEnd"/>
+            <w:r>
+              <w:t xml:space="preserve">(B) </w:t>
+            </w:r>
+            <w:proofErr w:type="spellStart"/>
+            <w:r>
+              <w:t>metódushivás</w:t>
+            </w:r>
+            <w:proofErr w:type="spellEnd"/>
+            <w:r>
+              <w:t xml:space="preserve"> történik</w:t>
+            </w:r>
+          </w:p>
+          <w:p>
+            <w:r>
+              <w:t xml:space="preserve">   A-n </w:t>
+            </w:r>
+            <w:proofErr w:type="spellStart"/>
+            <w:r>
+              <w:t>distance</w:t>
+            </w:r>
+            <w:proofErr w:type="spellEnd"/>
+            <w:r>
+              <w:t xml:space="preserve">(B) </w:t>
+            </w:r>
+            <w:proofErr w:type="spellStart"/>
+            <w:r>
+              <w:t>metódushivás</w:t>
+            </w:r>
+            <w:proofErr w:type="spellEnd"/>
+            <w:r>
+              <w:t xml:space="preserve"> történik</w:t>
+            </w:r>
+          </w:p>
+          <w:p>
+            <w:r>
+              <w:t xml:space="preserve">   MB-</w:t>
+            </w:r>
+            <w:proofErr w:type="spellStart"/>
+            <w:r>
+              <w:t>nek</w:t>
+            </w:r>
+            <w:proofErr w:type="spellEnd"/>
+            <w:r>
+              <w:t xml:space="preserve"> nem 1 kilövése maradt hátra és A-B távolsága 1</w:t>
+            </w:r>
+          </w:p>
+          <w:p>
+            <w:r>
+              <w:t xml:space="preserve">   B-n </w:t>
+            </w:r>
+            <w:proofErr w:type="spellStart"/>
+            <w:r>
+              <w:t>transferSpores</w:t>
+            </w:r>
+            <w:proofErr w:type="spellEnd"/>
+            <w:r>
+              <w:t>(</w:t>
+            </w:r>
+            <w:proofErr w:type="spellStart"/>
+            <w:r>
+              <w:t>mushroomSpores</w:t>
+            </w:r>
+            <w:proofErr w:type="spellEnd"/>
+            <w:r>
+              <w:t xml:space="preserve">) </w:t>
+            </w:r>
+            <w:proofErr w:type="spellStart"/>
+            <w:r>
+              <w:t>metódushivás</w:t>
+            </w:r>
+            <w:proofErr w:type="spellEnd"/>
+            <w:r>
+              <w:t xml:space="preserve"> történik.</w:t>
             </w:r>
           </w:p>
           <w:p>
@@ -2330,7 +4540,15 @@
         <w:pStyle w:val="Heading2"/>
       </w:pPr>
       <w:r>
-        <w:t>A szkeleton kezelői felületének terve, dialógusok</w:t>
+        <w:t xml:space="preserve">A </w:t>
+      </w:r>
+      <w:proofErr w:type="spellStart"/>
+      <w:r>
+        <w:t>szkeleton</w:t>
+      </w:r>
+      <w:proofErr w:type="spellEnd"/>
+      <w:r>
+        <w:t xml:space="preserve"> kezelői felületének terve, dialógusok</w:t>
       </w:r>
     </w:p>
     <w:p>
@@ -2338,7 +4556,31 @@
         <w:pStyle w:val="magyarazat"/>
       </w:pPr>
       <w:r>
-        <w:t>[A szkeleton által elfogadott bemenetek , valamint a szöveges konzolon megjelenő kimenetek. A kiemenet formátuma olyan kell legyen, ami alapján a működés összevethető a korábbi szekvencia-diagramokkal.]</w:t>
+        <w:t xml:space="preserve">[A </w:t>
+      </w:r>
+      <w:proofErr w:type="spellStart"/>
+      <w:r>
+        <w:t>szkeleton</w:t>
+      </w:r>
+      <w:proofErr w:type="spellEnd"/>
+      <w:r>
+        <w:t xml:space="preserve"> által elfogadott </w:t>
+      </w:r>
+      <w:proofErr w:type="gramStart"/>
+      <w:r>
+        <w:t>bemenetek ,</w:t>
+      </w:r>
+      <w:proofErr w:type="gramEnd"/>
+      <w:r>
+        <w:t xml:space="preserve"> valamint a szöveges konzolon megjelenő kimenetek. A </w:t>
+      </w:r>
+      <w:proofErr w:type="spellStart"/>
+      <w:r>
+        <w:t>kiemenet</w:t>
+      </w:r>
+      <w:proofErr w:type="spellEnd"/>
+      <w:r>
+        <w:t xml:space="preserve"> formátuma olyan kell legyen, ami alapján a működés összevethető a korábbi szekvencia-diagramokkal.]</w:t>
       </w:r>
     </w:p>
     <w:p/>
@@ -2358,16 +4600,56 @@
         <w:t>[</w:t>
       </w:r>
       <w:r>
-        <w:t xml:space="preserve">A szkeletonban implementált szekvenciadiagramok. </w:t>
-      </w:r>
-      <w:r>
-        <w:t xml:space="preserve">Tipikusan egy use-case egy diagram. </w:t>
-      </w:r>
-      <w:r>
-        <w:t>Ezek megegyezhetnek a korábban specifikált diagramokkal, de az egyes életvonalakat (lifeline) egyértelműen a szkeletonban példányosított objektumokhoz kell tudni kötni.</w:t>
-      </w:r>
-      <w:r>
-        <w:t xml:space="preserve"> Azt kell megjeleníteni, hogy a szkeletonban létrehozott objektumok egymással hogyan fognak kommunikálni.</w:t>
+        <w:t xml:space="preserve">A </w:t>
+      </w:r>
+      <w:proofErr w:type="spellStart"/>
+      <w:r>
+        <w:t>szkeletonban</w:t>
+      </w:r>
+      <w:proofErr w:type="spellEnd"/>
+      <w:r>
+        <w:t xml:space="preserve"> implementált szekvenciadiagramok. </w:t>
+      </w:r>
+      <w:r>
+        <w:t xml:space="preserve">Tipikusan egy </w:t>
+      </w:r>
+      <w:proofErr w:type="spellStart"/>
+      <w:r>
+        <w:t>use-case</w:t>
+      </w:r>
+      <w:proofErr w:type="spellEnd"/>
+      <w:r>
+        <w:t xml:space="preserve"> egy diagram. </w:t>
+      </w:r>
+      <w:r>
+        <w:t xml:space="preserve">Ezek megegyezhetnek a korábban specifikált diagramokkal, de az egyes életvonalakat (lifeline) egyértelműen a </w:t>
+      </w:r>
+      <w:proofErr w:type="spellStart"/>
+      <w:r>
+        <w:t>szkeletonban</w:t>
+      </w:r>
+      <w:proofErr w:type="spellEnd"/>
+      <w:r>
+        <w:t xml:space="preserve"> </w:t>
+      </w:r>
+      <w:proofErr w:type="spellStart"/>
+      <w:r>
+        <w:t>példányosított</w:t>
+      </w:r>
+      <w:proofErr w:type="spellEnd"/>
+      <w:r>
+        <w:t xml:space="preserve"> objektumokhoz kell tudni kötni.</w:t>
+      </w:r>
+      <w:r>
+        <w:t xml:space="preserve"> Azt kell megjeleníteni, hogy a </w:t>
+      </w:r>
+      <w:proofErr w:type="spellStart"/>
+      <w:r>
+        <w:t>szkeletonban</w:t>
+      </w:r>
+      <w:proofErr w:type="spellEnd"/>
+      <w:r>
+        <w:t xml:space="preserve"> létrehozott objektumok egymással hogyan fognak kommunikálni.</w:t>
       </w:r>
       <w:r>
         <w:t>]</w:t>
@@ -2386,7 +4668,47 @@
         <w:pStyle w:val="magyarazat"/>
       </w:pPr>
       <w:r>
-        <w:t>[A szkeletonban, az egyes szkeleton-use-case-ek futása során létrehozott objektumok és kapcsolataik bemutatására szolgáló diagramok. Ezek alapján valósítják meg a szkeleton fejlesztői az inicializáló kódrészleteket.]</w:t>
+        <w:t xml:space="preserve">[A </w:t>
+      </w:r>
+      <w:proofErr w:type="spellStart"/>
+      <w:r>
+        <w:t>szkeletonban</w:t>
+      </w:r>
+      <w:proofErr w:type="spellEnd"/>
+      <w:r>
+        <w:t xml:space="preserve">, az egyes </w:t>
+      </w:r>
+      <w:proofErr w:type="spellStart"/>
+      <w:r>
+        <w:t>szkeleton</w:t>
+      </w:r>
+      <w:proofErr w:type="spellEnd"/>
+      <w:r>
+        <w:t>-</w:t>
+      </w:r>
+      <w:proofErr w:type="spellStart"/>
+      <w:r>
+        <w:t>use</w:t>
+      </w:r>
+      <w:proofErr w:type="spellEnd"/>
+      <w:r>
+        <w:t>-</w:t>
+      </w:r>
+      <w:proofErr w:type="spellStart"/>
+      <w:r>
+        <w:t>case</w:t>
+      </w:r>
+      <w:proofErr w:type="spellEnd"/>
+      <w:r>
+        <w:t xml:space="preserve">-ek futása során létrehozott objektumok és kapcsolataik bemutatására szolgáló diagramok. Ezek alapján valósítják meg a </w:t>
+      </w:r>
+      <w:proofErr w:type="spellStart"/>
+      <w:r>
+        <w:t>szkeleton</w:t>
+      </w:r>
+      <w:proofErr w:type="spellEnd"/>
+      <w:r>
+        <w:t xml:space="preserve"> fejlesztői az inicializáló kódrészleteket.]</w:t>
       </w:r>
     </w:p>
     <w:p/>
@@ -2690,7 +5012,7 @@
         <w:noProof/>
         <w:lang w:val="en-US"/>
       </w:rPr>
-      <w:t>2025-03-15</w:t>
+      <w:t>2025-03-16</w:t>
     </w:r>
     <w:r>
       <w:rPr>
@@ -2734,7 +5056,15 @@
       </w:rPr>
     </w:pPr>
     <w:r>
-      <w:t>5. Szkeleton tervezése</w:t>
+      <w:t xml:space="preserve">5. </w:t>
+    </w:r>
+    <w:proofErr w:type="spellStart"/>
+    <w:r>
+      <w:t>Szkeleton</w:t>
+    </w:r>
+    <w:proofErr w:type="spellEnd"/>
+    <w:r>
+      <w:t xml:space="preserve"> tervezése</w:t>
     </w:r>
     <w:r>
       <w:tab/>
@@ -2742,6 +5072,7 @@
     <w:r>
       <w:tab/>
     </w:r>
+    <w:proofErr w:type="spellStart"/>
     <w:r>
       <w:rPr>
         <w:iCs/>
@@ -2749,6 +5080,7 @@
       </w:rPr>
       <w:t>bandITs</w:t>
     </w:r>
+    <w:proofErr w:type="spellEnd"/>
   </w:p>
   <w:p>
     <w:pPr>

</xml_diff>